<commit_message>
Fin de la documentation du 1er sprint
</commit_message>
<xml_diff>
--- a/rapport/Rapport_De_Gestion_De_Projet_Programmation_ZooTech-Park.docx
+++ b/rapport/Rapport_De_Gestion_De_Projet_Programmation_ZooTech-Park.docx
@@ -144,7 +144,7 @@
           <w:noProof/>
         </w:rPr>
         <w:drawing>
-          <wp:anchor distT="0" distB="0" distL="114300" distR="114300" simplePos="0" relativeHeight="251658240" behindDoc="0" locked="0" layoutInCell="1" allowOverlap="1" wp14:anchorId="1B2EAB6D" wp14:editId="14CB3A9A">
+          <wp:anchor distT="0" distB="0" distL="114300" distR="114300" simplePos="0" relativeHeight="251658240" behindDoc="0" locked="0" layoutInCell="1" allowOverlap="1" wp14:anchorId="1B2EAB6D" wp14:editId="2AEA7EC1">
             <wp:simplePos x="0" y="0"/>
             <wp:positionH relativeFrom="margin">
               <wp:align>left</wp:align>
@@ -635,7 +635,6 @@
         </w:tc>
       </w:tr>
     </w:tbl>
-    <w:p/>
     <w:p/>
     <w:p>
       <w:r>
@@ -711,7 +710,7 @@
           </mc:Choice>
           <mc:Fallback>
             <w:pict>
-              <v:oval w14:anchorId="154A26E6" id="Ellipse 1" o:spid="_x0000_s1026" style="width:9.75pt;height:9.75pt;visibility:visible;mso-wrap-style:square;mso-left-percent:-10001;mso-top-percent:-10001;mso-position-horizontal:absolute;mso-position-horizontal-relative:char;mso-position-vertical:absolute;mso-position-vertical-relative:line;mso-left-percent:-10001;mso-top-percent:-10001;v-text-anchor:middle" o:gfxdata="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" fillcolor="#7f7f7f [1612]" stroked="f" strokeweight="1pt">
+              <v:oval w14:anchorId="7ACA9393" id="Ellipse 1" o:spid="_x0000_s1026" style="width:9.75pt;height:9.75pt;visibility:visible;mso-wrap-style:square;mso-left-percent:-10001;mso-top-percent:-10001;mso-position-horizontal:absolute;mso-position-horizontal-relative:char;mso-position-vertical:absolute;mso-position-vertical-relative:line;mso-left-percent:-10001;mso-top-percent:-10001;v-text-anchor:middle" o:gfxdata="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" fillcolor="#7f7f7f [1612]" stroked="f" strokeweight="1pt">
                 <v:stroke joinstyle="miter"/>
                 <w10:anchorlock/>
               </v:oval>
@@ -786,7 +785,7 @@
           </mc:Choice>
           <mc:Fallback>
             <w:pict>
-              <v:oval w14:anchorId="1688EC1F" id="Ellipse 1" o:spid="_x0000_s1026" style="width:9.75pt;height:9.75pt;visibility:visible;mso-wrap-style:square;mso-left-percent:-10001;mso-top-percent:-10001;mso-position-horizontal:absolute;mso-position-horizontal-relative:char;mso-position-vertical:absolute;mso-position-vertical-relative:line;mso-left-percent:-10001;mso-top-percent:-10001;v-text-anchor:middle" o:gfxdata="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" fillcolor="#4472c4 [3204]" stroked="f" strokeweight="1pt">
+              <v:oval w14:anchorId="71CBC410" id="Ellipse 1" o:spid="_x0000_s1026" style="width:9.75pt;height:9.75pt;visibility:visible;mso-wrap-style:square;mso-left-percent:-10001;mso-top-percent:-10001;mso-position-horizontal:absolute;mso-position-horizontal-relative:char;mso-position-vertical:absolute;mso-position-vertical-relative:line;mso-left-percent:-10001;mso-top-percent:-10001;v-text-anchor:middle" o:gfxdata="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" fillcolor="#4472c4 [3204]" stroked="f" strokeweight="1pt">
                 <v:stroke joinstyle="miter"/>
                 <w10:anchorlock/>
               </v:oval>
@@ -864,7 +863,7 @@
           </mc:Choice>
           <mc:Fallback>
             <w:pict>
-              <v:oval w14:anchorId="5BD0B546" id="Ellipse 1" o:spid="_x0000_s1026" style="width:9.75pt;height:9.75pt;visibility:visible;mso-wrap-style:square;mso-left-percent:-10001;mso-top-percent:-10001;mso-position-horizontal:absolute;mso-position-horizontal-relative:char;mso-position-vertical:absolute;mso-position-vertical-relative:line;mso-left-percent:-10001;mso-top-percent:-10001;v-text-anchor:middle" o:gfxdata="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" fillcolor="#ed7d31 [3205]" stroked="f" strokeweight="1pt">
+              <v:oval w14:anchorId="13B6A552" id="Ellipse 1" o:spid="_x0000_s1026" style="width:9.75pt;height:9.75pt;visibility:visible;mso-wrap-style:square;mso-left-percent:-10001;mso-top-percent:-10001;mso-position-horizontal:absolute;mso-position-horizontal-relative:char;mso-position-vertical:absolute;mso-position-vertical-relative:line;mso-left-percent:-10001;mso-top-percent:-10001;v-text-anchor:middle" o:gfxdata="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" fillcolor="#ed7d31 [3205]" stroked="f" strokeweight="1pt">
                 <v:stroke joinstyle="miter"/>
                 <w10:anchorlock/>
               </v:oval>
@@ -944,7 +943,7 @@
           </mc:Choice>
           <mc:Fallback>
             <w:pict>
-              <v:oval w14:anchorId="4A98FBC6" id="Ellipse 1" o:spid="_x0000_s1026" style="width:9.75pt;height:9.75pt;visibility:visible;mso-wrap-style:square;mso-left-percent:-10001;mso-top-percent:-10001;mso-position-horizontal:absolute;mso-position-horizontal-relative:char;mso-position-vertical:absolute;mso-position-vertical-relative:line;mso-left-percent:-10001;mso-top-percent:-10001;v-text-anchor:middle" o:gfxdata="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" fillcolor="#823b0b [1605]" stroked="f" strokeweight="1pt">
+              <v:oval w14:anchorId="3FA088F8" id="Ellipse 1" o:spid="_x0000_s1026" style="width:9.75pt;height:9.75pt;visibility:visible;mso-wrap-style:square;mso-left-percent:-10001;mso-top-percent:-10001;mso-position-horizontal:absolute;mso-position-horizontal-relative:char;mso-position-vertical:absolute;mso-position-vertical-relative:line;mso-left-percent:-10001;mso-top-percent:-10001;v-text-anchor:middle" o:gfxdata="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" fillcolor="#823b0b [1605]" stroked="f" strokeweight="1pt">
                 <v:stroke joinstyle="miter"/>
                 <w10:anchorlock/>
               </v:oval>
@@ -1025,7 +1024,7 @@
           </mc:Choice>
           <mc:Fallback>
             <w:pict>
-              <v:oval w14:anchorId="3D3BFE61" id="Ellipse 1" o:spid="_x0000_s1026" style="width:9.75pt;height:9.75pt;visibility:visible;mso-wrap-style:square;mso-left-percent:-10001;mso-top-percent:-10001;mso-position-horizontal:absolute;mso-position-horizontal-relative:char;mso-position-vertical:absolute;mso-position-vertical-relative:line;mso-left-percent:-10001;mso-top-percent:-10001;v-text-anchor:middle" o:gfxdata="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" fillcolor="#ffd966 [1943]" stroked="f" strokeweight="1pt">
+              <v:oval w14:anchorId="31FF4557" id="Ellipse 1" o:spid="_x0000_s1026" style="width:9.75pt;height:9.75pt;visibility:visible;mso-wrap-style:square;mso-left-percent:-10001;mso-top-percent:-10001;mso-position-horizontal:absolute;mso-position-horizontal-relative:char;mso-position-vertical:absolute;mso-position-vertical-relative:line;mso-left-percent:-10001;mso-top-percent:-10001;v-text-anchor:middle" o:gfxdata="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" fillcolor="#ffd966 [1943]" stroked="f" strokeweight="1pt">
                 <v:stroke joinstyle="miter"/>
                 <w10:anchorlock/>
               </v:oval>
@@ -1089,6 +1088,9 @@
       <w:r>
         <w:t>Initialisation du projet Symfony</w:t>
       </w:r>
+      <w:r>
+        <w:t xml:space="preserve"> +</w:t>
+      </w:r>
     </w:p>
     <w:p>
       <w:pPr>
@@ -1101,6 +1103,9 @@
       <w:r>
         <w:t>Création du rapport de projet + documentation du premier sprint</w:t>
       </w:r>
+      <w:r>
+        <w:t xml:space="preserve"> +</w:t>
+      </w:r>
     </w:p>
     <w:p>
       <w:pPr>
@@ -1113,6 +1118,9 @@
       <w:r>
         <w:t>Adaptation du MCD en MPD</w:t>
       </w:r>
+      <w:r>
+        <w:t xml:space="preserve"> ++</w:t>
+      </w:r>
     </w:p>
     <w:p>
       <w:pPr>
@@ -1125,6 +1133,9 @@
       <w:r>
         <w:t>Finalisation du MCD</w:t>
       </w:r>
+      <w:r>
+        <w:t xml:space="preserve"> + </w:t>
+      </w:r>
     </w:p>
     <w:p>
       <w:pPr>
@@ -1148,6 +1159,9 @@
       </w:pPr>
       <w:r>
         <w:t>Diviser en taches les différentes fonctionnalités du cahier des charges</w:t>
+      </w:r>
+      <w:r>
+        <w:t xml:space="preserve"> +++</w:t>
       </w:r>
     </w:p>
     <w:p>
@@ -1326,7 +1340,7 @@
                 </mc:Choice>
                 <mc:Fallback>
                   <w:pict>
-                    <v:oval w14:anchorId="5CC37280" id="Ellipse 1" o:spid="_x0000_s1026" style="width:9.75pt;height:9.75pt;visibility:visible;mso-wrap-style:square;mso-left-percent:-10001;mso-top-percent:-10001;mso-position-horizontal:absolute;mso-position-horizontal-relative:char;mso-position-vertical:absolute;mso-position-vertical-relative:line;mso-left-percent:-10001;mso-top-percent:-10001;v-text-anchor:middle" o:gfxdata="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" fillcolor="#ffd966 [1943]" stroked="f" strokeweight="1pt">
+                    <v:oval w14:anchorId="0E088F2A" id="Ellipse 1" o:spid="_x0000_s1026" style="width:9.75pt;height:9.75pt;visibility:visible;mso-wrap-style:square;mso-left-percent:-10001;mso-top-percent:-10001;mso-position-horizontal:absolute;mso-position-horizontal-relative:char;mso-position-vertical:absolute;mso-position-vertical-relative:line;mso-left-percent:-10001;mso-top-percent:-10001;v-text-anchor:middle" o:gfxdata="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" fillcolor="#ffd966 [1943]" stroked="f" strokeweight="1pt">
                       <v:stroke joinstyle="miter"/>
                       <w10:anchorlock/>
                     </v:oval>
@@ -1444,7 +1458,7 @@
                 </mc:Choice>
                 <mc:Fallback>
                   <w:pict>
-                    <v:oval w14:anchorId="3892DC7C" id="Ellipse 1" o:spid="_x0000_s1026" style="width:9.75pt;height:9.75pt;visibility:visible;mso-wrap-style:square;mso-left-percent:-10001;mso-top-percent:-10001;mso-position-horizontal:absolute;mso-position-horizontal-relative:char;mso-position-vertical:absolute;mso-position-vertical-relative:line;mso-left-percent:-10001;mso-top-percent:-10001;v-text-anchor:middle" o:gfxdata="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" fillcolor="#823b0b [1605]" stroked="f" strokeweight="1pt">
+                    <v:oval w14:anchorId="6B4E1902" id="Ellipse 1" o:spid="_x0000_s1026" style="width:9.75pt;height:9.75pt;visibility:visible;mso-wrap-style:square;mso-left-percent:-10001;mso-top-percent:-10001;mso-position-horizontal:absolute;mso-position-horizontal-relative:char;mso-position-vertical:absolute;mso-position-vertical-relative:line;mso-left-percent:-10001;mso-top-percent:-10001;v-text-anchor:middle" o:gfxdata="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" fillcolor="#823b0b [1605]" stroked="f" strokeweight="1pt">
                       <v:stroke joinstyle="miter"/>
                       <w10:anchorlock/>
                     </v:oval>
@@ -1562,7 +1576,7 @@
                 </mc:Choice>
                 <mc:Fallback>
                   <w:pict>
-                    <v:oval w14:anchorId="1C99D450" id="Ellipse 1" o:spid="_x0000_s1026" style="width:9.75pt;height:9.75pt;visibility:visible;mso-wrap-style:square;mso-left-percent:-10001;mso-top-percent:-10001;mso-position-horizontal:absolute;mso-position-horizontal-relative:char;mso-position-vertical:absolute;mso-position-vertical-relative:line;mso-left-percent:-10001;mso-top-percent:-10001;v-text-anchor:middle" o:gfxdata="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" fillcolor="#7f7f7f [1612]" stroked="f" strokeweight="1pt">
+                    <v:oval w14:anchorId="03A4820E" id="Ellipse 1" o:spid="_x0000_s1026" style="width:9.75pt;height:9.75pt;visibility:visible;mso-wrap-style:square;mso-left-percent:-10001;mso-top-percent:-10001;mso-position-horizontal:absolute;mso-position-horizontal-relative:char;mso-position-vertical:absolute;mso-position-vertical-relative:line;mso-left-percent:-10001;mso-top-percent:-10001;v-text-anchor:middle" o:gfxdata="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" fillcolor="#7f7f7f [1612]" stroked="f" strokeweight="1pt">
                       <v:stroke joinstyle="miter"/>
                       <w10:anchorlock/>
                     </v:oval>
@@ -1678,7 +1692,7 @@
                 </mc:Choice>
                 <mc:Fallback>
                   <w:pict>
-                    <v:oval w14:anchorId="23374FBC" id="Ellipse 1" o:spid="_x0000_s1026" style="width:9.75pt;height:9.75pt;visibility:visible;mso-wrap-style:square;mso-left-percent:-10001;mso-top-percent:-10001;mso-position-horizontal:absolute;mso-position-horizontal-relative:char;mso-position-vertical:absolute;mso-position-vertical-relative:line;mso-left-percent:-10001;mso-top-percent:-10001;v-text-anchor:middle" o:gfxdata="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" fillcolor="#ed7d31 [3205]" stroked="f" strokeweight="1pt">
+                    <v:oval w14:anchorId="30156BB7" id="Ellipse 1" o:spid="_x0000_s1026" style="width:9.75pt;height:9.75pt;visibility:visible;mso-wrap-style:square;mso-left-percent:-10001;mso-top-percent:-10001;mso-position-horizontal:absolute;mso-position-horizontal-relative:char;mso-position-vertical:absolute;mso-position-vertical-relative:line;mso-left-percent:-10001;mso-top-percent:-10001;v-text-anchor:middle" o:gfxdata="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" fillcolor="#ed7d31 [3205]" stroked="f" strokeweight="1pt">
                       <v:stroke joinstyle="miter"/>
                       <w10:anchorlock/>
                     </v:oval>
@@ -1745,7 +1759,7 @@
                 </mc:Choice>
                 <mc:Fallback>
                   <w:pict>
-                    <v:oval w14:anchorId="0AAE6555" id="Ellipse 1" o:spid="_x0000_s1026" style="width:9.75pt;height:9.75pt;visibility:visible;mso-wrap-style:square;mso-left-percent:-10001;mso-top-percent:-10001;mso-position-horizontal:absolute;mso-position-horizontal-relative:char;mso-position-vertical:absolute;mso-position-vertical-relative:line;mso-left-percent:-10001;mso-top-percent:-10001;v-text-anchor:middle" o:gfxdata="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" fillcolor="#4472c4 [3204]" stroked="f" strokeweight="1pt">
+                    <v:oval w14:anchorId="2CDAE39E" id="Ellipse 1" o:spid="_x0000_s1026" style="width:9.75pt;height:9.75pt;visibility:visible;mso-wrap-style:square;mso-left-percent:-10001;mso-top-percent:-10001;mso-position-horizontal:absolute;mso-position-horizontal-relative:char;mso-position-vertical:absolute;mso-position-vertical-relative:line;mso-left-percent:-10001;mso-top-percent:-10001;v-text-anchor:middle" o:gfxdata="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" fillcolor="#4472c4 [3204]" stroked="f" strokeweight="1pt">
                       <v:stroke joinstyle="miter"/>
                       <w10:anchorlock/>
                     </v:oval>
@@ -1863,7 +1877,7 @@
                 </mc:Choice>
                 <mc:Fallback>
                   <w:pict>
-                    <v:oval w14:anchorId="0BC90D64" id="Ellipse 1" o:spid="_x0000_s1026" style="width:9.75pt;height:9.75pt;visibility:visible;mso-wrap-style:square;mso-left-percent:-10001;mso-top-percent:-10001;mso-position-horizontal:absolute;mso-position-horizontal-relative:char;mso-position-vertical:absolute;mso-position-vertical-relative:line;mso-left-percent:-10001;mso-top-percent:-10001;v-text-anchor:middle" o:gfxdata="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" fillcolor="#7f7f7f [1612]" stroked="f" strokeweight="1pt">
+                    <v:oval w14:anchorId="1F116B07" id="Ellipse 1" o:spid="_x0000_s1026" style="width:9.75pt;height:9.75pt;visibility:visible;mso-wrap-style:square;mso-left-percent:-10001;mso-top-percent:-10001;mso-position-horizontal:absolute;mso-position-horizontal-relative:char;mso-position-vertical:absolute;mso-position-vertical-relative:line;mso-left-percent:-10001;mso-top-percent:-10001;v-text-anchor:middle" o:gfxdata="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" fillcolor="#7f7f7f [1612]" stroked="f" strokeweight="1pt">
                       <v:stroke joinstyle="miter"/>
                       <w10:anchorlock/>
                     </v:oval>
@@ -1935,7 +1949,7 @@
                 </mc:Choice>
                 <mc:Fallback>
                   <w:pict>
-                    <v:oval w14:anchorId="5DAAA010" id="Ellipse 1" o:spid="_x0000_s1026" style="width:9.75pt;height:9.75pt;visibility:visible;mso-wrap-style:square;mso-left-percent:-10001;mso-top-percent:-10001;mso-position-horizontal:absolute;mso-position-horizontal-relative:char;mso-position-vertical:absolute;mso-position-vertical-relative:line;mso-left-percent:-10001;mso-top-percent:-10001;v-text-anchor:middle" o:gfxdata="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" fillcolor="#823b0b [1605]" stroked="f" strokeweight="1pt">
+                    <v:oval w14:anchorId="12FF66F3" id="Ellipse 1" o:spid="_x0000_s1026" style="width:9.75pt;height:9.75pt;visibility:visible;mso-wrap-style:square;mso-left-percent:-10001;mso-top-percent:-10001;mso-position-horizontal:absolute;mso-position-horizontal-relative:char;mso-position-vertical:absolute;mso-position-vertical-relative:line;mso-left-percent:-10001;mso-top-percent:-10001;v-text-anchor:middle" o:gfxdata="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" fillcolor="#823b0b [1605]" stroked="f" strokeweight="1pt">
                       <v:stroke joinstyle="miter"/>
                       <w10:anchorlock/>
                     </v:oval>
@@ -2180,7 +2194,7 @@
                 </mc:Choice>
                 <mc:Fallback>
                   <w:pict>
-                    <v:oval w14:anchorId="6B00B46F" id="Ellipse 1" o:spid="_x0000_s1026" style="width:9.75pt;height:9.75pt;visibility:visible;mso-wrap-style:square;mso-left-percent:-10001;mso-top-percent:-10001;mso-position-horizontal:absolute;mso-position-horizontal-relative:char;mso-position-vertical:absolute;mso-position-vertical-relative:line;mso-left-percent:-10001;mso-top-percent:-10001;v-text-anchor:middle" o:gfxdata="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" fillcolor="#ffd966 [1943]" stroked="f" strokeweight="1pt">
+                    <v:oval w14:anchorId="163C74D3" id="Ellipse 1" o:spid="_x0000_s1026" style="width:9.75pt;height:9.75pt;visibility:visible;mso-wrap-style:square;mso-left-percent:-10001;mso-top-percent:-10001;mso-position-horizontal:absolute;mso-position-horizontal-relative:char;mso-position-vertical:absolute;mso-position-vertical-relative:line;mso-left-percent:-10001;mso-top-percent:-10001;v-text-anchor:middle" o:gfxdata="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" fillcolor="#ffd966 [1943]" stroked="f" strokeweight="1pt">
                       <v:stroke joinstyle="miter"/>
                       <w10:anchorlock/>
                     </v:oval>
@@ -2298,7 +2312,7 @@
                 </mc:Choice>
                 <mc:Fallback>
                   <w:pict>
-                    <v:oval w14:anchorId="4E6737BE" id="Ellipse 1" o:spid="_x0000_s1026" style="width:9.75pt;height:9.75pt;visibility:visible;mso-wrap-style:square;mso-left-percent:-10001;mso-top-percent:-10001;mso-position-horizontal:absolute;mso-position-horizontal-relative:char;mso-position-vertical:absolute;mso-position-vertical-relative:line;mso-left-percent:-10001;mso-top-percent:-10001;v-text-anchor:middle" o:gfxdata="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" fillcolor="#823b0b [1605]" stroked="f" strokeweight="1pt">
+                    <v:oval w14:anchorId="12517CFC" id="Ellipse 1" o:spid="_x0000_s1026" style="width:9.75pt;height:9.75pt;visibility:visible;mso-wrap-style:square;mso-left-percent:-10001;mso-top-percent:-10001;mso-position-horizontal:absolute;mso-position-horizontal-relative:char;mso-position-vertical:absolute;mso-position-vertical-relative:line;mso-left-percent:-10001;mso-top-percent:-10001;v-text-anchor:middle" o:gfxdata="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" fillcolor="#823b0b [1605]" stroked="f" strokeweight="1pt">
                       <v:stroke joinstyle="miter"/>
                       <w10:anchorlock/>
                     </v:oval>
@@ -2416,7 +2430,7 @@
                 </mc:Choice>
                 <mc:Fallback>
                   <w:pict>
-                    <v:oval w14:anchorId="5FC59B4B" id="Ellipse 1" o:spid="_x0000_s1026" style="width:9.75pt;height:9.75pt;visibility:visible;mso-wrap-style:square;mso-left-percent:-10001;mso-top-percent:-10001;mso-position-horizontal:absolute;mso-position-horizontal-relative:char;mso-position-vertical:absolute;mso-position-vertical-relative:line;mso-left-percent:-10001;mso-top-percent:-10001;v-text-anchor:middle" o:gfxdata="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" fillcolor="#7f7f7f [1612]" stroked="f" strokeweight="1pt">
+                    <v:oval w14:anchorId="65A269ED" id="Ellipse 1" o:spid="_x0000_s1026" style="width:9.75pt;height:9.75pt;visibility:visible;mso-wrap-style:square;mso-left-percent:-10001;mso-top-percent:-10001;mso-position-horizontal:absolute;mso-position-horizontal-relative:char;mso-position-vertical:absolute;mso-position-vertical-relative:line;mso-left-percent:-10001;mso-top-percent:-10001;v-text-anchor:middle" o:gfxdata="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" fillcolor="#7f7f7f [1612]" stroked="f" strokeweight="1pt">
                       <v:stroke joinstyle="miter"/>
                       <w10:anchorlock/>
                     </v:oval>
@@ -2532,7 +2546,7 @@
                 </mc:Choice>
                 <mc:Fallback>
                   <w:pict>
-                    <v:oval w14:anchorId="3E79D810" id="Ellipse 1" o:spid="_x0000_s1026" style="width:9.75pt;height:9.75pt;visibility:visible;mso-wrap-style:square;mso-left-percent:-10001;mso-top-percent:-10001;mso-position-horizontal:absolute;mso-position-horizontal-relative:char;mso-position-vertical:absolute;mso-position-vertical-relative:line;mso-left-percent:-10001;mso-top-percent:-10001;v-text-anchor:middle" o:gfxdata="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" fillcolor="#ed7d31 [3205]" stroked="f" strokeweight="1pt">
+                    <v:oval w14:anchorId="4E843F30" id="Ellipse 1" o:spid="_x0000_s1026" style="width:9.75pt;height:9.75pt;visibility:visible;mso-wrap-style:square;mso-left-percent:-10001;mso-top-percent:-10001;mso-position-horizontal:absolute;mso-position-horizontal-relative:char;mso-position-vertical:absolute;mso-position-vertical-relative:line;mso-left-percent:-10001;mso-top-percent:-10001;v-text-anchor:middle" o:gfxdata="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" fillcolor="#ed7d31 [3205]" stroked="f" strokeweight="1pt">
                       <v:stroke joinstyle="miter"/>
                       <w10:anchorlock/>
                     </v:oval>
@@ -2599,7 +2613,7 @@
                 </mc:Choice>
                 <mc:Fallback>
                   <w:pict>
-                    <v:oval w14:anchorId="5CBF2EA4" id="Ellipse 1" o:spid="_x0000_s1026" style="width:9.75pt;height:9.75pt;visibility:visible;mso-wrap-style:square;mso-left-percent:-10001;mso-top-percent:-10001;mso-position-horizontal:absolute;mso-position-horizontal-relative:char;mso-position-vertical:absolute;mso-position-vertical-relative:line;mso-left-percent:-10001;mso-top-percent:-10001;v-text-anchor:middle" o:gfxdata="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" fillcolor="#4472c4 [3204]" stroked="f" strokeweight="1pt">
+                    <v:oval w14:anchorId="4AB7AF9F" id="Ellipse 1" o:spid="_x0000_s1026" style="width:9.75pt;height:9.75pt;visibility:visible;mso-wrap-style:square;mso-left-percent:-10001;mso-top-percent:-10001;mso-position-horizontal:absolute;mso-position-horizontal-relative:char;mso-position-vertical:absolute;mso-position-vertical-relative:line;mso-left-percent:-10001;mso-top-percent:-10001;v-text-anchor:middle" o:gfxdata="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" fillcolor="#4472c4 [3204]" stroked="f" strokeweight="1pt">
                       <v:stroke joinstyle="miter"/>
                       <w10:anchorlock/>
                     </v:oval>
@@ -2710,7 +2724,7 @@
                 </mc:Choice>
                 <mc:Fallback>
                   <w:pict>
-                    <v:oval w14:anchorId="20FF258B" id="Ellipse 1" o:spid="_x0000_s1026" style="width:9.75pt;height:9.75pt;visibility:visible;mso-wrap-style:square;mso-left-percent:-10001;mso-top-percent:-10001;mso-position-horizontal:absolute;mso-position-horizontal-relative:char;mso-position-vertical:absolute;mso-position-vertical-relative:line;mso-left-percent:-10001;mso-top-percent:-10001;v-text-anchor:middle" o:gfxdata="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" fillcolor="#7f7f7f [1612]" stroked="f" strokeweight="1pt">
+                    <v:oval w14:anchorId="376C2F97" id="Ellipse 1" o:spid="_x0000_s1026" style="width:9.75pt;height:9.75pt;visibility:visible;mso-wrap-style:square;mso-left-percent:-10001;mso-top-percent:-10001;mso-position-horizontal:absolute;mso-position-horizontal-relative:char;mso-position-vertical:absolute;mso-position-vertical-relative:line;mso-left-percent:-10001;mso-top-percent:-10001;v-text-anchor:middle" o:gfxdata="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" fillcolor="#7f7f7f [1612]" stroked="f" strokeweight="1pt">
                       <v:stroke joinstyle="miter"/>
                       <w10:anchorlock/>
                     </v:oval>
@@ -2782,7 +2796,7 @@
                 </mc:Choice>
                 <mc:Fallback>
                   <w:pict>
-                    <v:oval w14:anchorId="40695B36" id="Ellipse 1" o:spid="_x0000_s1026" style="width:9.75pt;height:9.75pt;visibility:visible;mso-wrap-style:square;mso-left-percent:-10001;mso-top-percent:-10001;mso-position-horizontal:absolute;mso-position-horizontal-relative:char;mso-position-vertical:absolute;mso-position-vertical-relative:line;mso-left-percent:-10001;mso-top-percent:-10001;v-text-anchor:middle" o:gfxdata="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" fillcolor="#823b0b [1605]" stroked="f" strokeweight="1pt">
+                    <v:oval w14:anchorId="0C9F8F4A" id="Ellipse 1" o:spid="_x0000_s1026" style="width:9.75pt;height:9.75pt;visibility:visible;mso-wrap-style:square;mso-left-percent:-10001;mso-top-percent:-10001;mso-position-horizontal:absolute;mso-position-horizontal-relative:char;mso-position-vertical:absolute;mso-position-vertical-relative:line;mso-left-percent:-10001;mso-top-percent:-10001;v-text-anchor:middle" o:gfxdata="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" fillcolor="#823b0b [1605]" stroked="f" strokeweight="1pt">
                       <v:stroke joinstyle="miter"/>
                       <w10:anchorlock/>
                     </v:oval>
@@ -2906,7 +2920,7 @@
           </mc:Choice>
           <mc:Fallback>
             <w:pict>
-              <v:oval w14:anchorId="7251CD9B" id="Ellipse 1" o:spid="_x0000_s1026" style="width:9.75pt;height:9.75pt;visibility:visible;mso-wrap-style:square;mso-left-percent:-10001;mso-top-percent:-10001;mso-position-horizontal:absolute;mso-position-horizontal-relative:char;mso-position-vertical:absolute;mso-position-vertical-relative:line;mso-left-percent:-10001;mso-top-percent:-10001;v-text-anchor:middle" o:gfxdata="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" fillcolor="#ffd966 [1943]" stroked="f" strokeweight="1pt">
+              <v:oval w14:anchorId="47E19431" id="Ellipse 1" o:spid="_x0000_s1026" style="width:9.75pt;height:9.75pt;visibility:visible;mso-wrap-style:square;mso-left-percent:-10001;mso-top-percent:-10001;mso-position-horizontal:absolute;mso-position-horizontal-relative:char;mso-position-vertical:absolute;mso-position-vertical-relative:line;mso-left-percent:-10001;mso-top-percent:-10001;v-text-anchor:middle" o:gfxdata="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" fillcolor="#ffd966 [1943]" stroked="f" strokeweight="1pt">
                 <v:stroke joinstyle="miter"/>
                 <w10:anchorlock/>
               </v:oval>
@@ -2989,7 +3003,7 @@
           </mc:Choice>
           <mc:Fallback>
             <w:pict>
-              <v:oval w14:anchorId="00B3C340" id="Ellipse 1" o:spid="_x0000_s1026" style="width:9.75pt;height:9.75pt;visibility:visible;mso-wrap-style:square;mso-left-percent:-10001;mso-top-percent:-10001;mso-position-horizontal:absolute;mso-position-horizontal-relative:char;mso-position-vertical:absolute;mso-position-vertical-relative:line;mso-left-percent:-10001;mso-top-percent:-10001;v-text-anchor:middle" o:gfxdata="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" fillcolor="#823b0b [1605]" stroked="f" strokeweight="1pt">
+              <v:oval w14:anchorId="0E1D8803" id="Ellipse 1" o:spid="_x0000_s1026" style="width:9.75pt;height:9.75pt;visibility:visible;mso-wrap-style:square;mso-left-percent:-10001;mso-top-percent:-10001;mso-position-horizontal:absolute;mso-position-horizontal-relative:char;mso-position-vertical:absolute;mso-position-vertical-relative:line;mso-left-percent:-10001;mso-top-percent:-10001;v-text-anchor:middle" o:gfxdata="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" fillcolor="#823b0b [1605]" stroked="f" strokeweight="1pt">
                 <v:stroke joinstyle="miter"/>
                 <w10:anchorlock/>
               </v:oval>
@@ -3084,7 +3098,7 @@
           </mc:Choice>
           <mc:Fallback>
             <w:pict>
-              <v:oval w14:anchorId="11B89BF0" id="Ellipse 1" o:spid="_x0000_s1026" style="width:9.75pt;height:9.75pt;visibility:visible;mso-wrap-style:square;mso-left-percent:-10001;mso-top-percent:-10001;mso-position-horizontal:absolute;mso-position-horizontal-relative:char;mso-position-vertical:absolute;mso-position-vertical-relative:line;mso-left-percent:-10001;mso-top-percent:-10001;v-text-anchor:middle" o:gfxdata="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" fillcolor="#7f7f7f [1612]" stroked="f" strokeweight="1pt">
+              <v:oval w14:anchorId="736B36F7" id="Ellipse 1" o:spid="_x0000_s1026" style="width:9.75pt;height:9.75pt;visibility:visible;mso-wrap-style:square;mso-left-percent:-10001;mso-top-percent:-10001;mso-position-horizontal:absolute;mso-position-horizontal-relative:char;mso-position-vertical:absolute;mso-position-vertical-relative:line;mso-left-percent:-10001;mso-top-percent:-10001;v-text-anchor:middle" o:gfxdata="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" fillcolor="#7f7f7f [1612]" stroked="f" strokeweight="1pt">
                 <v:stroke joinstyle="miter"/>
                 <w10:anchorlock/>
               </v:oval>
@@ -3159,7 +3173,7 @@
           </mc:Choice>
           <mc:Fallback>
             <w:pict>
-              <v:oval w14:anchorId="4DC35326" id="Ellipse 1" o:spid="_x0000_s1026" style="width:9.75pt;height:9.75pt;visibility:visible;mso-wrap-style:square;mso-left-percent:-10001;mso-top-percent:-10001;mso-position-horizontal:absolute;mso-position-horizontal-relative:char;mso-position-vertical:absolute;mso-position-vertical-relative:line;mso-left-percent:-10001;mso-top-percent:-10001;v-text-anchor:middle" o:gfxdata="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" fillcolor="#4472c4 [3204]" stroked="f" strokeweight="1pt">
+              <v:oval w14:anchorId="5C113FAC" id="Ellipse 1" o:spid="_x0000_s1026" style="width:9.75pt;height:9.75pt;visibility:visible;mso-wrap-style:square;mso-left-percent:-10001;mso-top-percent:-10001;mso-position-horizontal:absolute;mso-position-horizontal-relative:char;mso-position-vertical:absolute;mso-position-vertical-relative:line;mso-left-percent:-10001;mso-top-percent:-10001;v-text-anchor:middle" o:gfxdata="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" fillcolor="#4472c4 [3204]" stroked="f" strokeweight="1pt">
                 <v:stroke joinstyle="miter"/>
                 <w10:anchorlock/>
               </v:oval>
@@ -3232,7 +3246,7 @@
           </mc:Choice>
           <mc:Fallback>
             <w:pict>
-              <v:oval w14:anchorId="737A41C3" id="Ellipse 1" o:spid="_x0000_s1026" style="width:9.75pt;height:9.75pt;visibility:visible;mso-wrap-style:square;mso-left-percent:-10001;mso-top-percent:-10001;mso-position-horizontal:absolute;mso-position-horizontal-relative:char;mso-position-vertical:absolute;mso-position-vertical-relative:line;mso-left-percent:-10001;mso-top-percent:-10001;v-text-anchor:middle" o:gfxdata="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" fillcolor="#ed7d31 [3205]" stroked="f" strokeweight="1pt">
+              <v:oval w14:anchorId="1F03A7FD" id="Ellipse 1" o:spid="_x0000_s1026" style="width:9.75pt;height:9.75pt;visibility:visible;mso-wrap-style:square;mso-left-percent:-10001;mso-top-percent:-10001;mso-position-horizontal:absolute;mso-position-horizontal-relative:char;mso-position-vertical:absolute;mso-position-vertical-relative:line;mso-left-percent:-10001;mso-top-percent:-10001;v-text-anchor:middle" o:gfxdata="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" fillcolor="#ed7d31 [3205]" stroked="f" strokeweight="1pt">
                 <v:stroke joinstyle="miter"/>
                 <w10:anchorlock/>
               </v:oval>
@@ -3258,19 +3272,7 @@
     <w:p>
       <w:r>
         <w:lastRenderedPageBreak/>
-        <w:t xml:space="preserve">Mêlé </w:t>
-      </w:r>
-      <w:r>
-        <w:t>2</w:t>
-      </w:r>
-      <w:r>
-        <w:t xml:space="preserve"> 1</w:t>
-      </w:r>
-      <w:r>
-        <w:t>1</w:t>
-      </w:r>
-      <w:r>
-        <w:t xml:space="preserve">/11 : </w:t>
+        <w:t xml:space="preserve">Mêlé 2 11/11 : </w:t>
       </w:r>
     </w:p>
     <w:tbl>
@@ -3434,7 +3436,7 @@
                 </mc:Choice>
                 <mc:Fallback>
                   <w:pict>
-                    <v:oval w14:anchorId="4A4F5291" id="Ellipse 1" o:spid="_x0000_s1026" style="width:9.75pt;height:9.75pt;visibility:visible;mso-wrap-style:square;mso-left-percent:-10001;mso-top-percent:-10001;mso-position-horizontal:absolute;mso-position-horizontal-relative:char;mso-position-vertical:absolute;mso-position-vertical-relative:line;mso-left-percent:-10001;mso-top-percent:-10001;v-text-anchor:middle" o:gfxdata="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" fillcolor="#ffd966 [1943]" stroked="f" strokeweight="1pt">
+                    <v:oval w14:anchorId="1D2BBFBB" id="Ellipse 1" o:spid="_x0000_s1026" style="width:9.75pt;height:9.75pt;visibility:visible;mso-wrap-style:square;mso-left-percent:-10001;mso-top-percent:-10001;mso-position-horizontal:absolute;mso-position-horizontal-relative:char;mso-position-vertical:absolute;mso-position-vertical-relative:line;mso-left-percent:-10001;mso-top-percent:-10001;v-text-anchor:middle" o:gfxdata="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" fillcolor="#ffd966 [1943]" stroked="f" strokeweight="1pt">
                       <v:stroke joinstyle="miter"/>
                       <w10:anchorlock/>
                     </v:oval>
@@ -3552,7 +3554,7 @@
                 </mc:Choice>
                 <mc:Fallback>
                   <w:pict>
-                    <v:oval w14:anchorId="64E3647D" id="Ellipse 1" o:spid="_x0000_s1026" style="width:9.75pt;height:9.75pt;visibility:visible;mso-wrap-style:square;mso-left-percent:-10001;mso-top-percent:-10001;mso-position-horizontal:absolute;mso-position-horizontal-relative:char;mso-position-vertical:absolute;mso-position-vertical-relative:line;mso-left-percent:-10001;mso-top-percent:-10001;v-text-anchor:middle" o:gfxdata="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" fillcolor="#823b0b [1605]" stroked="f" strokeweight="1pt">
+                    <v:oval w14:anchorId="122F43B4" id="Ellipse 1" o:spid="_x0000_s1026" style="width:9.75pt;height:9.75pt;visibility:visible;mso-wrap-style:square;mso-left-percent:-10001;mso-top-percent:-10001;mso-position-horizontal:absolute;mso-position-horizontal-relative:char;mso-position-vertical:absolute;mso-position-vertical-relative:line;mso-left-percent:-10001;mso-top-percent:-10001;v-text-anchor:middle" o:gfxdata="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" fillcolor="#823b0b [1605]" stroked="f" strokeweight="1pt">
                       <v:stroke joinstyle="miter"/>
                       <w10:anchorlock/>
                     </v:oval>
@@ -3677,7 +3679,7 @@
                 </mc:Choice>
                 <mc:Fallback>
                   <w:pict>
-                    <v:oval w14:anchorId="4FB9AF24" id="Ellipse 1" o:spid="_x0000_s1026" style="width:9.75pt;height:9.75pt;visibility:visible;mso-wrap-style:square;mso-left-percent:-10001;mso-top-percent:-10001;mso-position-horizontal:absolute;mso-position-horizontal-relative:char;mso-position-vertical:absolute;mso-position-vertical-relative:line;mso-left-percent:-10001;mso-top-percent:-10001;v-text-anchor:middle" o:gfxdata="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" fillcolor="#7f7f7f [1612]" stroked="f" strokeweight="1pt">
+                    <v:oval w14:anchorId="57077B58" id="Ellipse 1" o:spid="_x0000_s1026" style="width:9.75pt;height:9.75pt;visibility:visible;mso-wrap-style:square;mso-left-percent:-10001;mso-top-percent:-10001;mso-position-horizontal:absolute;mso-position-horizontal-relative:char;mso-position-vertical:absolute;mso-position-vertical-relative:line;mso-left-percent:-10001;mso-top-percent:-10001;v-text-anchor:middle" o:gfxdata="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" fillcolor="#7f7f7f [1612]" stroked="f" strokeweight="1pt">
                       <v:stroke joinstyle="miter"/>
                       <w10:anchorlock/>
                     </v:oval>
@@ -3793,7 +3795,7 @@
                 </mc:Choice>
                 <mc:Fallback>
                   <w:pict>
-                    <v:oval w14:anchorId="7C3A3F28" id="Ellipse 1" o:spid="_x0000_s1026" style="width:9.75pt;height:9.75pt;visibility:visible;mso-wrap-style:square;mso-left-percent:-10001;mso-top-percent:-10001;mso-position-horizontal:absolute;mso-position-horizontal-relative:char;mso-position-vertical:absolute;mso-position-vertical-relative:line;mso-left-percent:-10001;mso-top-percent:-10001;v-text-anchor:middle" o:gfxdata="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" fillcolor="#ed7d31 [3205]" stroked="f" strokeweight="1pt">
+                    <v:oval w14:anchorId="757860B5" id="Ellipse 1" o:spid="_x0000_s1026" style="width:9.75pt;height:9.75pt;visibility:visible;mso-wrap-style:square;mso-left-percent:-10001;mso-top-percent:-10001;mso-position-horizontal:absolute;mso-position-horizontal-relative:char;mso-position-vertical:absolute;mso-position-vertical-relative:line;mso-left-percent:-10001;mso-top-percent:-10001;v-text-anchor:middle" o:gfxdata="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" fillcolor="#ed7d31 [3205]" stroked="f" strokeweight="1pt">
                       <v:stroke joinstyle="miter"/>
                       <w10:anchorlock/>
                     </v:oval>
@@ -3860,7 +3862,7 @@
                 </mc:Choice>
                 <mc:Fallback>
                   <w:pict>
-                    <v:oval w14:anchorId="25F84359" id="Ellipse 1" o:spid="_x0000_s1026" style="width:9.75pt;height:9.75pt;visibility:visible;mso-wrap-style:square;mso-left-percent:-10001;mso-top-percent:-10001;mso-position-horizontal:absolute;mso-position-horizontal-relative:char;mso-position-vertical:absolute;mso-position-vertical-relative:line;mso-left-percent:-10001;mso-top-percent:-10001;v-text-anchor:middle" o:gfxdata="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" fillcolor="#4472c4 [3204]" stroked="f" strokeweight="1pt">
+                    <v:oval w14:anchorId="27B6337E" id="Ellipse 1" o:spid="_x0000_s1026" style="width:9.75pt;height:9.75pt;visibility:visible;mso-wrap-style:square;mso-left-percent:-10001;mso-top-percent:-10001;mso-position-horizontal:absolute;mso-position-horizontal-relative:char;mso-position-vertical:absolute;mso-position-vertical-relative:line;mso-left-percent:-10001;mso-top-percent:-10001;v-text-anchor:middle" o:gfxdata="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" fillcolor="#4472c4 [3204]" stroked="f" strokeweight="1pt">
                       <v:stroke joinstyle="miter"/>
                       <w10:anchorlock/>
                     </v:oval>
@@ -3971,7 +3973,7 @@
                 </mc:Choice>
                 <mc:Fallback>
                   <w:pict>
-                    <v:oval w14:anchorId="61B532DE" id="Ellipse 1" o:spid="_x0000_s1026" style="width:9.75pt;height:9.75pt;visibility:visible;mso-wrap-style:square;mso-left-percent:-10001;mso-top-percent:-10001;mso-position-horizontal:absolute;mso-position-horizontal-relative:char;mso-position-vertical:absolute;mso-position-vertical-relative:line;mso-left-percent:-10001;mso-top-percent:-10001;v-text-anchor:middle" o:gfxdata="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" fillcolor="#7f7f7f [1612]" stroked="f" strokeweight="1pt">
+                    <v:oval w14:anchorId="0D205A1A" id="Ellipse 1" o:spid="_x0000_s1026" style="width:9.75pt;height:9.75pt;visibility:visible;mso-wrap-style:square;mso-left-percent:-10001;mso-top-percent:-10001;mso-position-horizontal:absolute;mso-position-horizontal-relative:char;mso-position-vertical:absolute;mso-position-vertical-relative:line;mso-left-percent:-10001;mso-top-percent:-10001;v-text-anchor:middle" o:gfxdata="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" fillcolor="#7f7f7f [1612]" stroked="f" strokeweight="1pt">
                       <v:stroke joinstyle="miter"/>
                       <w10:anchorlock/>
                     </v:oval>
@@ -4043,7 +4045,7 @@
                 </mc:Choice>
                 <mc:Fallback>
                   <w:pict>
-                    <v:oval w14:anchorId="09A8323B" id="Ellipse 1" o:spid="_x0000_s1026" style="width:9.75pt;height:9.75pt;visibility:visible;mso-wrap-style:square;mso-left-percent:-10001;mso-top-percent:-10001;mso-position-horizontal:absolute;mso-position-horizontal-relative:char;mso-position-vertical:absolute;mso-position-vertical-relative:line;mso-left-percent:-10001;mso-top-percent:-10001;v-text-anchor:middle" o:gfxdata="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" fillcolor="#823b0b [1605]" stroked="f" strokeweight="1pt">
+                    <v:oval w14:anchorId="7A9F352C" id="Ellipse 1" o:spid="_x0000_s1026" style="width:9.75pt;height:9.75pt;visibility:visible;mso-wrap-style:square;mso-left-percent:-10001;mso-top-percent:-10001;mso-position-horizontal:absolute;mso-position-horizontal-relative:char;mso-position-vertical:absolute;mso-position-vertical-relative:line;mso-left-percent:-10001;mso-top-percent:-10001;v-text-anchor:middle" o:gfxdata="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" fillcolor="#823b0b [1605]" stroked="f" strokeweight="1pt">
                       <v:stroke joinstyle="miter"/>
                       <w10:anchorlock/>
                     </v:oval>
@@ -4172,7 +4174,7 @@
           </mc:Choice>
           <mc:Fallback>
             <w:pict>
-              <v:oval w14:anchorId="2A40A285" id="Ellipse 1" o:spid="_x0000_s1026" style="width:9.75pt;height:9.75pt;visibility:visible;mso-wrap-style:square;mso-left-percent:-10001;mso-top-percent:-10001;mso-position-horizontal:absolute;mso-position-horizontal-relative:char;mso-position-vertical:absolute;mso-position-vertical-relative:line;mso-left-percent:-10001;mso-top-percent:-10001;v-text-anchor:middle" o:gfxdata="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" fillcolor="#ffd966 [1943]" stroked="f" strokeweight="1pt">
+              <v:oval w14:anchorId="79584E4E" id="Ellipse 1" o:spid="_x0000_s1026" style="width:9.75pt;height:9.75pt;visibility:visible;mso-wrap-style:square;mso-left-percent:-10001;mso-top-percent:-10001;mso-position-horizontal:absolute;mso-position-horizontal-relative:char;mso-position-vertical:absolute;mso-position-vertical-relative:line;mso-left-percent:-10001;mso-top-percent:-10001;v-text-anchor:middle" o:gfxdata="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" fillcolor="#ffd966 [1943]" stroked="f" strokeweight="1pt">
                 <v:stroke joinstyle="miter"/>
                 <w10:anchorlock/>
               </v:oval>
@@ -4276,7 +4278,7 @@
           </mc:Choice>
           <mc:Fallback>
             <w:pict>
-              <v:oval w14:anchorId="5088F0ED" id="Ellipse 1" o:spid="_x0000_s1026" style="width:9.75pt;height:9.75pt;visibility:visible;mso-wrap-style:square;mso-left-percent:-10001;mso-top-percent:-10001;mso-position-horizontal:absolute;mso-position-horizontal-relative:char;mso-position-vertical:absolute;mso-position-vertical-relative:line;mso-left-percent:-10001;mso-top-percent:-10001;v-text-anchor:middle" o:gfxdata="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" fillcolor="#823b0b [1605]" stroked="f" strokeweight="1pt">
+              <v:oval w14:anchorId="10BB6C7D" id="Ellipse 1" o:spid="_x0000_s1026" style="width:9.75pt;height:9.75pt;visibility:visible;mso-wrap-style:square;mso-left-percent:-10001;mso-top-percent:-10001;mso-position-horizontal:absolute;mso-position-horizontal-relative:char;mso-position-vertical:absolute;mso-position-vertical-relative:line;mso-left-percent:-10001;mso-top-percent:-10001;v-text-anchor:middle" o:gfxdata="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" fillcolor="#823b0b [1605]" stroked="f" strokeweight="1pt">
                 <v:stroke joinstyle="miter"/>
                 <w10:anchorlock/>
               </v:oval>
@@ -4354,7 +4356,7 @@
           </mc:Choice>
           <mc:Fallback>
             <w:pict>
-              <v:oval w14:anchorId="082DFA46" id="Ellipse 1" o:spid="_x0000_s1026" style="width:9.75pt;height:9.75pt;visibility:visible;mso-wrap-style:square;mso-left-percent:-10001;mso-top-percent:-10001;mso-position-horizontal:absolute;mso-position-horizontal-relative:char;mso-position-vertical:absolute;mso-position-vertical-relative:line;mso-left-percent:-10001;mso-top-percent:-10001;v-text-anchor:middle" o:gfxdata="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" fillcolor="#7f7f7f [1612]" stroked="f" strokeweight="1pt">
+              <v:oval w14:anchorId="0094A400" id="Ellipse 1" o:spid="_x0000_s1026" style="width:9.75pt;height:9.75pt;visibility:visible;mso-wrap-style:square;mso-left-percent:-10001;mso-top-percent:-10001;mso-position-horizontal:absolute;mso-position-horizontal-relative:char;mso-position-vertical:absolute;mso-position-vertical-relative:line;mso-left-percent:-10001;mso-top-percent:-10001;v-text-anchor:middle" o:gfxdata="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" fillcolor="#7f7f7f [1612]" stroked="f" strokeweight="1pt">
                 <v:stroke joinstyle="miter"/>
                 <w10:anchorlock/>
               </v:oval>
@@ -4440,7 +4442,7 @@
           </mc:Choice>
           <mc:Fallback>
             <w:pict>
-              <v:oval w14:anchorId="475AF726" id="Ellipse 1" o:spid="_x0000_s1026" style="width:9.75pt;height:9.75pt;visibility:visible;mso-wrap-style:square;mso-left-percent:-10001;mso-top-percent:-10001;mso-position-horizontal:absolute;mso-position-horizontal-relative:char;mso-position-vertical:absolute;mso-position-vertical-relative:line;mso-left-percent:-10001;mso-top-percent:-10001;v-text-anchor:middle" o:gfxdata="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" fillcolor="#7f7f7f [1612]" stroked="f" strokeweight="1pt">
+              <v:oval w14:anchorId="45CDB01B" id="Ellipse 1" o:spid="_x0000_s1026" style="width:9.75pt;height:9.75pt;visibility:visible;mso-wrap-style:square;mso-left-percent:-10001;mso-top-percent:-10001;mso-position-horizontal:absolute;mso-position-horizontal-relative:char;mso-position-vertical:absolute;mso-position-vertical-relative:line;mso-left-percent:-10001;mso-top-percent:-10001;v-text-anchor:middle" o:gfxdata="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" fillcolor="#7f7f7f [1612]" stroked="f" strokeweight="1pt">
                 <v:stroke joinstyle="miter"/>
                 <w10:anchorlock/>
               </v:oval>
@@ -4449,10 +4451,7 @@
         </mc:AlternateContent>
       </w:r>
       <w:r>
-        <w:t>Pierre</w:t>
-      </w:r>
-      <w:r>
-        <w:t xml:space="preserve"> </w:t>
+        <w:t xml:space="preserve">Pierre </w:t>
       </w:r>
       <w:proofErr w:type="gramStart"/>
       <w:r>
@@ -4523,7 +4522,7 @@
           </mc:Choice>
           <mc:Fallback>
             <w:pict>
-              <v:oval w14:anchorId="505967AC" id="Ellipse 1" o:spid="_x0000_s1026" style="width:9.75pt;height:9.75pt;visibility:visible;mso-wrap-style:square;mso-left-percent:-10001;mso-top-percent:-10001;mso-position-horizontal:absolute;mso-position-horizontal-relative:char;mso-position-vertical:absolute;mso-position-vertical-relative:line;mso-left-percent:-10001;mso-top-percent:-10001;v-text-anchor:middle" o:gfxdata="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" fillcolor="#4472c4 [3204]" stroked="f" strokeweight="1pt">
+              <v:oval w14:anchorId="46CD5C51" id="Ellipse 1" o:spid="_x0000_s1026" style="width:9.75pt;height:9.75pt;visibility:visible;mso-wrap-style:square;mso-left-percent:-10001;mso-top-percent:-10001;mso-position-horizontal:absolute;mso-position-horizontal-relative:char;mso-position-vertical:absolute;mso-position-vertical-relative:line;mso-left-percent:-10001;mso-top-percent:-10001;v-text-anchor:middle" o:gfxdata="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" fillcolor="#4472c4 [3204]" stroked="f" strokeweight="1pt">
                 <v:stroke joinstyle="miter"/>
                 <w10:anchorlock/>
               </v:oval>
@@ -4596,7 +4595,7 @@
           </mc:Choice>
           <mc:Fallback>
             <w:pict>
-              <v:oval w14:anchorId="5C0591B5" id="Ellipse 1" o:spid="_x0000_s1026" style="width:9.75pt;height:9.75pt;visibility:visible;mso-wrap-style:square;mso-left-percent:-10001;mso-top-percent:-10001;mso-position-horizontal:absolute;mso-position-horizontal-relative:char;mso-position-vertical:absolute;mso-position-vertical-relative:line;mso-left-percent:-10001;mso-top-percent:-10001;v-text-anchor:middle" o:gfxdata="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" fillcolor="#ed7d31 [3205]" stroked="f" strokeweight="1pt">
+              <v:oval w14:anchorId="3D88CD50" id="Ellipse 1" o:spid="_x0000_s1026" style="width:9.75pt;height:9.75pt;visibility:visible;mso-wrap-style:square;mso-left-percent:-10001;mso-top-percent:-10001;mso-position-horizontal:absolute;mso-position-horizontal-relative:char;mso-position-vertical:absolute;mso-position-vertical-relative:line;mso-left-percent:-10001;mso-top-percent:-10001;v-text-anchor:middle" o:gfxdata="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" fillcolor="#ed7d31 [3205]" stroked="f" strokeweight="1pt">
                 <v:stroke joinstyle="miter"/>
                 <w10:anchorlock/>
               </v:oval>
@@ -4626,13 +4625,7 @@
     <w:p>
       <w:r>
         <w:lastRenderedPageBreak/>
-        <w:t>Mêlé 2 1</w:t>
-      </w:r>
-      <w:r>
-        <w:t>2</w:t>
-      </w:r>
-      <w:r>
-        <w:t xml:space="preserve">/11 : </w:t>
+        <w:t xml:space="preserve">Mêlé 2 12/11 : </w:t>
       </w:r>
     </w:p>
     <w:tbl>
@@ -4803,7 +4796,7 @@
                 </mc:Choice>
                 <mc:Fallback>
                   <w:pict>
-                    <v:oval w14:anchorId="7E5D63B8" id="Ellipse 1" o:spid="_x0000_s1026" style="width:9.75pt;height:9.75pt;visibility:visible;mso-wrap-style:square;mso-left-percent:-10001;mso-top-percent:-10001;mso-position-horizontal:absolute;mso-position-horizontal-relative:char;mso-position-vertical:absolute;mso-position-vertical-relative:line;mso-left-percent:-10001;mso-top-percent:-10001;v-text-anchor:middle" o:gfxdata="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" fillcolor="#ffd966 [1943]" stroked="f" strokeweight="1pt">
+                    <v:oval w14:anchorId="1D083327" id="Ellipse 1" o:spid="_x0000_s1026" style="width:9.75pt;height:9.75pt;visibility:visible;mso-wrap-style:square;mso-left-percent:-10001;mso-top-percent:-10001;mso-position-horizontal:absolute;mso-position-horizontal-relative:char;mso-position-vertical:absolute;mso-position-vertical-relative:line;mso-left-percent:-10001;mso-top-percent:-10001;v-text-anchor:middle" o:gfxdata="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" fillcolor="#ffd966 [1943]" stroked="f" strokeweight="1pt">
                       <v:stroke joinstyle="miter"/>
                       <w10:anchorlock/>
                     </v:oval>
@@ -4914,7 +4907,7 @@
                 </mc:Choice>
                 <mc:Fallback>
                   <w:pict>
-                    <v:oval w14:anchorId="2DB0134A" id="Ellipse 1" o:spid="_x0000_s1026" style="width:9.75pt;height:9.75pt;visibility:visible;mso-wrap-style:square;mso-left-percent:-10001;mso-top-percent:-10001;mso-position-horizontal:absolute;mso-position-horizontal-relative:char;mso-position-vertical:absolute;mso-position-vertical-relative:line;mso-left-percent:-10001;mso-top-percent:-10001;v-text-anchor:middle" o:gfxdata="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" fillcolor="#823b0b [1605]" stroked="f" strokeweight="1pt">
+                    <v:oval w14:anchorId="35F370EC" id="Ellipse 1" o:spid="_x0000_s1026" style="width:9.75pt;height:9.75pt;visibility:visible;mso-wrap-style:square;mso-left-percent:-10001;mso-top-percent:-10001;mso-position-horizontal:absolute;mso-position-horizontal-relative:char;mso-position-vertical:absolute;mso-position-vertical-relative:line;mso-left-percent:-10001;mso-top-percent:-10001;v-text-anchor:middle" o:gfxdata="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" fillcolor="#823b0b [1605]" stroked="f" strokeweight="1pt">
                       <v:stroke joinstyle="miter"/>
                       <w10:anchorlock/>
                     </v:oval>
@@ -5039,7 +5032,7 @@
                 </mc:Choice>
                 <mc:Fallback>
                   <w:pict>
-                    <v:oval w14:anchorId="5554286A" id="Ellipse 1" o:spid="_x0000_s1026" style="width:9.75pt;height:9.75pt;visibility:visible;mso-wrap-style:square;mso-left-percent:-10001;mso-top-percent:-10001;mso-position-horizontal:absolute;mso-position-horizontal-relative:char;mso-position-vertical:absolute;mso-position-vertical-relative:line;mso-left-percent:-10001;mso-top-percent:-10001;v-text-anchor:middle" o:gfxdata="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" fillcolor="#7f7f7f [1612]" stroked="f" strokeweight="1pt">
+                    <v:oval w14:anchorId="1B5D084D" id="Ellipse 1" o:spid="_x0000_s1026" style="width:9.75pt;height:9.75pt;visibility:visible;mso-wrap-style:square;mso-left-percent:-10001;mso-top-percent:-10001;mso-position-horizontal:absolute;mso-position-horizontal-relative:char;mso-position-vertical:absolute;mso-position-vertical-relative:line;mso-left-percent:-10001;mso-top-percent:-10001;v-text-anchor:middle" o:gfxdata="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" fillcolor="#7f7f7f [1612]" stroked="f" strokeweight="1pt">
                       <v:stroke joinstyle="miter"/>
                       <w10:anchorlock/>
                     </v:oval>
@@ -5155,7 +5148,7 @@
                 </mc:Choice>
                 <mc:Fallback>
                   <w:pict>
-                    <v:oval w14:anchorId="179637F3" id="Ellipse 1" o:spid="_x0000_s1026" style="width:9.75pt;height:9.75pt;visibility:visible;mso-wrap-style:square;mso-left-percent:-10001;mso-top-percent:-10001;mso-position-horizontal:absolute;mso-position-horizontal-relative:char;mso-position-vertical:absolute;mso-position-vertical-relative:line;mso-left-percent:-10001;mso-top-percent:-10001;v-text-anchor:middle" o:gfxdata="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" fillcolor="#ed7d31 [3205]" stroked="f" strokeweight="1pt">
+                    <v:oval w14:anchorId="0B64AFA4" id="Ellipse 1" o:spid="_x0000_s1026" style="width:9.75pt;height:9.75pt;visibility:visible;mso-wrap-style:square;mso-left-percent:-10001;mso-top-percent:-10001;mso-position-horizontal:absolute;mso-position-horizontal-relative:char;mso-position-vertical:absolute;mso-position-vertical-relative:line;mso-left-percent:-10001;mso-top-percent:-10001;v-text-anchor:middle" o:gfxdata="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" fillcolor="#ed7d31 [3205]" stroked="f" strokeweight="1pt">
                       <v:stroke joinstyle="miter"/>
                       <w10:anchorlock/>
                     </v:oval>
@@ -5222,7 +5215,7 @@
                 </mc:Choice>
                 <mc:Fallback>
                   <w:pict>
-                    <v:oval w14:anchorId="5EDC0B9F" id="Ellipse 1" o:spid="_x0000_s1026" style="width:9.75pt;height:9.75pt;visibility:visible;mso-wrap-style:square;mso-left-percent:-10001;mso-top-percent:-10001;mso-position-horizontal:absolute;mso-position-horizontal-relative:char;mso-position-vertical:absolute;mso-position-vertical-relative:line;mso-left-percent:-10001;mso-top-percent:-10001;v-text-anchor:middle" o:gfxdata="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" fillcolor="#4472c4 [3204]" stroked="f" strokeweight="1pt">
+                    <v:oval w14:anchorId="50455AD4" id="Ellipse 1" o:spid="_x0000_s1026" style="width:9.75pt;height:9.75pt;visibility:visible;mso-wrap-style:square;mso-left-percent:-10001;mso-top-percent:-10001;mso-position-horizontal:absolute;mso-position-horizontal-relative:char;mso-position-vertical:absolute;mso-position-vertical-relative:line;mso-left-percent:-10001;mso-top-percent:-10001;v-text-anchor:middle" o:gfxdata="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" fillcolor="#4472c4 [3204]" stroked="f" strokeweight="1pt">
                       <v:stroke joinstyle="miter"/>
                       <w10:anchorlock/>
                     </v:oval>
@@ -5333,7 +5326,7 @@
                 </mc:Choice>
                 <mc:Fallback>
                   <w:pict>
-                    <v:oval w14:anchorId="75524676" id="Ellipse 1" o:spid="_x0000_s1026" style="width:9.75pt;height:9.75pt;visibility:visible;mso-wrap-style:square;mso-left-percent:-10001;mso-top-percent:-10001;mso-position-horizontal:absolute;mso-position-horizontal-relative:char;mso-position-vertical:absolute;mso-position-vertical-relative:line;mso-left-percent:-10001;mso-top-percent:-10001;v-text-anchor:middle" o:gfxdata="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" fillcolor="#7f7f7f [1612]" stroked="f" strokeweight="1pt">
+                    <v:oval w14:anchorId="1F9A7824" id="Ellipse 1" o:spid="_x0000_s1026" style="width:9.75pt;height:9.75pt;visibility:visible;mso-wrap-style:square;mso-left-percent:-10001;mso-top-percent:-10001;mso-position-horizontal:absolute;mso-position-horizontal-relative:char;mso-position-vertical:absolute;mso-position-vertical-relative:line;mso-left-percent:-10001;mso-top-percent:-10001;v-text-anchor:middle" o:gfxdata="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" fillcolor="#7f7f7f [1612]" stroked="f" strokeweight="1pt">
                       <v:stroke joinstyle="miter"/>
                       <w10:anchorlock/>
                     </v:oval>
@@ -5405,7 +5398,7 @@
                 </mc:Choice>
                 <mc:Fallback>
                   <w:pict>
-                    <v:oval w14:anchorId="50FFCDD7" id="Ellipse 1" o:spid="_x0000_s1026" style="width:9.75pt;height:9.75pt;visibility:visible;mso-wrap-style:square;mso-left-percent:-10001;mso-top-percent:-10001;mso-position-horizontal:absolute;mso-position-horizontal-relative:char;mso-position-vertical:absolute;mso-position-vertical-relative:line;mso-left-percent:-10001;mso-top-percent:-10001;v-text-anchor:middle" o:gfxdata="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" fillcolor="#823b0b [1605]" stroked="f" strokeweight="1pt">
+                    <v:oval w14:anchorId="08F47477" id="Ellipse 1" o:spid="_x0000_s1026" style="width:9.75pt;height:9.75pt;visibility:visible;mso-wrap-style:square;mso-left-percent:-10001;mso-top-percent:-10001;mso-position-horizontal:absolute;mso-position-horizontal-relative:char;mso-position-vertical:absolute;mso-position-vertical-relative:line;mso-left-percent:-10001;mso-top-percent:-10001;v-text-anchor:middle" o:gfxdata="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" fillcolor="#823b0b [1605]" stroked="f" strokeweight="1pt">
                       <v:stroke joinstyle="miter"/>
                       <w10:anchorlock/>
                     </v:oval>
@@ -5522,7 +5515,7 @@
           </mc:Choice>
           <mc:Fallback>
             <w:pict>
-              <v:oval w14:anchorId="6E7BF5D8" id="Ellipse 1" o:spid="_x0000_s1026" style="width:9.75pt;height:9.75pt;visibility:visible;mso-wrap-style:square;mso-left-percent:-10001;mso-top-percent:-10001;mso-position-horizontal:absolute;mso-position-horizontal-relative:char;mso-position-vertical:absolute;mso-position-vertical-relative:line;mso-left-percent:-10001;mso-top-percent:-10001;v-text-anchor:middle" o:gfxdata="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" fillcolor="#ffd966 [1943]" stroked="f" strokeweight="1pt">
+              <v:oval w14:anchorId="70F881A2" id="Ellipse 1" o:spid="_x0000_s1026" style="width:9.75pt;height:9.75pt;visibility:visible;mso-wrap-style:square;mso-left-percent:-10001;mso-top-percent:-10001;mso-position-horizontal:absolute;mso-position-horizontal-relative:char;mso-position-vertical:absolute;mso-position-vertical-relative:line;mso-left-percent:-10001;mso-top-percent:-10001;v-text-anchor:middle" o:gfxdata="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" fillcolor="#ffd966 [1943]" stroked="f" strokeweight="1pt">
                 <v:stroke joinstyle="miter"/>
                 <w10:anchorlock/>
               </v:oval>
@@ -5539,10 +5532,7 @@
       </w:r>
       <w:proofErr w:type="gramEnd"/>
       <w:r>
-        <w:t xml:space="preserve"> « merge request » sa branche su</w:t>
-      </w:r>
-      <w:r>
-        <w:t>r l’initialisation du projet Symfony</w:t>
+        <w:t xml:space="preserve"> « merge request » sa branche sur l’initialisation du projet Symfony</w:t>
       </w:r>
       <w:r>
         <w:t>,</w:t>
@@ -5613,7 +5603,7 @@
           </mc:Choice>
           <mc:Fallback>
             <w:pict>
-              <v:oval w14:anchorId="3C8904B7" id="Ellipse 1" o:spid="_x0000_s1026" style="width:9.75pt;height:9.75pt;visibility:visible;mso-wrap-style:square;mso-left-percent:-10001;mso-top-percent:-10001;mso-position-horizontal:absolute;mso-position-horizontal-relative:char;mso-position-vertical:absolute;mso-position-vertical-relative:line;mso-left-percent:-10001;mso-top-percent:-10001;v-text-anchor:middle" o:gfxdata="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" fillcolor="#823b0b [1605]" stroked="f" strokeweight="1pt">
+              <v:oval w14:anchorId="196197EB" id="Ellipse 1" o:spid="_x0000_s1026" style="width:9.75pt;height:9.75pt;visibility:visible;mso-wrap-style:square;mso-left-percent:-10001;mso-top-percent:-10001;mso-position-horizontal:absolute;mso-position-horizontal-relative:char;mso-position-vertical:absolute;mso-position-vertical-relative:line;mso-left-percent:-10001;mso-top-percent:-10001;v-text-anchor:middle" o:gfxdata="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" fillcolor="#823b0b [1605]" stroked="f" strokeweight="1pt">
                 <v:stroke joinstyle="miter"/>
                 <w10:anchorlock/>
               </v:oval>
@@ -5688,7 +5678,7 @@
           </mc:Choice>
           <mc:Fallback>
             <w:pict>
-              <v:oval w14:anchorId="099CA8E1" id="Ellipse 1" o:spid="_x0000_s1026" style="width:9.75pt;height:9.75pt;visibility:visible;mso-wrap-style:square;mso-left-percent:-10001;mso-top-percent:-10001;mso-position-horizontal:absolute;mso-position-horizontal-relative:char;mso-position-vertical:absolute;mso-position-vertical-relative:line;mso-left-percent:-10001;mso-top-percent:-10001;v-text-anchor:middle" o:gfxdata="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" fillcolor="#7f7f7f [1612]" stroked="f" strokeweight="1pt">
+              <v:oval w14:anchorId="35F0638D" id="Ellipse 1" o:spid="_x0000_s1026" style="width:9.75pt;height:9.75pt;visibility:visible;mso-wrap-style:square;mso-left-percent:-10001;mso-top-percent:-10001;mso-position-horizontal:absolute;mso-position-horizontal-relative:char;mso-position-vertical:absolute;mso-position-vertical-relative:line;mso-left-percent:-10001;mso-top-percent:-10001;v-text-anchor:middle" o:gfxdata="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" fillcolor="#7f7f7f [1612]" stroked="f" strokeweight="1pt">
                 <v:stroke joinstyle="miter"/>
                 <w10:anchorlock/>
               </v:oval>
@@ -5697,13 +5687,7 @@
         </mc:AlternateContent>
       </w:r>
       <w:r>
-        <w:t xml:space="preserve">Pierre ont </w:t>
-      </w:r>
-      <w:r>
-        <w:t>continué</w:t>
-      </w:r>
-      <w:r>
-        <w:t xml:space="preserve"> la division en taches des fonctionnalités du cahier des charges, </w:t>
+        <w:t xml:space="preserve">Pierre ont continué la division en taches des fonctionnalités du cahier des charges, </w:t>
       </w:r>
     </w:p>
     <w:p>
@@ -5766,7 +5750,7 @@
           </mc:Choice>
           <mc:Fallback>
             <w:pict>
-              <v:oval w14:anchorId="6241A88F" id="Ellipse 1" o:spid="_x0000_s1026" style="width:9.75pt;height:9.75pt;visibility:visible;mso-wrap-style:square;mso-left-percent:-10001;mso-top-percent:-10001;mso-position-horizontal:absolute;mso-position-horizontal-relative:char;mso-position-vertical:absolute;mso-position-vertical-relative:line;mso-left-percent:-10001;mso-top-percent:-10001;v-text-anchor:middle" o:gfxdata="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" fillcolor="#4472c4 [3204]" stroked="f" strokeweight="1pt">
+              <v:oval w14:anchorId="49BA3D7C" id="Ellipse 1" o:spid="_x0000_s1026" style="width:9.75pt;height:9.75pt;visibility:visible;mso-wrap-style:square;mso-left-percent:-10001;mso-top-percent:-10001;mso-position-horizontal:absolute;mso-position-horizontal-relative:char;mso-position-vertical:absolute;mso-position-vertical-relative:line;mso-left-percent:-10001;mso-top-percent:-10001;v-text-anchor:middle" o:gfxdata="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" fillcolor="#4472c4 [3204]" stroked="f" strokeweight="1pt">
                 <v:stroke joinstyle="miter"/>
                 <w10:anchorlock/>
               </v:oval>
@@ -5839,7 +5823,7 @@
           </mc:Choice>
           <mc:Fallback>
             <w:pict>
-              <v:oval w14:anchorId="3EA385FF" id="Ellipse 1" o:spid="_x0000_s1026" style="width:9.75pt;height:9.75pt;visibility:visible;mso-wrap-style:square;mso-left-percent:-10001;mso-top-percent:-10001;mso-position-horizontal:absolute;mso-position-horizontal-relative:char;mso-position-vertical:absolute;mso-position-vertical-relative:line;mso-left-percent:-10001;mso-top-percent:-10001;v-text-anchor:middle" o:gfxdata="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" fillcolor="#ed7d31 [3205]" stroked="f" strokeweight="1pt">
+              <v:oval w14:anchorId="578A998A" id="Ellipse 1" o:spid="_x0000_s1026" style="width:9.75pt;height:9.75pt;visibility:visible;mso-wrap-style:square;mso-left-percent:-10001;mso-top-percent:-10001;mso-position-horizontal:absolute;mso-position-horizontal-relative:char;mso-position-vertical:absolute;mso-position-vertical-relative:line;mso-left-percent:-10001;mso-top-percent:-10001;v-text-anchor:middle" o:gfxdata="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" fillcolor="#ed7d31 [3205]" stroked="f" strokeweight="1pt">
                 <v:stroke joinstyle="miter"/>
                 <w10:anchorlock/>
               </v:oval>
@@ -5851,10 +5835,7 @@
         <w:t xml:space="preserve">Marc-Aurel, </w:t>
       </w:r>
       <w:r>
-        <w:t xml:space="preserve">ont </w:t>
-      </w:r>
-      <w:r>
-        <w:t>« merge request » sa branche sur la tache de</w:t>
+        <w:t>ont « merge request » sa branche sur la tache de</w:t>
       </w:r>
       <w:r>
         <w:t xml:space="preserve"> l’adaptation du MCD en MPD.</w:t>
@@ -5878,13 +5859,7 @@
         <w:t>4</w:t>
       </w:r>
       <w:r>
-        <w:t xml:space="preserve"> 1</w:t>
-      </w:r>
-      <w:r>
-        <w:t>3</w:t>
-      </w:r>
-      <w:r>
-        <w:t xml:space="preserve">/11 : </w:t>
+        <w:t xml:space="preserve"> 13/11 : </w:t>
       </w:r>
     </w:p>
     <w:tbl>
@@ -6062,7 +6037,7 @@
                 </mc:Choice>
                 <mc:Fallback>
                   <w:pict>
-                    <v:oval w14:anchorId="6DF3F377" id="Ellipse 1" o:spid="_x0000_s1026" style="width:9.75pt;height:9.75pt;visibility:visible;mso-wrap-style:square;mso-left-percent:-10001;mso-top-percent:-10001;mso-position-horizontal:absolute;mso-position-horizontal-relative:char;mso-position-vertical:absolute;mso-position-vertical-relative:line;mso-left-percent:-10001;mso-top-percent:-10001;v-text-anchor:middle" o:gfxdata="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" fillcolor="#ffd966 [1943]" stroked="f" strokeweight="1pt">
+                    <v:oval w14:anchorId="36AE95FF" id="Ellipse 1" o:spid="_x0000_s1026" style="width:9.75pt;height:9.75pt;visibility:visible;mso-wrap-style:square;mso-left-percent:-10001;mso-top-percent:-10001;mso-position-horizontal:absolute;mso-position-horizontal-relative:char;mso-position-vertical:absolute;mso-position-vertical-relative:line;mso-left-percent:-10001;mso-top-percent:-10001;v-text-anchor:middle" o:gfxdata="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" fillcolor="#ffd966 [1943]" stroked="f" strokeweight="1pt">
                       <v:stroke joinstyle="miter"/>
                       <w10:anchorlock/>
                     </v:oval>
@@ -6166,7 +6141,7 @@
                 </mc:Choice>
                 <mc:Fallback>
                   <w:pict>
-                    <v:oval w14:anchorId="6CE48DB6" id="Ellipse 1" o:spid="_x0000_s1026" style="width:9.75pt;height:9.75pt;visibility:visible;mso-wrap-style:square;mso-left-percent:-10001;mso-top-percent:-10001;mso-position-horizontal:absolute;mso-position-horizontal-relative:char;mso-position-vertical:absolute;mso-position-vertical-relative:line;mso-left-percent:-10001;mso-top-percent:-10001;v-text-anchor:middle" o:gfxdata="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" fillcolor="#823b0b [1605]" stroked="f" strokeweight="1pt">
+                    <v:oval w14:anchorId="5A8D897A" id="Ellipse 1" o:spid="_x0000_s1026" style="width:9.75pt;height:9.75pt;visibility:visible;mso-wrap-style:square;mso-left-percent:-10001;mso-top-percent:-10001;mso-position-horizontal:absolute;mso-position-horizontal-relative:char;mso-position-vertical:absolute;mso-position-vertical-relative:line;mso-left-percent:-10001;mso-top-percent:-10001;v-text-anchor:middle" o:gfxdata="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" fillcolor="#823b0b [1605]" stroked="f" strokeweight="1pt">
                       <v:stroke joinstyle="miter"/>
                       <w10:anchorlock/>
                     </v:oval>
@@ -6298,7 +6273,7 @@
                 </mc:Choice>
                 <mc:Fallback>
                   <w:pict>
-                    <v:oval w14:anchorId="4FC9D3BF" id="Ellipse 1" o:spid="_x0000_s1026" style="width:9.75pt;height:9.75pt;visibility:visible;mso-wrap-style:square;mso-left-percent:-10001;mso-top-percent:-10001;mso-position-horizontal:absolute;mso-position-horizontal-relative:char;mso-position-vertical:absolute;mso-position-vertical-relative:line;mso-left-percent:-10001;mso-top-percent:-10001;v-text-anchor:middle" o:gfxdata="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" fillcolor="#7f7f7f [1612]" stroked="f" strokeweight="1pt">
+                    <v:oval w14:anchorId="3498BCFB" id="Ellipse 1" o:spid="_x0000_s1026" style="width:9.75pt;height:9.75pt;visibility:visible;mso-wrap-style:square;mso-left-percent:-10001;mso-top-percent:-10001;mso-position-horizontal:absolute;mso-position-horizontal-relative:char;mso-position-vertical:absolute;mso-position-vertical-relative:line;mso-left-percent:-10001;mso-top-percent:-10001;v-text-anchor:middle" o:gfxdata="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" fillcolor="#7f7f7f [1612]" stroked="f" strokeweight="1pt">
                       <v:stroke joinstyle="miter"/>
                       <w10:anchorlock/>
                     </v:oval>
@@ -6414,7 +6389,7 @@
                 </mc:Choice>
                 <mc:Fallback>
                   <w:pict>
-                    <v:oval w14:anchorId="579E9A67" id="Ellipse 1" o:spid="_x0000_s1026" style="width:9.75pt;height:9.75pt;visibility:visible;mso-wrap-style:square;mso-left-percent:-10001;mso-top-percent:-10001;mso-position-horizontal:absolute;mso-position-horizontal-relative:char;mso-position-vertical:absolute;mso-position-vertical-relative:line;mso-left-percent:-10001;mso-top-percent:-10001;v-text-anchor:middle" o:gfxdata="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" fillcolor="#ed7d31 [3205]" stroked="f" strokeweight="1pt">
+                    <v:oval w14:anchorId="2F37FCDF" id="Ellipse 1" o:spid="_x0000_s1026" style="width:9.75pt;height:9.75pt;visibility:visible;mso-wrap-style:square;mso-left-percent:-10001;mso-top-percent:-10001;mso-position-horizontal:absolute;mso-position-horizontal-relative:char;mso-position-vertical:absolute;mso-position-vertical-relative:line;mso-left-percent:-10001;mso-top-percent:-10001;v-text-anchor:middle" o:gfxdata="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" fillcolor="#ed7d31 [3205]" stroked="f" strokeweight="1pt">
                       <v:stroke joinstyle="miter"/>
                       <w10:anchorlock/>
                     </v:oval>
@@ -6481,7 +6456,7 @@
                 </mc:Choice>
                 <mc:Fallback>
                   <w:pict>
-                    <v:oval w14:anchorId="5B5F2642" id="Ellipse 1" o:spid="_x0000_s1026" style="width:9.75pt;height:9.75pt;visibility:visible;mso-wrap-style:square;mso-left-percent:-10001;mso-top-percent:-10001;mso-position-horizontal:absolute;mso-position-horizontal-relative:char;mso-position-vertical:absolute;mso-position-vertical-relative:line;mso-left-percent:-10001;mso-top-percent:-10001;v-text-anchor:middle" o:gfxdata="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" fillcolor="#4472c4 [3204]" stroked="f" strokeweight="1pt">
+                    <v:oval w14:anchorId="3F1CA970" id="Ellipse 1" o:spid="_x0000_s1026" style="width:9.75pt;height:9.75pt;visibility:visible;mso-wrap-style:square;mso-left-percent:-10001;mso-top-percent:-10001;mso-position-horizontal:absolute;mso-position-horizontal-relative:char;mso-position-vertical:absolute;mso-position-vertical-relative:line;mso-left-percent:-10001;mso-top-percent:-10001;v-text-anchor:middle" o:gfxdata="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" fillcolor="#4472c4 [3204]" stroked="f" strokeweight="1pt">
                       <v:stroke joinstyle="miter"/>
                       <w10:anchorlock/>
                     </v:oval>
@@ -6513,27 +6488,6 @@
         <w:tc>
           <w:tcPr>
             <w:tcW w:w="1660" w:type="dxa"/>
-            <w:vAlign w:val="center"/>
-          </w:tcPr>
-          <w:p/>
-        </w:tc>
-        <w:tc>
-          <w:tcPr>
-            <w:tcW w:w="1831" w:type="dxa"/>
-            <w:vAlign w:val="center"/>
-          </w:tcPr>
-          <w:p/>
-        </w:tc>
-        <w:tc>
-          <w:tcPr>
-            <w:tcW w:w="2097" w:type="dxa"/>
-            <w:vAlign w:val="center"/>
-          </w:tcPr>
-          <w:p/>
-        </w:tc>
-        <w:tc>
-          <w:tcPr>
-            <w:tcW w:w="1953" w:type="dxa"/>
             <w:vAlign w:val="center"/>
           </w:tcPr>
           <w:p>
@@ -6550,7 +6504,7 @@
               <mc:AlternateContent>
                 <mc:Choice Requires="wps">
                   <w:drawing>
-                    <wp:inline distT="0" distB="0" distL="0" distR="0" wp14:anchorId="653872AF" wp14:editId="41949EAE">
+                    <wp:inline distT="0" distB="0" distL="0" distR="0" wp14:anchorId="4C3D7420" wp14:editId="6C9CCF62">
                       <wp:extent cx="123825" cy="123825"/>
                       <wp:effectExtent l="0" t="0" r="9525" b="9525"/>
                       <wp:docPr id="254937279" name="Ellipse 1"/>
@@ -6606,7 +6560,7 @@
                 </mc:Choice>
                 <mc:Fallback>
                   <w:pict>
-                    <v:oval w14:anchorId="0A25A86A" id="Ellipse 1" o:spid="_x0000_s1026" style="width:9.75pt;height:9.75pt;visibility:visible;mso-wrap-style:square;mso-left-percent:-10001;mso-top-percent:-10001;mso-position-horizontal:absolute;mso-position-horizontal-relative:char;mso-position-vertical:absolute;mso-position-vertical-relative:line;mso-left-percent:-10001;mso-top-percent:-10001;v-text-anchor:middle" o:gfxdata="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" fillcolor="#7f7f7f [1612]" stroked="f" strokeweight="1pt">
+                    <v:oval w14:anchorId="79700AD3" id="Ellipse 1" o:spid="_x0000_s1026" style="width:9.75pt;height:9.75pt;visibility:visible;mso-wrap-style:square;mso-left-percent:-10001;mso-top-percent:-10001;mso-position-horizontal:absolute;mso-position-horizontal-relative:char;mso-position-vertical:absolute;mso-position-vertical-relative:line;mso-left-percent:-10001;mso-top-percent:-10001;v-text-anchor:middle" o:gfxdata="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" fillcolor="#7f7f7f [1612]" stroked="f" strokeweight="1pt">
                       <v:stroke joinstyle="miter"/>
                       <w10:anchorlock/>
                     </v:oval>
@@ -6622,7 +6576,7 @@
               <mc:AlternateContent>
                 <mc:Choice Requires="wps">
                   <w:drawing>
-                    <wp:inline distT="0" distB="0" distL="0" distR="0" wp14:anchorId="7D9863C1" wp14:editId="5A37EE8E">
+                    <wp:inline distT="0" distB="0" distL="0" distR="0" wp14:anchorId="56CCC1AF" wp14:editId="082F43C0">
                       <wp:extent cx="123825" cy="123825"/>
                       <wp:effectExtent l="0" t="0" r="9525" b="9525"/>
                       <wp:docPr id="577196133" name="Ellipse 1"/>
@@ -6678,7 +6632,7 @@
                 </mc:Choice>
                 <mc:Fallback>
                   <w:pict>
-                    <v:oval w14:anchorId="131D8075" id="Ellipse 1" o:spid="_x0000_s1026" style="width:9.75pt;height:9.75pt;visibility:visible;mso-wrap-style:square;mso-left-percent:-10001;mso-top-percent:-10001;mso-position-horizontal:absolute;mso-position-horizontal-relative:char;mso-position-vertical:absolute;mso-position-vertical-relative:line;mso-left-percent:-10001;mso-top-percent:-10001;v-text-anchor:middle" o:gfxdata="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" fillcolor="#823b0b [1605]" stroked="f" strokeweight="1pt">
+                    <v:oval w14:anchorId="25B44098" id="Ellipse 1" o:spid="_x0000_s1026" style="width:9.75pt;height:9.75pt;visibility:visible;mso-wrap-style:square;mso-left-percent:-10001;mso-top-percent:-10001;mso-position-horizontal:absolute;mso-position-horizontal-relative:char;mso-position-vertical:absolute;mso-position-vertical-relative:line;mso-left-percent:-10001;mso-top-percent:-10001;v-text-anchor:middle" o:gfxdata="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" fillcolor="#823b0b [1605]" stroked="f" strokeweight="1pt">
                       <v:stroke joinstyle="miter"/>
                       <w10:anchorlock/>
                     </v:oval>
@@ -6687,6 +6641,27 @@
               </mc:AlternateContent>
             </w:r>
           </w:p>
+        </w:tc>
+        <w:tc>
+          <w:tcPr>
+            <w:tcW w:w="1831" w:type="dxa"/>
+            <w:vAlign w:val="center"/>
+          </w:tcPr>
+          <w:p/>
+        </w:tc>
+        <w:tc>
+          <w:tcPr>
+            <w:tcW w:w="2097" w:type="dxa"/>
+            <w:vAlign w:val="center"/>
+          </w:tcPr>
+          <w:p/>
+        </w:tc>
+        <w:tc>
+          <w:tcPr>
+            <w:tcW w:w="1953" w:type="dxa"/>
+            <w:vAlign w:val="center"/>
+          </w:tcPr>
+          <w:p/>
         </w:tc>
       </w:tr>
     </w:tbl>
@@ -6774,7 +6749,7 @@
           </mc:Choice>
           <mc:Fallback>
             <w:pict>
-              <v:oval w14:anchorId="78819DD5" id="Ellipse 1" o:spid="_x0000_s1026" style="width:9.75pt;height:9.75pt;visibility:visible;mso-wrap-style:square;mso-left-percent:-10001;mso-top-percent:-10001;mso-position-horizontal:absolute;mso-position-horizontal-relative:char;mso-position-vertical:absolute;mso-position-vertical-relative:line;mso-left-percent:-10001;mso-top-percent:-10001;v-text-anchor:middle" o:gfxdata="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" fillcolor="#ffd966 [1943]" stroked="f" strokeweight="1pt">
+              <v:oval w14:anchorId="62A25BD2" id="Ellipse 1" o:spid="_x0000_s1026" style="width:9.75pt;height:9.75pt;visibility:visible;mso-wrap-style:square;mso-left-percent:-10001;mso-top-percent:-10001;mso-position-horizontal:absolute;mso-position-horizontal-relative:char;mso-position-vertical:absolute;mso-position-vertical-relative:line;mso-left-percent:-10001;mso-top-percent:-10001;v-text-anchor:middle" o:gfxdata="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" fillcolor="#ffd966 [1943]" stroked="f" strokeweight="1pt">
                 <v:stroke joinstyle="miter"/>
                 <w10:anchorlock/>
               </v:oval>
@@ -6846,7 +6821,7 @@
           </mc:Choice>
           <mc:Fallback>
             <w:pict>
-              <v:oval w14:anchorId="442A3E04" id="Ellipse 1" o:spid="_x0000_s1026" style="width:9.75pt;height:9.75pt;visibility:visible;mso-wrap-style:square;mso-left-percent:-10001;mso-top-percent:-10001;mso-position-horizontal:absolute;mso-position-horizontal-relative:char;mso-position-vertical:absolute;mso-position-vertical-relative:line;mso-left-percent:-10001;mso-top-percent:-10001;v-text-anchor:middle" o:gfxdata="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" fillcolor="#823b0b [1605]" stroked="f" strokeweight="1pt">
+              <v:oval w14:anchorId="2487A61D" id="Ellipse 1" o:spid="_x0000_s1026" style="width:9.75pt;height:9.75pt;visibility:visible;mso-wrap-style:square;mso-left-percent:-10001;mso-top-percent:-10001;mso-position-horizontal:absolute;mso-position-horizontal-relative:char;mso-position-vertical:absolute;mso-position-vertical-relative:line;mso-left-percent:-10001;mso-top-percent:-10001;v-text-anchor:middle" o:gfxdata="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" fillcolor="#823b0b [1605]" stroked="f" strokeweight="1pt">
                 <v:stroke joinstyle="miter"/>
                 <w10:anchorlock/>
               </v:oval>
@@ -6918,7 +6893,7 @@
           </mc:Choice>
           <mc:Fallback>
             <w:pict>
-              <v:oval w14:anchorId="35D72DBB" id="Ellipse 1" o:spid="_x0000_s1026" style="width:9.75pt;height:9.75pt;visibility:visible;mso-wrap-style:square;mso-left-percent:-10001;mso-top-percent:-10001;mso-position-horizontal:absolute;mso-position-horizontal-relative:char;mso-position-vertical:absolute;mso-position-vertical-relative:line;mso-left-percent:-10001;mso-top-percent:-10001;v-text-anchor:middle" o:gfxdata="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" fillcolor="#7f7f7f [1612]" stroked="f" strokeweight="1pt">
+              <v:oval w14:anchorId="14033EA9" id="Ellipse 1" o:spid="_x0000_s1026" style="width:9.75pt;height:9.75pt;visibility:visible;mso-wrap-style:square;mso-left-percent:-10001;mso-top-percent:-10001;mso-position-horizontal:absolute;mso-position-horizontal-relative:char;mso-position-vertical:absolute;mso-position-vertical-relative:line;mso-left-percent:-10001;mso-top-percent:-10001;v-text-anchor:middle" o:gfxdata="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" fillcolor="#7f7f7f [1612]" stroked="f" strokeweight="1pt">
                 <v:stroke joinstyle="miter"/>
                 <w10:anchorlock/>
               </v:oval>
@@ -6985,7 +6960,7 @@
           </mc:Choice>
           <mc:Fallback>
             <w:pict>
-              <v:oval w14:anchorId="76747452" id="Ellipse 1" o:spid="_x0000_s1026" style="width:9.75pt;height:9.75pt;visibility:visible;mso-wrap-style:square;mso-left-percent:-10001;mso-top-percent:-10001;mso-position-horizontal:absolute;mso-position-horizontal-relative:char;mso-position-vertical:absolute;mso-position-vertical-relative:line;mso-left-percent:-10001;mso-top-percent:-10001;v-text-anchor:middle" o:gfxdata="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" fillcolor="#4472c4 [3204]" stroked="f" strokeweight="1pt">
+              <v:oval w14:anchorId="3DC80A6F" id="Ellipse 1" o:spid="_x0000_s1026" style="width:9.75pt;height:9.75pt;visibility:visible;mso-wrap-style:square;mso-left-percent:-10001;mso-top-percent:-10001;mso-position-horizontal:absolute;mso-position-horizontal-relative:char;mso-position-vertical:absolute;mso-position-vertical-relative:line;mso-left-percent:-10001;mso-top-percent:-10001;v-text-anchor:middle" o:gfxdata="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" fillcolor="#4472c4 [3204]" stroked="f" strokeweight="1pt">
                 <v:stroke joinstyle="miter"/>
                 <w10:anchorlock/>
               </v:oval>
@@ -7055,7 +7030,7 @@
           </mc:Choice>
           <mc:Fallback>
             <w:pict>
-              <v:oval w14:anchorId="32A3D636" id="Ellipse 1" o:spid="_x0000_s1026" style="width:9.75pt;height:9.75pt;visibility:visible;mso-wrap-style:square;mso-left-percent:-10001;mso-top-percent:-10001;mso-position-horizontal:absolute;mso-position-horizontal-relative:char;mso-position-vertical:absolute;mso-position-vertical-relative:line;mso-left-percent:-10001;mso-top-percent:-10001;v-text-anchor:middle" o:gfxdata="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" fillcolor="#ed7d31 [3205]" stroked="f" strokeweight="1pt">
+              <v:oval w14:anchorId="6FAEE6F6" id="Ellipse 1" o:spid="_x0000_s1026" style="width:9.75pt;height:9.75pt;visibility:visible;mso-wrap-style:square;mso-left-percent:-10001;mso-top-percent:-10001;mso-position-horizontal:absolute;mso-position-horizontal-relative:char;mso-position-vertical:absolute;mso-position-vertical-relative:line;mso-left-percent:-10001;mso-top-percent:-10001;v-text-anchor:middle" o:gfxdata="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" fillcolor="#ed7d31 [3205]" stroked="f" strokeweight="1pt">
                 <v:stroke joinstyle="miter"/>
                 <w10:anchorlock/>
               </v:oval>
@@ -7150,7 +7125,7 @@
           </mc:Choice>
           <mc:Fallback>
             <w:pict>
-              <v:oval w14:anchorId="589B2FE9" id="Ellipse 1" o:spid="_x0000_s1026" style="width:9.75pt;height:9.75pt;visibility:visible;mso-wrap-style:square;mso-left-percent:-10001;mso-top-percent:-10001;mso-position-horizontal:absolute;mso-position-horizontal-relative:char;mso-position-vertical:absolute;mso-position-vertical-relative:line;mso-left-percent:-10001;mso-top-percent:-10001;v-text-anchor:middle" o:gfxdata="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" fillcolor="#823b0b [1605]" stroked="f" strokeweight="1pt">
+              <v:oval w14:anchorId="6E503E01" id="Ellipse 1" o:spid="_x0000_s1026" style="width:9.75pt;height:9.75pt;visibility:visible;mso-wrap-style:square;mso-left-percent:-10001;mso-top-percent:-10001;mso-position-horizontal:absolute;mso-position-horizontal-relative:char;mso-position-vertical:absolute;mso-position-vertical-relative:line;mso-left-percent:-10001;mso-top-percent:-10001;v-text-anchor:middle" o:gfxdata="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" fillcolor="#823b0b [1605]" stroked="f" strokeweight="1pt">
                 <v:stroke joinstyle="miter"/>
                 <w10:anchorlock/>
               </v:oval>
@@ -7225,7 +7200,7 @@
           </mc:Choice>
           <mc:Fallback>
             <w:pict>
-              <v:oval w14:anchorId="2D976CCF" id="Ellipse 1" o:spid="_x0000_s1026" style="width:9.75pt;height:9.75pt;visibility:visible;mso-wrap-style:square;mso-left-percent:-10001;mso-top-percent:-10001;mso-position-horizontal:absolute;mso-position-horizontal-relative:char;mso-position-vertical:absolute;mso-position-vertical-relative:line;mso-left-percent:-10001;mso-top-percent:-10001;v-text-anchor:middle" o:gfxdata="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" fillcolor="#7f7f7f [1612]" stroked="f" strokeweight="1pt">
+              <v:oval w14:anchorId="09CF6D0B" id="Ellipse 1" o:spid="_x0000_s1026" style="width:9.75pt;height:9.75pt;visibility:visible;mso-wrap-style:square;mso-left-percent:-10001;mso-top-percent:-10001;mso-position-horizontal:absolute;mso-position-horizontal-relative:char;mso-position-vertical:absolute;mso-position-vertical-relative:line;mso-left-percent:-10001;mso-top-percent:-10001;v-text-anchor:middle" o:gfxdata="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" fillcolor="#7f7f7f [1612]" stroked="f" strokeweight="1pt">
                 <v:stroke joinstyle="miter"/>
                 <w10:anchorlock/>
               </v:oval>
@@ -7234,10 +7209,10 @@
         </mc:AlternateContent>
       </w:r>
       <w:r>
-        <w:t xml:space="preserve">Pierre ont </w:t>
-      </w:r>
-      <w:r>
-        <w:t>terminé</w:t>
+        <w:t xml:space="preserve">Pierre </w:t>
+      </w:r>
+      <w:r>
+        <w:t>continue</w:t>
       </w:r>
       <w:r>
         <w:t xml:space="preserve"> la division en </w:t>
@@ -7314,7 +7289,7 @@
           </mc:Choice>
           <mc:Fallback>
             <w:pict>
-              <v:oval w14:anchorId="755FE40D" id="Ellipse 1" o:spid="_x0000_s1026" style="width:9.75pt;height:9.75pt;visibility:visible;mso-wrap-style:square;mso-left-percent:-10001;mso-top-percent:-10001;mso-position-horizontal:absolute;mso-position-horizontal-relative:char;mso-position-vertical:absolute;mso-position-vertical-relative:line;mso-left-percent:-10001;mso-top-percent:-10001;v-text-anchor:middle" o:gfxdata="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" fillcolor="#823b0b [1605]" stroked="f" strokeweight="1pt">
+              <v:oval w14:anchorId="20A6C5AC" id="Ellipse 1" o:spid="_x0000_s1026" style="width:9.75pt;height:9.75pt;visibility:visible;mso-wrap-style:square;mso-left-percent:-10001;mso-top-percent:-10001;mso-position-horizontal:absolute;mso-position-horizontal-relative:char;mso-position-vertical:absolute;mso-position-vertical-relative:line;mso-left-percent:-10001;mso-top-percent:-10001;v-text-anchor:middle" o:gfxdata="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" fillcolor="#823b0b [1605]" stroked="f" strokeweight="1pt">
                 <v:stroke joinstyle="miter"/>
                 <w10:anchorlock/>
               </v:oval>
@@ -7323,10 +7298,7 @@
         </mc:AlternateContent>
       </w:r>
       <w:r>
-        <w:t>Antoine</w:t>
-      </w:r>
-      <w:r>
-        <w:t xml:space="preserve"> a continué le rapport de projet </w:t>
+        <w:t xml:space="preserve">Antoine a continué le rapport de projet </w:t>
       </w:r>
       <w:r>
         <w:t>avec</w:t>
@@ -7350,7 +7322,6 @@
         <w:br w:type="page"/>
       </w:r>
     </w:p>
-    <w:p/>
     <w:p/>
     <w:p>
       <w:r>
@@ -7551,7 +7522,7 @@
                 </mc:Choice>
                 <mc:Fallback>
                   <w:pict>
-                    <v:oval w14:anchorId="41218525" id="Ellipse 1" o:spid="_x0000_s1026" style="width:9.75pt;height:9.75pt;visibility:visible;mso-wrap-style:square;mso-left-percent:-10001;mso-top-percent:-10001;mso-position-horizontal:absolute;mso-position-horizontal-relative:char;mso-position-vertical:absolute;mso-position-vertical-relative:line;mso-left-percent:-10001;mso-top-percent:-10001;v-text-anchor:middle" o:gfxdata="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" fillcolor="#ffd966 [1943]" stroked="f" strokeweight="1pt">
+                    <v:oval w14:anchorId="4179DFDC" id="Ellipse 1" o:spid="_x0000_s1026" style="width:9.75pt;height:9.75pt;visibility:visible;mso-wrap-style:square;mso-left-percent:-10001;mso-top-percent:-10001;mso-position-horizontal:absolute;mso-position-horizontal-relative:char;mso-position-vertical:absolute;mso-position-vertical-relative:line;mso-left-percent:-10001;mso-top-percent:-10001;v-text-anchor:middle" o:gfxdata="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" fillcolor="#ffd966 [1943]" stroked="f" strokeweight="1pt">
                       <v:stroke joinstyle="miter"/>
                       <w10:anchorlock/>
                     </v:oval>
@@ -7576,27 +7547,6 @@
         <w:tc>
           <w:tcPr>
             <w:tcW w:w="1660" w:type="dxa"/>
-            <w:vAlign w:val="center"/>
-          </w:tcPr>
-          <w:p/>
-        </w:tc>
-        <w:tc>
-          <w:tcPr>
-            <w:tcW w:w="1831" w:type="dxa"/>
-            <w:vAlign w:val="center"/>
-          </w:tcPr>
-          <w:p/>
-        </w:tc>
-        <w:tc>
-          <w:tcPr>
-            <w:tcW w:w="2097" w:type="dxa"/>
-            <w:vAlign w:val="center"/>
-          </w:tcPr>
-          <w:p/>
-        </w:tc>
-        <w:tc>
-          <w:tcPr>
-            <w:tcW w:w="1953" w:type="dxa"/>
             <w:vAlign w:val="center"/>
           </w:tcPr>
           <w:p>
@@ -7613,7 +7563,7 @@
               <mc:AlternateContent>
                 <mc:Choice Requires="wps">
                   <w:drawing>
-                    <wp:inline distT="0" distB="0" distL="0" distR="0" wp14:anchorId="16594D66" wp14:editId="7AFAF035">
+                    <wp:inline distT="0" distB="0" distL="0" distR="0" wp14:anchorId="6774D7C8" wp14:editId="0886EED9">
                       <wp:extent cx="123825" cy="123825"/>
                       <wp:effectExtent l="0" t="0" r="9525" b="9525"/>
                       <wp:docPr id="302414941" name="Ellipse 1"/>
@@ -7669,7 +7619,7 @@
                 </mc:Choice>
                 <mc:Fallback>
                   <w:pict>
-                    <v:oval w14:anchorId="3FBD5AA0" id="Ellipse 1" o:spid="_x0000_s1026" style="width:9.75pt;height:9.75pt;visibility:visible;mso-wrap-style:square;mso-left-percent:-10001;mso-top-percent:-10001;mso-position-horizontal:absolute;mso-position-horizontal-relative:char;mso-position-vertical:absolute;mso-position-vertical-relative:line;mso-left-percent:-10001;mso-top-percent:-10001;v-text-anchor:middle" o:gfxdata="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" fillcolor="#823b0b [1605]" stroked="f" strokeweight="1pt">
+                    <v:oval w14:anchorId="2156B313" id="Ellipse 1" o:spid="_x0000_s1026" style="width:9.75pt;height:9.75pt;visibility:visible;mso-wrap-style:square;mso-left-percent:-10001;mso-top-percent:-10001;mso-position-horizontal:absolute;mso-position-horizontal-relative:char;mso-position-vertical:absolute;mso-position-vertical-relative:line;mso-left-percent:-10001;mso-top-percent:-10001;v-text-anchor:middle" o:gfxdata="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" fillcolor="#823b0b [1605]" stroked="f" strokeweight="1pt">
                       <v:stroke joinstyle="miter"/>
                       <w10:anchorlock/>
                     </v:oval>
@@ -7678,6 +7628,27 @@
               </mc:AlternateContent>
             </w:r>
           </w:p>
+        </w:tc>
+        <w:tc>
+          <w:tcPr>
+            <w:tcW w:w="1831" w:type="dxa"/>
+            <w:vAlign w:val="center"/>
+          </w:tcPr>
+          <w:p/>
+        </w:tc>
+        <w:tc>
+          <w:tcPr>
+            <w:tcW w:w="2097" w:type="dxa"/>
+            <w:vAlign w:val="center"/>
+          </w:tcPr>
+          <w:p/>
+        </w:tc>
+        <w:tc>
+          <w:tcPr>
+            <w:tcW w:w="1953" w:type="dxa"/>
+            <w:vAlign w:val="center"/>
+          </w:tcPr>
+          <w:p/>
         </w:tc>
       </w:tr>
       <w:tr>
@@ -7787,7 +7758,7 @@
                 </mc:Choice>
                 <mc:Fallback>
                   <w:pict>
-                    <v:oval w14:anchorId="4543CC4D" id="Ellipse 1" o:spid="_x0000_s1026" style="width:9.75pt;height:9.75pt;visibility:visible;mso-wrap-style:square;mso-left-percent:-10001;mso-top-percent:-10001;mso-position-horizontal:absolute;mso-position-horizontal-relative:char;mso-position-vertical:absolute;mso-position-vertical-relative:line;mso-left-percent:-10001;mso-top-percent:-10001;v-text-anchor:middle" o:gfxdata="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" fillcolor="#7f7f7f [1612]" stroked="f" strokeweight="1pt">
+                    <v:oval w14:anchorId="6EC5A6FB" id="Ellipse 1" o:spid="_x0000_s1026" style="width:9.75pt;height:9.75pt;visibility:visible;mso-wrap-style:square;mso-left-percent:-10001;mso-top-percent:-10001;mso-position-horizontal:absolute;mso-position-horizontal-relative:char;mso-position-vertical:absolute;mso-position-vertical-relative:line;mso-left-percent:-10001;mso-top-percent:-10001;v-text-anchor:middle" o:gfxdata="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" fillcolor="#7f7f7f [1612]" stroked="f" strokeweight="1pt">
                       <v:stroke joinstyle="miter"/>
                       <w10:anchorlock/>
                     </v:oval>
@@ -7903,7 +7874,7 @@
                 </mc:Choice>
                 <mc:Fallback>
                   <w:pict>
-                    <v:oval w14:anchorId="04F1FC3D" id="Ellipse 1" o:spid="_x0000_s1026" style="width:9.75pt;height:9.75pt;visibility:visible;mso-wrap-style:square;mso-left-percent:-10001;mso-top-percent:-10001;mso-position-horizontal:absolute;mso-position-horizontal-relative:char;mso-position-vertical:absolute;mso-position-vertical-relative:line;mso-left-percent:-10001;mso-top-percent:-10001;v-text-anchor:middle" o:gfxdata="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" fillcolor="#ed7d31 [3205]" stroked="f" strokeweight="1pt">
+                    <v:oval w14:anchorId="262581F7" id="Ellipse 1" o:spid="_x0000_s1026" style="width:9.75pt;height:9.75pt;visibility:visible;mso-wrap-style:square;mso-left-percent:-10001;mso-top-percent:-10001;mso-position-horizontal:absolute;mso-position-horizontal-relative:char;mso-position-vertical:absolute;mso-position-vertical-relative:line;mso-left-percent:-10001;mso-top-percent:-10001;v-text-anchor:middle" o:gfxdata="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" fillcolor="#ed7d31 [3205]" stroked="f" strokeweight="1pt">
                       <v:stroke joinstyle="miter"/>
                       <w10:anchorlock/>
                     </v:oval>
@@ -7970,7 +7941,7 @@
                 </mc:Choice>
                 <mc:Fallback>
                   <w:pict>
-                    <v:oval w14:anchorId="5092B6C6" id="Ellipse 1" o:spid="_x0000_s1026" style="width:9.75pt;height:9.75pt;visibility:visible;mso-wrap-style:square;mso-left-percent:-10001;mso-top-percent:-10001;mso-position-horizontal:absolute;mso-position-horizontal-relative:char;mso-position-vertical:absolute;mso-position-vertical-relative:line;mso-left-percent:-10001;mso-top-percent:-10001;v-text-anchor:middle" o:gfxdata="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" fillcolor="#4472c4 [3204]" stroked="f" strokeweight="1pt">
+                    <v:oval w14:anchorId="525CF474" id="Ellipse 1" o:spid="_x0000_s1026" style="width:9.75pt;height:9.75pt;visibility:visible;mso-wrap-style:square;mso-left-percent:-10001;mso-top-percent:-10001;mso-position-horizontal:absolute;mso-position-horizontal-relative:char;mso-position-vertical:absolute;mso-position-vertical-relative:line;mso-left-percent:-10001;mso-top-percent:-10001;v-text-anchor:middle" o:gfxdata="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" fillcolor="#4472c4 [3204]" stroked="f" strokeweight="1pt">
                       <v:stroke joinstyle="miter"/>
                       <w10:anchorlock/>
                     </v:oval>
@@ -7995,27 +7966,6 @@
         <w:tc>
           <w:tcPr>
             <w:tcW w:w="1660" w:type="dxa"/>
-            <w:vAlign w:val="center"/>
-          </w:tcPr>
-          <w:p/>
-        </w:tc>
-        <w:tc>
-          <w:tcPr>
-            <w:tcW w:w="1831" w:type="dxa"/>
-            <w:vAlign w:val="center"/>
-          </w:tcPr>
-          <w:p/>
-        </w:tc>
-        <w:tc>
-          <w:tcPr>
-            <w:tcW w:w="2097" w:type="dxa"/>
-            <w:vAlign w:val="center"/>
-          </w:tcPr>
-          <w:p/>
-        </w:tc>
-        <w:tc>
-          <w:tcPr>
-            <w:tcW w:w="1953" w:type="dxa"/>
             <w:vAlign w:val="center"/>
           </w:tcPr>
           <w:p>
@@ -8032,7 +7982,7 @@
               <mc:AlternateContent>
                 <mc:Choice Requires="wps">
                   <w:drawing>
-                    <wp:inline distT="0" distB="0" distL="0" distR="0" wp14:anchorId="01AD8D36" wp14:editId="7A0EF268">
+                    <wp:inline distT="0" distB="0" distL="0" distR="0" wp14:anchorId="678AA2A4" wp14:editId="4C8E5A73">
                       <wp:extent cx="123825" cy="123825"/>
                       <wp:effectExtent l="0" t="0" r="9525" b="9525"/>
                       <wp:docPr id="256660569" name="Ellipse 1"/>
@@ -8088,7 +8038,7 @@
                 </mc:Choice>
                 <mc:Fallback>
                   <w:pict>
-                    <v:oval w14:anchorId="1F3721E4" id="Ellipse 1" o:spid="_x0000_s1026" style="width:9.75pt;height:9.75pt;visibility:visible;mso-wrap-style:square;mso-left-percent:-10001;mso-top-percent:-10001;mso-position-horizontal:absolute;mso-position-horizontal-relative:char;mso-position-vertical:absolute;mso-position-vertical-relative:line;mso-left-percent:-10001;mso-top-percent:-10001;v-text-anchor:middle" o:gfxdata="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" fillcolor="#7f7f7f [1612]" stroked="f" strokeweight="1pt">
+                    <v:oval w14:anchorId="62454452" id="Ellipse 1" o:spid="_x0000_s1026" style="width:9.75pt;height:9.75pt;visibility:visible;mso-wrap-style:square;mso-left-percent:-10001;mso-top-percent:-10001;mso-position-horizontal:absolute;mso-position-horizontal-relative:char;mso-position-vertical:absolute;mso-position-vertical-relative:line;mso-left-percent:-10001;mso-top-percent:-10001;v-text-anchor:middle" o:gfxdata="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" fillcolor="#7f7f7f [1612]" stroked="f" strokeweight="1pt">
                       <v:stroke joinstyle="miter"/>
                       <w10:anchorlock/>
                     </v:oval>
@@ -8104,7 +8054,7 @@
               <mc:AlternateContent>
                 <mc:Choice Requires="wps">
                   <w:drawing>
-                    <wp:inline distT="0" distB="0" distL="0" distR="0" wp14:anchorId="2A767CEA" wp14:editId="1EA2F49A">
+                    <wp:inline distT="0" distB="0" distL="0" distR="0" wp14:anchorId="0C30C4B3" wp14:editId="45F6AF1D">
                       <wp:extent cx="123825" cy="123825"/>
                       <wp:effectExtent l="0" t="0" r="9525" b="9525"/>
                       <wp:docPr id="208396443" name="Ellipse 1"/>
@@ -8160,7 +8110,7 @@
                 </mc:Choice>
                 <mc:Fallback>
                   <w:pict>
-                    <v:oval w14:anchorId="7F52C58E" id="Ellipse 1" o:spid="_x0000_s1026" style="width:9.75pt;height:9.75pt;visibility:visible;mso-wrap-style:square;mso-left-percent:-10001;mso-top-percent:-10001;mso-position-horizontal:absolute;mso-position-horizontal-relative:char;mso-position-vertical:absolute;mso-position-vertical-relative:line;mso-left-percent:-10001;mso-top-percent:-10001;v-text-anchor:middle" o:gfxdata="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" fillcolor="#823b0b [1605]" stroked="f" strokeweight="1pt">
+                    <v:oval w14:anchorId="0A9AE926" id="Ellipse 1" o:spid="_x0000_s1026" style="width:9.75pt;height:9.75pt;visibility:visible;mso-wrap-style:square;mso-left-percent:-10001;mso-top-percent:-10001;mso-position-horizontal:absolute;mso-position-horizontal-relative:char;mso-position-vertical:absolute;mso-position-vertical-relative:line;mso-left-percent:-10001;mso-top-percent:-10001;v-text-anchor:middle" o:gfxdata="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" fillcolor="#823b0b [1605]" stroked="f" strokeweight="1pt">
                       <v:stroke joinstyle="miter"/>
                       <w10:anchorlock/>
                     </v:oval>
@@ -8168,7 +8118,238 @@
                 </mc:Fallback>
               </mc:AlternateContent>
             </w:r>
+            <w:r>
+              <w:rPr>
+                <w:noProof/>
+                <w14:ligatures w14:val="standardContextual"/>
+              </w:rPr>
+              <mc:AlternateContent>
+                <mc:Choice Requires="wps">
+                  <w:drawing>
+                    <wp:inline distT="0" distB="0" distL="0" distR="0" wp14:anchorId="21012BE9" wp14:editId="44FE4CDB">
+                      <wp:extent cx="123825" cy="123825"/>
+                      <wp:effectExtent l="0" t="0" r="9525" b="9525"/>
+                      <wp:docPr id="1670568100" name="Ellipse 1"/>
+                      <wp:cNvGraphicFramePr/>
+                      <a:graphic xmlns:a="http://schemas.openxmlformats.org/drawingml/2006/main">
+                        <a:graphicData uri="http://schemas.microsoft.com/office/word/2010/wordprocessingShape">
+                          <wps:wsp>
+                            <wps:cNvSpPr/>
+                            <wps:spPr>
+                              <a:xfrm>
+                                <a:off x="0" y="0"/>
+                                <a:ext cx="123825" cy="123825"/>
+                              </a:xfrm>
+                              <a:prstGeom prst="ellipse">
+                                <a:avLst/>
+                              </a:prstGeom>
+                              <a:solidFill>
+                                <a:schemeClr val="accent4">
+                                  <a:lumMod val="60000"/>
+                                  <a:lumOff val="40000"/>
+                                </a:schemeClr>
+                              </a:solidFill>
+                              <a:ln>
+                                <a:noFill/>
+                              </a:ln>
+                            </wps:spPr>
+                            <wps:style>
+                              <a:lnRef idx="2">
+                                <a:schemeClr val="accent1">
+                                  <a:shade val="15000"/>
+                                </a:schemeClr>
+                              </a:lnRef>
+                              <a:fillRef idx="1">
+                                <a:schemeClr val="accent1"/>
+                              </a:fillRef>
+                              <a:effectRef idx="0">
+                                <a:schemeClr val="accent1"/>
+                              </a:effectRef>
+                              <a:fontRef idx="minor">
+                                <a:schemeClr val="lt1"/>
+                              </a:fontRef>
+                            </wps:style>
+                            <wps:bodyPr rot="0" spcFirstLastPara="0" vertOverflow="overflow" horzOverflow="overflow" vert="horz" wrap="square" lIns="91440" tIns="45720" rIns="91440" bIns="45720" numCol="1" spcCol="0" rtlCol="0" fromWordArt="0" anchor="ctr" anchorCtr="0" forceAA="0" compatLnSpc="1">
+                              <a:prstTxWarp prst="textNoShape">
+                                <a:avLst/>
+                              </a:prstTxWarp>
+                              <a:noAutofit/>
+                            </wps:bodyPr>
+                          </wps:wsp>
+                        </a:graphicData>
+                      </a:graphic>
+                    </wp:inline>
+                  </w:drawing>
+                </mc:Choice>
+                <mc:Fallback>
+                  <w:pict>
+                    <v:oval w14:anchorId="793FC174" id="Ellipse 1" o:spid="_x0000_s1026" style="width:9.75pt;height:9.75pt;visibility:visible;mso-wrap-style:square;mso-left-percent:-10001;mso-top-percent:-10001;mso-position-horizontal:absolute;mso-position-horizontal-relative:char;mso-position-vertical:absolute;mso-position-vertical-relative:line;mso-left-percent:-10001;mso-top-percent:-10001;v-text-anchor:middle" o:gfxdata="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" fillcolor="#ffd966 [1943]" stroked="f" strokeweight="1pt">
+                      <v:stroke joinstyle="miter"/>
+                      <w10:anchorlock/>
+                    </v:oval>
+                  </w:pict>
+                </mc:Fallback>
+              </mc:AlternateContent>
+            </w:r>
+            <w:r>
+              <w:rPr>
+                <w:noProof/>
+                <w14:ligatures w14:val="standardContextual"/>
+              </w:rPr>
+              <mc:AlternateContent>
+                <mc:Choice Requires="wps">
+                  <w:drawing>
+                    <wp:inline distT="0" distB="0" distL="0" distR="0" wp14:anchorId="6AD744C6" wp14:editId="5F764A40">
+                      <wp:extent cx="123825" cy="123825"/>
+                      <wp:effectExtent l="0" t="0" r="9525" b="9525"/>
+                      <wp:docPr id="2132139689" name="Ellipse 1"/>
+                      <wp:cNvGraphicFramePr/>
+                      <a:graphic xmlns:a="http://schemas.openxmlformats.org/drawingml/2006/main">
+                        <a:graphicData uri="http://schemas.microsoft.com/office/word/2010/wordprocessingShape">
+                          <wps:wsp>
+                            <wps:cNvSpPr/>
+                            <wps:spPr>
+                              <a:xfrm>
+                                <a:off x="0" y="0"/>
+                                <a:ext cx="123825" cy="123825"/>
+                              </a:xfrm>
+                              <a:prstGeom prst="ellipse">
+                                <a:avLst/>
+                              </a:prstGeom>
+                              <a:ln>
+                                <a:noFill/>
+                              </a:ln>
+                            </wps:spPr>
+                            <wps:style>
+                              <a:lnRef idx="2">
+                                <a:schemeClr val="accent1">
+                                  <a:shade val="15000"/>
+                                </a:schemeClr>
+                              </a:lnRef>
+                              <a:fillRef idx="1">
+                                <a:schemeClr val="accent1"/>
+                              </a:fillRef>
+                              <a:effectRef idx="0">
+                                <a:schemeClr val="accent1"/>
+                              </a:effectRef>
+                              <a:fontRef idx="minor">
+                                <a:schemeClr val="lt1"/>
+                              </a:fontRef>
+                            </wps:style>
+                            <wps:bodyPr rot="0" spcFirstLastPara="0" vertOverflow="overflow" horzOverflow="overflow" vert="horz" wrap="square" lIns="91440" tIns="45720" rIns="91440" bIns="45720" numCol="1" spcCol="0" rtlCol="0" fromWordArt="0" anchor="ctr" anchorCtr="0" forceAA="0" compatLnSpc="1">
+                              <a:prstTxWarp prst="textNoShape">
+                                <a:avLst/>
+                              </a:prstTxWarp>
+                              <a:noAutofit/>
+                            </wps:bodyPr>
+                          </wps:wsp>
+                        </a:graphicData>
+                      </a:graphic>
+                    </wp:inline>
+                  </w:drawing>
+                </mc:Choice>
+                <mc:Fallback>
+                  <w:pict>
+                    <v:oval w14:anchorId="7B59D05A" id="Ellipse 1" o:spid="_x0000_s1026" style="width:9.75pt;height:9.75pt;visibility:visible;mso-wrap-style:square;mso-left-percent:-10001;mso-top-percent:-10001;mso-position-horizontal:absolute;mso-position-horizontal-relative:char;mso-position-vertical:absolute;mso-position-vertical-relative:line;mso-left-percent:-10001;mso-top-percent:-10001;v-text-anchor:middle" o:gfxdata="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" fillcolor="#4472c4 [3204]" stroked="f" strokeweight="1pt">
+                      <v:stroke joinstyle="miter"/>
+                      <w10:anchorlock/>
+                    </v:oval>
+                  </w:pict>
+                </mc:Fallback>
+              </mc:AlternateContent>
+            </w:r>
+            <w:r>
+              <w:rPr>
+                <w:noProof/>
+                <w14:ligatures w14:val="standardContextual"/>
+              </w:rPr>
+              <mc:AlternateContent>
+                <mc:Choice Requires="wps">
+                  <w:drawing>
+                    <wp:inline distT="0" distB="0" distL="0" distR="0" wp14:anchorId="580B6FDC" wp14:editId="49CF395E">
+                      <wp:extent cx="123825" cy="123825"/>
+                      <wp:effectExtent l="0" t="0" r="9525" b="9525"/>
+                      <wp:docPr id="960854536" name="Ellipse 1"/>
+                      <wp:cNvGraphicFramePr/>
+                      <a:graphic xmlns:a="http://schemas.openxmlformats.org/drawingml/2006/main">
+                        <a:graphicData uri="http://schemas.microsoft.com/office/word/2010/wordprocessingShape">
+                          <wps:wsp>
+                            <wps:cNvSpPr/>
+                            <wps:spPr>
+                              <a:xfrm>
+                                <a:off x="0" y="0"/>
+                                <a:ext cx="123825" cy="123825"/>
+                              </a:xfrm>
+                              <a:prstGeom prst="ellipse">
+                                <a:avLst/>
+                              </a:prstGeom>
+                              <a:solidFill>
+                                <a:schemeClr val="accent2"/>
+                              </a:solidFill>
+                              <a:ln>
+                                <a:noFill/>
+                              </a:ln>
+                            </wps:spPr>
+                            <wps:style>
+                              <a:lnRef idx="2">
+                                <a:schemeClr val="accent1">
+                                  <a:shade val="15000"/>
+                                </a:schemeClr>
+                              </a:lnRef>
+                              <a:fillRef idx="1">
+                                <a:schemeClr val="accent1"/>
+                              </a:fillRef>
+                              <a:effectRef idx="0">
+                                <a:schemeClr val="accent1"/>
+                              </a:effectRef>
+                              <a:fontRef idx="minor">
+                                <a:schemeClr val="lt1"/>
+                              </a:fontRef>
+                            </wps:style>
+                            <wps:bodyPr rot="0" spcFirstLastPara="0" vertOverflow="overflow" horzOverflow="overflow" vert="horz" wrap="square" lIns="91440" tIns="45720" rIns="91440" bIns="45720" numCol="1" spcCol="0" rtlCol="0" fromWordArt="0" anchor="ctr" anchorCtr="0" forceAA="0" compatLnSpc="1">
+                              <a:prstTxWarp prst="textNoShape">
+                                <a:avLst/>
+                              </a:prstTxWarp>
+                              <a:noAutofit/>
+                            </wps:bodyPr>
+                          </wps:wsp>
+                        </a:graphicData>
+                      </a:graphic>
+                    </wp:inline>
+                  </w:drawing>
+                </mc:Choice>
+                <mc:Fallback>
+                  <w:pict>
+                    <v:oval w14:anchorId="0CB17546" id="Ellipse 1" o:spid="_x0000_s1026" style="width:9.75pt;height:9.75pt;visibility:visible;mso-wrap-style:square;mso-left-percent:-10001;mso-top-percent:-10001;mso-position-horizontal:absolute;mso-position-horizontal-relative:char;mso-position-vertical:absolute;mso-position-vertical-relative:line;mso-left-percent:-10001;mso-top-percent:-10001;v-text-anchor:middle" o:gfxdata="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" fillcolor="#ed7d31 [3205]" stroked="f" strokeweight="1pt">
+                      <v:stroke joinstyle="miter"/>
+                      <w10:anchorlock/>
+                    </v:oval>
+                  </w:pict>
+                </mc:Fallback>
+              </mc:AlternateContent>
+            </w:r>
           </w:p>
+        </w:tc>
+        <w:tc>
+          <w:tcPr>
+            <w:tcW w:w="1831" w:type="dxa"/>
+            <w:vAlign w:val="center"/>
+          </w:tcPr>
+          <w:p/>
+        </w:tc>
+        <w:tc>
+          <w:tcPr>
+            <w:tcW w:w="2097" w:type="dxa"/>
+            <w:vAlign w:val="center"/>
+          </w:tcPr>
+          <w:p/>
+        </w:tc>
+        <w:tc>
+          <w:tcPr>
+            <w:tcW w:w="1953" w:type="dxa"/>
+            <w:vAlign w:val="center"/>
+          </w:tcPr>
+          <w:p/>
         </w:tc>
       </w:tr>
     </w:tbl>
@@ -8255,7 +8436,7 @@
           </mc:Choice>
           <mc:Fallback>
             <w:pict>
-              <v:oval w14:anchorId="34B8E675" id="Ellipse 1" o:spid="_x0000_s1026" style="width:9.75pt;height:9.75pt;visibility:visible;mso-wrap-style:square;mso-left-percent:-10001;mso-top-percent:-10001;mso-position-horizontal:absolute;mso-position-horizontal-relative:char;mso-position-vertical:absolute;mso-position-vertical-relative:line;mso-left-percent:-10001;mso-top-percent:-10001;v-text-anchor:middle" o:gfxdata="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" fillcolor="#823b0b [1605]" stroked="f" strokeweight="1pt">
+              <v:oval w14:anchorId="74B78397" id="Ellipse 1" o:spid="_x0000_s1026" style="width:9.75pt;height:9.75pt;visibility:visible;mso-wrap-style:square;mso-left-percent:-10001;mso-top-percent:-10001;mso-position-horizontal:absolute;mso-position-horizontal-relative:char;mso-position-vertical:absolute;mso-position-vertical-relative:line;mso-left-percent:-10001;mso-top-percent:-10001;v-text-anchor:middle" o:gfxdata="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" fillcolor="#823b0b [1605]" stroked="f" strokeweight="1pt">
                 <v:stroke joinstyle="miter"/>
                 <w10:anchorlock/>
               </v:oval>
@@ -8264,7 +8445,91 @@
         </mc:AlternateContent>
       </w:r>
       <w:r>
-        <w:t>Antoine a terminé le rapport de projet avec la documentation du premier sprint.</w:t>
+        <w:t xml:space="preserve">Antoine </w:t>
+      </w:r>
+      <w:r>
+        <w:rPr>
+          <w:noProof/>
+          <w14:ligatures w14:val="standardContextual"/>
+        </w:rPr>
+        <mc:AlternateContent>
+          <mc:Choice Requires="wps">
+            <w:drawing>
+              <wp:inline distT="0" distB="0" distL="0" distR="0" wp14:anchorId="33B040B0" wp14:editId="0BAE7D01">
+                <wp:extent cx="123825" cy="123825"/>
+                <wp:effectExtent l="0" t="0" r="9525" b="9525"/>
+                <wp:docPr id="1652448167" name="Ellipse 1"/>
+                <wp:cNvGraphicFramePr/>
+                <a:graphic xmlns:a="http://schemas.openxmlformats.org/drawingml/2006/main">
+                  <a:graphicData uri="http://schemas.microsoft.com/office/word/2010/wordprocessingShape">
+                    <wps:wsp>
+                      <wps:cNvSpPr/>
+                      <wps:spPr>
+                        <a:xfrm>
+                          <a:off x="0" y="0"/>
+                          <a:ext cx="123825" cy="123825"/>
+                        </a:xfrm>
+                        <a:prstGeom prst="ellipse">
+                          <a:avLst/>
+                        </a:prstGeom>
+                        <a:solidFill>
+                          <a:schemeClr val="bg1">
+                            <a:lumMod val="50000"/>
+                          </a:schemeClr>
+                        </a:solidFill>
+                        <a:ln>
+                          <a:noFill/>
+                        </a:ln>
+                      </wps:spPr>
+                      <wps:style>
+                        <a:lnRef idx="2">
+                          <a:schemeClr val="accent1">
+                            <a:shade val="15000"/>
+                          </a:schemeClr>
+                        </a:lnRef>
+                        <a:fillRef idx="1">
+                          <a:schemeClr val="accent1"/>
+                        </a:fillRef>
+                        <a:effectRef idx="0">
+                          <a:schemeClr val="accent1"/>
+                        </a:effectRef>
+                        <a:fontRef idx="minor">
+                          <a:schemeClr val="lt1"/>
+                        </a:fontRef>
+                      </wps:style>
+                      <wps:bodyPr rot="0" spcFirstLastPara="0" vertOverflow="overflow" horzOverflow="overflow" vert="horz" wrap="square" lIns="91440" tIns="45720" rIns="91440" bIns="45720" numCol="1" spcCol="0" rtlCol="0" fromWordArt="0" anchor="ctr" anchorCtr="0" forceAA="0" compatLnSpc="1">
+                        <a:prstTxWarp prst="textNoShape">
+                          <a:avLst/>
+                        </a:prstTxWarp>
+                        <a:noAutofit/>
+                      </wps:bodyPr>
+                    </wps:wsp>
+                  </a:graphicData>
+                </a:graphic>
+              </wp:inline>
+            </w:drawing>
+          </mc:Choice>
+          <mc:Fallback>
+            <w:pict>
+              <v:oval w14:anchorId="3A737C35" id="Ellipse 1" o:spid="_x0000_s1026" style="width:9.75pt;height:9.75pt;visibility:visible;mso-wrap-style:square;mso-left-percent:-10001;mso-top-percent:-10001;mso-position-horizontal:absolute;mso-position-horizontal-relative:char;mso-position-vertical:absolute;mso-position-vertical-relative:line;mso-left-percent:-10001;mso-top-percent:-10001;v-text-anchor:middle" o:gfxdata="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" fillcolor="#7f7f7f [1612]" stroked="f" strokeweight="1pt">
+                <v:stroke joinstyle="miter"/>
+                <w10:anchorlock/>
+              </v:oval>
+            </w:pict>
+          </mc:Fallback>
+        </mc:AlternateContent>
+      </w:r>
+      <w:r>
+        <w:t xml:space="preserve">Pierre ont </w:t>
+      </w:r>
+      <w:r>
+        <w:t>continué la division des taches</w:t>
+      </w:r>
+      <w:r>
+        <w:t xml:space="preserve"> </w:t>
+      </w:r>
+      <w:r>
+        <w:t>a terminé le rapport de projet avec la documentation du premier sprint.</w:t>
       </w:r>
     </w:p>
     <w:p>
@@ -8333,7 +8598,7 @@
           </mc:Choice>
           <mc:Fallback>
             <w:pict>
-              <v:oval w14:anchorId="1F6A17A9" id="Ellipse 1" o:spid="_x0000_s1026" style="width:9.75pt;height:9.75pt;visibility:visible;mso-wrap-style:square;mso-left-percent:-10001;mso-top-percent:-10001;mso-position-horizontal:absolute;mso-position-horizontal-relative:char;mso-position-vertical:absolute;mso-position-vertical-relative:line;mso-left-percent:-10001;mso-top-percent:-10001;v-text-anchor:middle" o:gfxdata="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" fillcolor="#ffd966 [1943]" stroked="f" strokeweight="1pt">
+              <v:oval w14:anchorId="578458BD" id="Ellipse 1" o:spid="_x0000_s1026" style="width:9.75pt;height:9.75pt;visibility:visible;mso-wrap-style:square;mso-left-percent:-10001;mso-top-percent:-10001;mso-position-horizontal:absolute;mso-position-horizontal-relative:char;mso-position-vertical:absolute;mso-position-vertical-relative:line;mso-left-percent:-10001;mso-top-percent:-10001;v-text-anchor:middle" o:gfxdata="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" fillcolor="#ffd966 [1943]" stroked="f" strokeweight="1pt">
                 <v:stroke joinstyle="miter"/>
                 <w10:anchorlock/>
               </v:oval>
@@ -8349,151 +8614,7 @@
         <mc:AlternateContent>
           <mc:Choice Requires="wps">
             <w:drawing>
-              <wp:inline distT="0" distB="0" distL="0" distR="0" wp14:anchorId="7E1F2FD4" wp14:editId="0D7AC7AA">
-                <wp:extent cx="123825" cy="123825"/>
-                <wp:effectExtent l="0" t="0" r="9525" b="9525"/>
-                <wp:docPr id="1655542945" name="Ellipse 1"/>
-                <wp:cNvGraphicFramePr/>
-                <a:graphic xmlns:a="http://schemas.openxmlformats.org/drawingml/2006/main">
-                  <a:graphicData uri="http://schemas.microsoft.com/office/word/2010/wordprocessingShape">
-                    <wps:wsp>
-                      <wps:cNvSpPr/>
-                      <wps:spPr>
-                        <a:xfrm>
-                          <a:off x="0" y="0"/>
-                          <a:ext cx="123825" cy="123825"/>
-                        </a:xfrm>
-                        <a:prstGeom prst="ellipse">
-                          <a:avLst/>
-                        </a:prstGeom>
-                        <a:solidFill>
-                          <a:schemeClr val="accent2">
-                            <a:lumMod val="50000"/>
-                          </a:schemeClr>
-                        </a:solidFill>
-                        <a:ln>
-                          <a:noFill/>
-                        </a:ln>
-                      </wps:spPr>
-                      <wps:style>
-                        <a:lnRef idx="2">
-                          <a:schemeClr val="accent1">
-                            <a:shade val="15000"/>
-                          </a:schemeClr>
-                        </a:lnRef>
-                        <a:fillRef idx="1">
-                          <a:schemeClr val="accent1"/>
-                        </a:fillRef>
-                        <a:effectRef idx="0">
-                          <a:schemeClr val="accent1"/>
-                        </a:effectRef>
-                        <a:fontRef idx="minor">
-                          <a:schemeClr val="lt1"/>
-                        </a:fontRef>
-                      </wps:style>
-                      <wps:bodyPr rot="0" spcFirstLastPara="0" vertOverflow="overflow" horzOverflow="overflow" vert="horz" wrap="square" lIns="91440" tIns="45720" rIns="91440" bIns="45720" numCol="1" spcCol="0" rtlCol="0" fromWordArt="0" anchor="ctr" anchorCtr="0" forceAA="0" compatLnSpc="1">
-                        <a:prstTxWarp prst="textNoShape">
-                          <a:avLst/>
-                        </a:prstTxWarp>
-                        <a:noAutofit/>
-                      </wps:bodyPr>
-                    </wps:wsp>
-                  </a:graphicData>
-                </a:graphic>
-              </wp:inline>
-            </w:drawing>
-          </mc:Choice>
-          <mc:Fallback>
-            <w:pict>
-              <v:oval w14:anchorId="5546F683" id="Ellipse 1" o:spid="_x0000_s1026" style="width:9.75pt;height:9.75pt;visibility:visible;mso-wrap-style:square;mso-left-percent:-10001;mso-top-percent:-10001;mso-position-horizontal:absolute;mso-position-horizontal-relative:char;mso-position-vertical:absolute;mso-position-vertical-relative:line;mso-left-percent:-10001;mso-top-percent:-10001;v-text-anchor:middle" o:gfxdata="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" fillcolor="#823b0b [1605]" stroked="f" strokeweight="1pt">
-                <v:stroke joinstyle="miter"/>
-                <w10:anchorlock/>
-              </v:oval>
-            </w:pict>
-          </mc:Fallback>
-        </mc:AlternateContent>
-      </w:r>
-      <w:r>
-        <w:rPr>
-          <w:noProof/>
-          <w14:ligatures w14:val="standardContextual"/>
-        </w:rPr>
-        <mc:AlternateContent>
-          <mc:Choice Requires="wps">
-            <w:drawing>
-              <wp:inline distT="0" distB="0" distL="0" distR="0" wp14:anchorId="3A4A6ABF" wp14:editId="53EDFEBF">
-                <wp:extent cx="123825" cy="123825"/>
-                <wp:effectExtent l="0" t="0" r="9525" b="9525"/>
-                <wp:docPr id="19351710" name="Ellipse 1"/>
-                <wp:cNvGraphicFramePr/>
-                <a:graphic xmlns:a="http://schemas.openxmlformats.org/drawingml/2006/main">
-                  <a:graphicData uri="http://schemas.microsoft.com/office/word/2010/wordprocessingShape">
-                    <wps:wsp>
-                      <wps:cNvSpPr/>
-                      <wps:spPr>
-                        <a:xfrm>
-                          <a:off x="0" y="0"/>
-                          <a:ext cx="123825" cy="123825"/>
-                        </a:xfrm>
-                        <a:prstGeom prst="ellipse">
-                          <a:avLst/>
-                        </a:prstGeom>
-                        <a:solidFill>
-                          <a:schemeClr val="bg1">
-                            <a:lumMod val="50000"/>
-                          </a:schemeClr>
-                        </a:solidFill>
-                        <a:ln>
-                          <a:noFill/>
-                        </a:ln>
-                      </wps:spPr>
-                      <wps:style>
-                        <a:lnRef idx="2">
-                          <a:schemeClr val="accent1">
-                            <a:shade val="15000"/>
-                          </a:schemeClr>
-                        </a:lnRef>
-                        <a:fillRef idx="1">
-                          <a:schemeClr val="accent1"/>
-                        </a:fillRef>
-                        <a:effectRef idx="0">
-                          <a:schemeClr val="accent1"/>
-                        </a:effectRef>
-                        <a:fontRef idx="minor">
-                          <a:schemeClr val="lt1"/>
-                        </a:fontRef>
-                      </wps:style>
-                      <wps:bodyPr rot="0" spcFirstLastPara="0" vertOverflow="overflow" horzOverflow="overflow" vert="horz" wrap="square" lIns="91440" tIns="45720" rIns="91440" bIns="45720" numCol="1" spcCol="0" rtlCol="0" fromWordArt="0" anchor="ctr" anchorCtr="0" forceAA="0" compatLnSpc="1">
-                        <a:prstTxWarp prst="textNoShape">
-                          <a:avLst/>
-                        </a:prstTxWarp>
-                        <a:noAutofit/>
-                      </wps:bodyPr>
-                    </wps:wsp>
-                  </a:graphicData>
-                </a:graphic>
-              </wp:inline>
-            </w:drawing>
-          </mc:Choice>
-          <mc:Fallback>
-            <w:pict>
-              <v:oval w14:anchorId="58FCE2A4" id="Ellipse 1" o:spid="_x0000_s1026" style="width:9.75pt;height:9.75pt;visibility:visible;mso-wrap-style:square;mso-left-percent:-10001;mso-top-percent:-10001;mso-position-horizontal:absolute;mso-position-horizontal-relative:char;mso-position-vertical:absolute;mso-position-vertical-relative:line;mso-left-percent:-10001;mso-top-percent:-10001;v-text-anchor:middle" o:gfxdata="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" fillcolor="#7f7f7f [1612]" stroked="f" strokeweight="1pt">
-                <v:stroke joinstyle="miter"/>
-                <w10:anchorlock/>
-              </v:oval>
-            </w:pict>
-          </mc:Fallback>
-        </mc:AlternateContent>
-      </w:r>
-      <w:r>
-        <w:rPr>
-          <w:noProof/>
-          <w14:ligatures w14:val="standardContextual"/>
-        </w:rPr>
-        <mc:AlternateContent>
-          <mc:Choice Requires="wps">
-            <w:drawing>
-              <wp:inline distT="0" distB="0" distL="0" distR="0" wp14:anchorId="6C52CBA9" wp14:editId="3F5C1046">
+              <wp:inline distT="0" distB="0" distL="0" distR="0" wp14:anchorId="6C52CBA9" wp14:editId="056F1C8C">
                 <wp:extent cx="123825" cy="123825"/>
                 <wp:effectExtent l="0" t="0" r="9525" b="9525"/>
                 <wp:docPr id="1857664763" name="Ellipse 1"/>
@@ -8544,7 +8665,7 @@
           </mc:Choice>
           <mc:Fallback>
             <w:pict>
-              <v:oval w14:anchorId="7571B98A" id="Ellipse 1" o:spid="_x0000_s1026" style="width:9.75pt;height:9.75pt;visibility:visible;mso-wrap-style:square;mso-left-percent:-10001;mso-top-percent:-10001;mso-position-horizontal:absolute;mso-position-horizontal-relative:char;mso-position-vertical:absolute;mso-position-vertical-relative:line;mso-left-percent:-10001;mso-top-percent:-10001;v-text-anchor:middle" o:gfxdata="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" fillcolor="#4472c4 [3204]" stroked="f" strokeweight="1pt">
+              <v:oval w14:anchorId="090AB044" id="Ellipse 1" o:spid="_x0000_s1026" style="width:9.75pt;height:9.75pt;visibility:visible;mso-wrap-style:square;mso-left-percent:-10001;mso-top-percent:-10001;mso-position-horizontal:absolute;mso-position-horizontal-relative:char;mso-position-vertical:absolute;mso-position-vertical-relative:line;mso-left-percent:-10001;mso-top-percent:-10001;v-text-anchor:middle" o:gfxdata="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" fillcolor="#4472c4 [3204]" stroked="f" strokeweight="1pt">
                 <v:stroke joinstyle="miter"/>
                 <w10:anchorlock/>
               </v:oval>
@@ -8614,7 +8735,7 @@
           </mc:Choice>
           <mc:Fallback>
             <w:pict>
-              <v:oval w14:anchorId="2A413715" id="Ellipse 1" o:spid="_x0000_s1026" style="width:9.75pt;height:9.75pt;visibility:visible;mso-wrap-style:square;mso-left-percent:-10001;mso-top-percent:-10001;mso-position-horizontal:absolute;mso-position-horizontal-relative:char;mso-position-vertical:absolute;mso-position-vertical-relative:line;mso-left-percent:-10001;mso-top-percent:-10001;v-text-anchor:middle" o:gfxdata="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" fillcolor="#ed7d31 [3205]" stroked="f" strokeweight="1pt">
+              <v:oval w14:anchorId="27A7D12E" id="Ellipse 1" o:spid="_x0000_s1026" style="width:9.75pt;height:9.75pt;visibility:visible;mso-wrap-style:square;mso-left-percent:-10001;mso-top-percent:-10001;mso-position-horizontal:absolute;mso-position-horizontal-relative:char;mso-position-vertical:absolute;mso-position-vertical-relative:line;mso-left-percent:-10001;mso-top-percent:-10001;v-text-anchor:middle" o:gfxdata="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" fillcolor="#ed7d31 [3205]" stroked="f" strokeweight="1pt">
                 <v:stroke joinstyle="miter"/>
                 <w10:anchorlock/>
               </v:oval>
@@ -8623,15 +8744,2590 @@
         </mc:AlternateContent>
       </w:r>
       <w:r>
-        <w:t xml:space="preserve"> Les membres de l’équipe ont </w:t>
-      </w:r>
-      <w:r>
-        <w:t>approuvé la branche sur le rapport de projet</w:t>
-      </w:r>
-      <w:r>
-        <w:t xml:space="preserve">. </w:t>
+        <w:t xml:space="preserve"> Les</w:t>
+      </w:r>
+      <w:r>
+        <w:t xml:space="preserve"> autres</w:t>
+      </w:r>
+      <w:r>
+        <w:t xml:space="preserve"> membres de l’équipe ont </w:t>
+      </w:r>
+      <w:r>
+        <w:t>rejoint la tache de la division des taches.</w:t>
       </w:r>
     </w:p>
+    <w:p>
+      <w:pPr>
+        <w:spacing w:after="160" w:line="259" w:lineRule="auto"/>
+      </w:pPr>
+      <w:r>
+        <w:br w:type="page"/>
+      </w:r>
+    </w:p>
+    <w:p/>
+    <w:p>
+      <w:r>
+        <w:t xml:space="preserve">Mêlé 6 15/11 : </w:t>
+      </w:r>
+    </w:p>
+    <w:tbl>
+      <w:tblPr>
+        <w:tblStyle w:val="Grilledutableau"/>
+        <w:tblW w:w="9351" w:type="dxa"/>
+        <w:jc w:val="center"/>
+        <w:tblLook w:val="04A0" w:firstRow="1" w:lastRow="0" w:firstColumn="1" w:lastColumn="0" w:noHBand="0" w:noVBand="1"/>
+      </w:tblPr>
+      <w:tblGrid>
+        <w:gridCol w:w="1810"/>
+        <w:gridCol w:w="1660"/>
+        <w:gridCol w:w="1831"/>
+        <w:gridCol w:w="2097"/>
+        <w:gridCol w:w="1953"/>
+      </w:tblGrid>
+      <w:tr>
+        <w:trPr>
+          <w:jc w:val="center"/>
+        </w:trPr>
+        <w:tc>
+          <w:tcPr>
+            <w:tcW w:w="1810" w:type="dxa"/>
+            <w:vAlign w:val="center"/>
+          </w:tcPr>
+          <w:p>
+            <w:r>
+              <w:t>A faire</w:t>
+            </w:r>
+          </w:p>
+        </w:tc>
+        <w:tc>
+          <w:tcPr>
+            <w:tcW w:w="1660" w:type="dxa"/>
+            <w:vAlign w:val="center"/>
+          </w:tcPr>
+          <w:p>
+            <w:r>
+              <w:t>En cours</w:t>
+            </w:r>
+          </w:p>
+        </w:tc>
+        <w:tc>
+          <w:tcPr>
+            <w:tcW w:w="1831" w:type="dxa"/>
+            <w:vAlign w:val="center"/>
+          </w:tcPr>
+          <w:p>
+            <w:r>
+              <w:t xml:space="preserve">« Merge </w:t>
+            </w:r>
+            <w:proofErr w:type="spellStart"/>
+            <w:r>
+              <w:t>Request</w:t>
+            </w:r>
+            <w:proofErr w:type="spellEnd"/>
+            <w:r>
+              <w:t> »</w:t>
+            </w:r>
+          </w:p>
+        </w:tc>
+        <w:tc>
+          <w:tcPr>
+            <w:tcW w:w="2097" w:type="dxa"/>
+            <w:vAlign w:val="center"/>
+          </w:tcPr>
+          <w:p>
+            <w:r>
+              <w:t>Revue de code</w:t>
+            </w:r>
+          </w:p>
+        </w:tc>
+        <w:tc>
+          <w:tcPr>
+            <w:tcW w:w="1953" w:type="dxa"/>
+            <w:vAlign w:val="center"/>
+          </w:tcPr>
+          <w:p>
+            <w:r>
+              <w:t>Fini</w:t>
+            </w:r>
+          </w:p>
+        </w:tc>
+      </w:tr>
+      <w:tr>
+        <w:trPr>
+          <w:jc w:val="center"/>
+        </w:trPr>
+        <w:tc>
+          <w:tcPr>
+            <w:tcW w:w="1810" w:type="dxa"/>
+            <w:vAlign w:val="center"/>
+          </w:tcPr>
+          <w:p/>
+        </w:tc>
+        <w:tc>
+          <w:tcPr>
+            <w:tcW w:w="1660" w:type="dxa"/>
+            <w:vAlign w:val="center"/>
+          </w:tcPr>
+          <w:p/>
+        </w:tc>
+        <w:tc>
+          <w:tcPr>
+            <w:tcW w:w="1831" w:type="dxa"/>
+            <w:vAlign w:val="center"/>
+          </w:tcPr>
+          <w:p/>
+        </w:tc>
+        <w:tc>
+          <w:tcPr>
+            <w:tcW w:w="2097" w:type="dxa"/>
+            <w:vAlign w:val="center"/>
+          </w:tcPr>
+          <w:p/>
+        </w:tc>
+        <w:tc>
+          <w:tcPr>
+            <w:tcW w:w="1953" w:type="dxa"/>
+            <w:vAlign w:val="center"/>
+          </w:tcPr>
+          <w:p>
+            <w:r>
+              <w:t>Initialisation du projet Symfony</w:t>
+            </w:r>
+          </w:p>
+          <w:p>
+            <w:r>
+              <w:rPr>
+                <w:noProof/>
+                <w14:ligatures w14:val="standardContextual"/>
+              </w:rPr>
+              <mc:AlternateContent>
+                <mc:Choice Requires="wps">
+                  <w:drawing>
+                    <wp:inline distT="0" distB="0" distL="0" distR="0" wp14:anchorId="6DD82C77" wp14:editId="192EC7C5">
+                      <wp:extent cx="123825" cy="123825"/>
+                      <wp:effectExtent l="0" t="0" r="9525" b="9525"/>
+                      <wp:docPr id="1712692429" name="Ellipse 1"/>
+                      <wp:cNvGraphicFramePr/>
+                      <a:graphic xmlns:a="http://schemas.openxmlformats.org/drawingml/2006/main">
+                        <a:graphicData uri="http://schemas.microsoft.com/office/word/2010/wordprocessingShape">
+                          <wps:wsp>
+                            <wps:cNvSpPr/>
+                            <wps:spPr>
+                              <a:xfrm>
+                                <a:off x="0" y="0"/>
+                                <a:ext cx="123825" cy="123825"/>
+                              </a:xfrm>
+                              <a:prstGeom prst="ellipse">
+                                <a:avLst/>
+                              </a:prstGeom>
+                              <a:solidFill>
+                                <a:schemeClr val="accent4">
+                                  <a:lumMod val="60000"/>
+                                  <a:lumOff val="40000"/>
+                                </a:schemeClr>
+                              </a:solidFill>
+                              <a:ln>
+                                <a:noFill/>
+                              </a:ln>
+                            </wps:spPr>
+                            <wps:style>
+                              <a:lnRef idx="2">
+                                <a:schemeClr val="accent1">
+                                  <a:shade val="15000"/>
+                                </a:schemeClr>
+                              </a:lnRef>
+                              <a:fillRef idx="1">
+                                <a:schemeClr val="accent1"/>
+                              </a:fillRef>
+                              <a:effectRef idx="0">
+                                <a:schemeClr val="accent1"/>
+                              </a:effectRef>
+                              <a:fontRef idx="minor">
+                                <a:schemeClr val="lt1"/>
+                              </a:fontRef>
+                            </wps:style>
+                            <wps:bodyPr rot="0" spcFirstLastPara="0" vertOverflow="overflow" horzOverflow="overflow" vert="horz" wrap="square" lIns="91440" tIns="45720" rIns="91440" bIns="45720" numCol="1" spcCol="0" rtlCol="0" fromWordArt="0" anchor="ctr" anchorCtr="0" forceAA="0" compatLnSpc="1">
+                              <a:prstTxWarp prst="textNoShape">
+                                <a:avLst/>
+                              </a:prstTxWarp>
+                              <a:noAutofit/>
+                            </wps:bodyPr>
+                          </wps:wsp>
+                        </a:graphicData>
+                      </a:graphic>
+                    </wp:inline>
+                  </w:drawing>
+                </mc:Choice>
+                <mc:Fallback>
+                  <w:pict>
+                    <v:oval w14:anchorId="5150E944" id="Ellipse 1" o:spid="_x0000_s1026" style="width:9.75pt;height:9.75pt;visibility:visible;mso-wrap-style:square;mso-left-percent:-10001;mso-top-percent:-10001;mso-position-horizontal:absolute;mso-position-horizontal-relative:char;mso-position-vertical:absolute;mso-position-vertical-relative:line;mso-left-percent:-10001;mso-top-percent:-10001;v-text-anchor:middle" o:gfxdata="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" fillcolor="#ffd966 [1943]" stroked="f" strokeweight="1pt">
+                      <v:stroke joinstyle="miter"/>
+                      <w10:anchorlock/>
+                    </v:oval>
+                  </w:pict>
+                </mc:Fallback>
+              </mc:AlternateContent>
+            </w:r>
+          </w:p>
+        </w:tc>
+      </w:tr>
+      <w:tr>
+        <w:trPr>
+          <w:jc w:val="center"/>
+        </w:trPr>
+        <w:tc>
+          <w:tcPr>
+            <w:tcW w:w="1810" w:type="dxa"/>
+            <w:vAlign w:val="center"/>
+          </w:tcPr>
+          <w:p/>
+        </w:tc>
+        <w:tc>
+          <w:tcPr>
+            <w:tcW w:w="1660" w:type="dxa"/>
+            <w:vAlign w:val="center"/>
+          </w:tcPr>
+          <w:p>
+            <w:r>
+              <w:t>Création du rapport de projet et documentation du premier sprint</w:t>
+            </w:r>
+          </w:p>
+          <w:p>
+            <w:r>
+              <w:rPr>
+                <w:noProof/>
+                <w14:ligatures w14:val="standardContextual"/>
+              </w:rPr>
+              <mc:AlternateContent>
+                <mc:Choice Requires="wps">
+                  <w:drawing>
+                    <wp:inline distT="0" distB="0" distL="0" distR="0" wp14:anchorId="32B291D5" wp14:editId="079153E0">
+                      <wp:extent cx="123825" cy="123825"/>
+                      <wp:effectExtent l="0" t="0" r="9525" b="9525"/>
+                      <wp:docPr id="1185088860" name="Ellipse 1"/>
+                      <wp:cNvGraphicFramePr/>
+                      <a:graphic xmlns:a="http://schemas.openxmlformats.org/drawingml/2006/main">
+                        <a:graphicData uri="http://schemas.microsoft.com/office/word/2010/wordprocessingShape">
+                          <wps:wsp>
+                            <wps:cNvSpPr/>
+                            <wps:spPr>
+                              <a:xfrm>
+                                <a:off x="0" y="0"/>
+                                <a:ext cx="123825" cy="123825"/>
+                              </a:xfrm>
+                              <a:prstGeom prst="ellipse">
+                                <a:avLst/>
+                              </a:prstGeom>
+                              <a:solidFill>
+                                <a:schemeClr val="accent2">
+                                  <a:lumMod val="50000"/>
+                                </a:schemeClr>
+                              </a:solidFill>
+                              <a:ln>
+                                <a:noFill/>
+                              </a:ln>
+                            </wps:spPr>
+                            <wps:style>
+                              <a:lnRef idx="2">
+                                <a:schemeClr val="accent1">
+                                  <a:shade val="15000"/>
+                                </a:schemeClr>
+                              </a:lnRef>
+                              <a:fillRef idx="1">
+                                <a:schemeClr val="accent1"/>
+                              </a:fillRef>
+                              <a:effectRef idx="0">
+                                <a:schemeClr val="accent1"/>
+                              </a:effectRef>
+                              <a:fontRef idx="minor">
+                                <a:schemeClr val="lt1"/>
+                              </a:fontRef>
+                            </wps:style>
+                            <wps:bodyPr rot="0" spcFirstLastPara="0" vertOverflow="overflow" horzOverflow="overflow" vert="horz" wrap="square" lIns="91440" tIns="45720" rIns="91440" bIns="45720" numCol="1" spcCol="0" rtlCol="0" fromWordArt="0" anchor="ctr" anchorCtr="0" forceAA="0" compatLnSpc="1">
+                              <a:prstTxWarp prst="textNoShape">
+                                <a:avLst/>
+                              </a:prstTxWarp>
+                              <a:noAutofit/>
+                            </wps:bodyPr>
+                          </wps:wsp>
+                        </a:graphicData>
+                      </a:graphic>
+                    </wp:inline>
+                  </w:drawing>
+                </mc:Choice>
+                <mc:Fallback>
+                  <w:pict>
+                    <v:oval w14:anchorId="415A3E80" id="Ellipse 1" o:spid="_x0000_s1026" style="width:9.75pt;height:9.75pt;visibility:visible;mso-wrap-style:square;mso-left-percent:-10001;mso-top-percent:-10001;mso-position-horizontal:absolute;mso-position-horizontal-relative:char;mso-position-vertical:absolute;mso-position-vertical-relative:line;mso-left-percent:-10001;mso-top-percent:-10001;v-text-anchor:middle" o:gfxdata="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" fillcolor="#823b0b [1605]" stroked="f" strokeweight="1pt">
+                      <v:stroke joinstyle="miter"/>
+                      <w10:anchorlock/>
+                    </v:oval>
+                  </w:pict>
+                </mc:Fallback>
+              </mc:AlternateContent>
+            </w:r>
+          </w:p>
+        </w:tc>
+        <w:tc>
+          <w:tcPr>
+            <w:tcW w:w="1831" w:type="dxa"/>
+            <w:vAlign w:val="center"/>
+          </w:tcPr>
+          <w:p/>
+        </w:tc>
+        <w:tc>
+          <w:tcPr>
+            <w:tcW w:w="2097" w:type="dxa"/>
+            <w:vAlign w:val="center"/>
+          </w:tcPr>
+          <w:p/>
+        </w:tc>
+        <w:tc>
+          <w:tcPr>
+            <w:tcW w:w="1953" w:type="dxa"/>
+            <w:vAlign w:val="center"/>
+          </w:tcPr>
+          <w:p/>
+        </w:tc>
+      </w:tr>
+      <w:tr>
+        <w:trPr>
+          <w:jc w:val="center"/>
+        </w:trPr>
+        <w:tc>
+          <w:tcPr>
+            <w:tcW w:w="1810" w:type="dxa"/>
+            <w:vAlign w:val="center"/>
+          </w:tcPr>
+          <w:p/>
+        </w:tc>
+        <w:tc>
+          <w:tcPr>
+            <w:tcW w:w="1660" w:type="dxa"/>
+            <w:vAlign w:val="center"/>
+          </w:tcPr>
+          <w:p/>
+        </w:tc>
+        <w:tc>
+          <w:tcPr>
+            <w:tcW w:w="1831" w:type="dxa"/>
+            <w:vAlign w:val="center"/>
+          </w:tcPr>
+          <w:p/>
+        </w:tc>
+        <w:tc>
+          <w:tcPr>
+            <w:tcW w:w="2097" w:type="dxa"/>
+            <w:vAlign w:val="center"/>
+          </w:tcPr>
+          <w:p/>
+        </w:tc>
+        <w:tc>
+          <w:tcPr>
+            <w:tcW w:w="1953" w:type="dxa"/>
+            <w:vAlign w:val="center"/>
+          </w:tcPr>
+          <w:p>
+            <w:r>
+              <w:t>Finalisation du MCD</w:t>
+            </w:r>
+          </w:p>
+          <w:p>
+            <w:r>
+              <w:rPr>
+                <w:noProof/>
+                <w14:ligatures w14:val="standardContextual"/>
+              </w:rPr>
+              <mc:AlternateContent>
+                <mc:Choice Requires="wps">
+                  <w:drawing>
+                    <wp:inline distT="0" distB="0" distL="0" distR="0" wp14:anchorId="6D4B7464" wp14:editId="02BD0D21">
+                      <wp:extent cx="123825" cy="123825"/>
+                      <wp:effectExtent l="0" t="0" r="9525" b="9525"/>
+                      <wp:docPr id="1976154557" name="Ellipse 1"/>
+                      <wp:cNvGraphicFramePr/>
+                      <a:graphic xmlns:a="http://schemas.openxmlformats.org/drawingml/2006/main">
+                        <a:graphicData uri="http://schemas.microsoft.com/office/word/2010/wordprocessingShape">
+                          <wps:wsp>
+                            <wps:cNvSpPr/>
+                            <wps:spPr>
+                              <a:xfrm>
+                                <a:off x="0" y="0"/>
+                                <a:ext cx="123825" cy="123825"/>
+                              </a:xfrm>
+                              <a:prstGeom prst="ellipse">
+                                <a:avLst/>
+                              </a:prstGeom>
+                              <a:solidFill>
+                                <a:schemeClr val="bg1">
+                                  <a:lumMod val="50000"/>
+                                </a:schemeClr>
+                              </a:solidFill>
+                              <a:ln>
+                                <a:noFill/>
+                              </a:ln>
+                            </wps:spPr>
+                            <wps:style>
+                              <a:lnRef idx="2">
+                                <a:schemeClr val="accent1">
+                                  <a:shade val="15000"/>
+                                </a:schemeClr>
+                              </a:lnRef>
+                              <a:fillRef idx="1">
+                                <a:schemeClr val="accent1"/>
+                              </a:fillRef>
+                              <a:effectRef idx="0">
+                                <a:schemeClr val="accent1"/>
+                              </a:effectRef>
+                              <a:fontRef idx="minor">
+                                <a:schemeClr val="lt1"/>
+                              </a:fontRef>
+                            </wps:style>
+                            <wps:bodyPr rot="0" spcFirstLastPara="0" vertOverflow="overflow" horzOverflow="overflow" vert="horz" wrap="square" lIns="91440" tIns="45720" rIns="91440" bIns="45720" numCol="1" spcCol="0" rtlCol="0" fromWordArt="0" anchor="ctr" anchorCtr="0" forceAA="0" compatLnSpc="1">
+                              <a:prstTxWarp prst="textNoShape">
+                                <a:avLst/>
+                              </a:prstTxWarp>
+                              <a:noAutofit/>
+                            </wps:bodyPr>
+                          </wps:wsp>
+                        </a:graphicData>
+                      </a:graphic>
+                    </wp:inline>
+                  </w:drawing>
+                </mc:Choice>
+                <mc:Fallback>
+                  <w:pict>
+                    <v:oval w14:anchorId="5F7ED54B" id="Ellipse 1" o:spid="_x0000_s1026" style="width:9.75pt;height:9.75pt;visibility:visible;mso-wrap-style:square;mso-left-percent:-10001;mso-top-percent:-10001;mso-position-horizontal:absolute;mso-position-horizontal-relative:char;mso-position-vertical:absolute;mso-position-vertical-relative:line;mso-left-percent:-10001;mso-top-percent:-10001;v-text-anchor:middle" o:gfxdata="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" fillcolor="#7f7f7f [1612]" stroked="f" strokeweight="1pt">
+                      <v:stroke joinstyle="miter"/>
+                      <w10:anchorlock/>
+                    </v:oval>
+                  </w:pict>
+                </mc:Fallback>
+              </mc:AlternateContent>
+            </w:r>
+          </w:p>
+        </w:tc>
+      </w:tr>
+      <w:tr>
+        <w:trPr>
+          <w:jc w:val="center"/>
+        </w:trPr>
+        <w:tc>
+          <w:tcPr>
+            <w:tcW w:w="1810" w:type="dxa"/>
+            <w:vAlign w:val="center"/>
+          </w:tcPr>
+          <w:p/>
+        </w:tc>
+        <w:tc>
+          <w:tcPr>
+            <w:tcW w:w="1660" w:type="dxa"/>
+            <w:vAlign w:val="center"/>
+          </w:tcPr>
+          <w:p/>
+        </w:tc>
+        <w:tc>
+          <w:tcPr>
+            <w:tcW w:w="1831" w:type="dxa"/>
+            <w:vAlign w:val="center"/>
+          </w:tcPr>
+          <w:p/>
+        </w:tc>
+        <w:tc>
+          <w:tcPr>
+            <w:tcW w:w="2097" w:type="dxa"/>
+            <w:vAlign w:val="center"/>
+          </w:tcPr>
+          <w:p/>
+        </w:tc>
+        <w:tc>
+          <w:tcPr>
+            <w:tcW w:w="1953" w:type="dxa"/>
+            <w:vAlign w:val="center"/>
+          </w:tcPr>
+          <w:p>
+            <w:r>
+              <w:t>Adaptation du MCD en MPD</w:t>
+            </w:r>
+          </w:p>
+          <w:p>
+            <w:r>
+              <w:rPr>
+                <w:noProof/>
+                <w14:ligatures w14:val="standardContextual"/>
+              </w:rPr>
+              <mc:AlternateContent>
+                <mc:Choice Requires="wps">
+                  <w:drawing>
+                    <wp:inline distT="0" distB="0" distL="0" distR="0" wp14:anchorId="29AD5493" wp14:editId="79925DF9">
+                      <wp:extent cx="123825" cy="123825"/>
+                      <wp:effectExtent l="0" t="0" r="9525" b="9525"/>
+                      <wp:docPr id="726269255" name="Ellipse 1"/>
+                      <wp:cNvGraphicFramePr/>
+                      <a:graphic xmlns:a="http://schemas.openxmlformats.org/drawingml/2006/main">
+                        <a:graphicData uri="http://schemas.microsoft.com/office/word/2010/wordprocessingShape">
+                          <wps:wsp>
+                            <wps:cNvSpPr/>
+                            <wps:spPr>
+                              <a:xfrm>
+                                <a:off x="0" y="0"/>
+                                <a:ext cx="123825" cy="123825"/>
+                              </a:xfrm>
+                              <a:prstGeom prst="ellipse">
+                                <a:avLst/>
+                              </a:prstGeom>
+                              <a:solidFill>
+                                <a:schemeClr val="accent2"/>
+                              </a:solidFill>
+                              <a:ln>
+                                <a:noFill/>
+                              </a:ln>
+                            </wps:spPr>
+                            <wps:style>
+                              <a:lnRef idx="2">
+                                <a:schemeClr val="accent1">
+                                  <a:shade val="15000"/>
+                                </a:schemeClr>
+                              </a:lnRef>
+                              <a:fillRef idx="1">
+                                <a:schemeClr val="accent1"/>
+                              </a:fillRef>
+                              <a:effectRef idx="0">
+                                <a:schemeClr val="accent1"/>
+                              </a:effectRef>
+                              <a:fontRef idx="minor">
+                                <a:schemeClr val="lt1"/>
+                              </a:fontRef>
+                            </wps:style>
+                            <wps:bodyPr rot="0" spcFirstLastPara="0" vertOverflow="overflow" horzOverflow="overflow" vert="horz" wrap="square" lIns="91440" tIns="45720" rIns="91440" bIns="45720" numCol="1" spcCol="0" rtlCol="0" fromWordArt="0" anchor="ctr" anchorCtr="0" forceAA="0" compatLnSpc="1">
+                              <a:prstTxWarp prst="textNoShape">
+                                <a:avLst/>
+                              </a:prstTxWarp>
+                              <a:noAutofit/>
+                            </wps:bodyPr>
+                          </wps:wsp>
+                        </a:graphicData>
+                      </a:graphic>
+                    </wp:inline>
+                  </w:drawing>
+                </mc:Choice>
+                <mc:Fallback>
+                  <w:pict>
+                    <v:oval w14:anchorId="77974134" id="Ellipse 1" o:spid="_x0000_s1026" style="width:9.75pt;height:9.75pt;visibility:visible;mso-wrap-style:square;mso-left-percent:-10001;mso-top-percent:-10001;mso-position-horizontal:absolute;mso-position-horizontal-relative:char;mso-position-vertical:absolute;mso-position-vertical-relative:line;mso-left-percent:-10001;mso-top-percent:-10001;v-text-anchor:middle" o:gfxdata="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" fillcolor="#ed7d31 [3205]" stroked="f" strokeweight="1pt">
+                      <v:stroke joinstyle="miter"/>
+                      <w10:anchorlock/>
+                    </v:oval>
+                  </w:pict>
+                </mc:Fallback>
+              </mc:AlternateContent>
+            </w:r>
+            <w:r>
+              <w:rPr>
+                <w:noProof/>
+                <w14:ligatures w14:val="standardContextual"/>
+              </w:rPr>
+              <mc:AlternateContent>
+                <mc:Choice Requires="wps">
+                  <w:drawing>
+                    <wp:inline distT="0" distB="0" distL="0" distR="0" wp14:anchorId="7F2C10BD" wp14:editId="588B2974">
+                      <wp:extent cx="123825" cy="123825"/>
+                      <wp:effectExtent l="0" t="0" r="9525" b="9525"/>
+                      <wp:docPr id="1720174655" name="Ellipse 1"/>
+                      <wp:cNvGraphicFramePr/>
+                      <a:graphic xmlns:a="http://schemas.openxmlformats.org/drawingml/2006/main">
+                        <a:graphicData uri="http://schemas.microsoft.com/office/word/2010/wordprocessingShape">
+                          <wps:wsp>
+                            <wps:cNvSpPr/>
+                            <wps:spPr>
+                              <a:xfrm>
+                                <a:off x="0" y="0"/>
+                                <a:ext cx="123825" cy="123825"/>
+                              </a:xfrm>
+                              <a:prstGeom prst="ellipse">
+                                <a:avLst/>
+                              </a:prstGeom>
+                              <a:ln>
+                                <a:noFill/>
+                              </a:ln>
+                            </wps:spPr>
+                            <wps:style>
+                              <a:lnRef idx="2">
+                                <a:schemeClr val="accent1">
+                                  <a:shade val="15000"/>
+                                </a:schemeClr>
+                              </a:lnRef>
+                              <a:fillRef idx="1">
+                                <a:schemeClr val="accent1"/>
+                              </a:fillRef>
+                              <a:effectRef idx="0">
+                                <a:schemeClr val="accent1"/>
+                              </a:effectRef>
+                              <a:fontRef idx="minor">
+                                <a:schemeClr val="lt1"/>
+                              </a:fontRef>
+                            </wps:style>
+                            <wps:bodyPr rot="0" spcFirstLastPara="0" vertOverflow="overflow" horzOverflow="overflow" vert="horz" wrap="square" lIns="91440" tIns="45720" rIns="91440" bIns="45720" numCol="1" spcCol="0" rtlCol="0" fromWordArt="0" anchor="ctr" anchorCtr="0" forceAA="0" compatLnSpc="1">
+                              <a:prstTxWarp prst="textNoShape">
+                                <a:avLst/>
+                              </a:prstTxWarp>
+                              <a:noAutofit/>
+                            </wps:bodyPr>
+                          </wps:wsp>
+                        </a:graphicData>
+                      </a:graphic>
+                    </wp:inline>
+                  </w:drawing>
+                </mc:Choice>
+                <mc:Fallback>
+                  <w:pict>
+                    <v:oval w14:anchorId="1DFF0FEE" id="Ellipse 1" o:spid="_x0000_s1026" style="width:9.75pt;height:9.75pt;visibility:visible;mso-wrap-style:square;mso-left-percent:-10001;mso-top-percent:-10001;mso-position-horizontal:absolute;mso-position-horizontal-relative:char;mso-position-vertical:absolute;mso-position-vertical-relative:line;mso-left-percent:-10001;mso-top-percent:-10001;v-text-anchor:middle" o:gfxdata="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" fillcolor="#4472c4 [3204]" stroked="f" strokeweight="1pt">
+                      <v:stroke joinstyle="miter"/>
+                      <w10:anchorlock/>
+                    </v:oval>
+                  </w:pict>
+                </mc:Fallback>
+              </mc:AlternateContent>
+            </w:r>
+          </w:p>
+        </w:tc>
+      </w:tr>
+      <w:tr>
+        <w:trPr>
+          <w:jc w:val="center"/>
+        </w:trPr>
+        <w:tc>
+          <w:tcPr>
+            <w:tcW w:w="1810" w:type="dxa"/>
+            <w:vAlign w:val="center"/>
+          </w:tcPr>
+          <w:p/>
+        </w:tc>
+        <w:tc>
+          <w:tcPr>
+            <w:tcW w:w="1660" w:type="dxa"/>
+            <w:vAlign w:val="center"/>
+          </w:tcPr>
+          <w:p/>
+        </w:tc>
+        <w:tc>
+          <w:tcPr>
+            <w:tcW w:w="1831" w:type="dxa"/>
+            <w:vAlign w:val="center"/>
+          </w:tcPr>
+          <w:p/>
+        </w:tc>
+        <w:tc>
+          <w:tcPr>
+            <w:tcW w:w="2097" w:type="dxa"/>
+            <w:vAlign w:val="center"/>
+          </w:tcPr>
+          <w:p/>
+        </w:tc>
+        <w:tc>
+          <w:tcPr>
+            <w:tcW w:w="1953" w:type="dxa"/>
+            <w:vAlign w:val="center"/>
+          </w:tcPr>
+          <w:p>
+            <w:r>
+              <w:t>Diviser en taches les fonctionnalités du cahier des charges</w:t>
+            </w:r>
+          </w:p>
+          <w:p>
+            <w:r>
+              <w:rPr>
+                <w:noProof/>
+                <w14:ligatures w14:val="standardContextual"/>
+              </w:rPr>
+              <mc:AlternateContent>
+                <mc:Choice Requires="wps">
+                  <w:drawing>
+                    <wp:inline distT="0" distB="0" distL="0" distR="0" wp14:anchorId="0938C72E" wp14:editId="623DD938">
+                      <wp:extent cx="123825" cy="123825"/>
+                      <wp:effectExtent l="0" t="0" r="9525" b="9525"/>
+                      <wp:docPr id="1984877557" name="Ellipse 1"/>
+                      <wp:cNvGraphicFramePr/>
+                      <a:graphic xmlns:a="http://schemas.openxmlformats.org/drawingml/2006/main">
+                        <a:graphicData uri="http://schemas.microsoft.com/office/word/2010/wordprocessingShape">
+                          <wps:wsp>
+                            <wps:cNvSpPr/>
+                            <wps:spPr>
+                              <a:xfrm>
+                                <a:off x="0" y="0"/>
+                                <a:ext cx="123825" cy="123825"/>
+                              </a:xfrm>
+                              <a:prstGeom prst="ellipse">
+                                <a:avLst/>
+                              </a:prstGeom>
+                              <a:solidFill>
+                                <a:schemeClr val="bg1">
+                                  <a:lumMod val="50000"/>
+                                </a:schemeClr>
+                              </a:solidFill>
+                              <a:ln>
+                                <a:noFill/>
+                              </a:ln>
+                            </wps:spPr>
+                            <wps:style>
+                              <a:lnRef idx="2">
+                                <a:schemeClr val="accent1">
+                                  <a:shade val="15000"/>
+                                </a:schemeClr>
+                              </a:lnRef>
+                              <a:fillRef idx="1">
+                                <a:schemeClr val="accent1"/>
+                              </a:fillRef>
+                              <a:effectRef idx="0">
+                                <a:schemeClr val="accent1"/>
+                              </a:effectRef>
+                              <a:fontRef idx="minor">
+                                <a:schemeClr val="lt1"/>
+                              </a:fontRef>
+                            </wps:style>
+                            <wps:bodyPr rot="0" spcFirstLastPara="0" vertOverflow="overflow" horzOverflow="overflow" vert="horz" wrap="square" lIns="91440" tIns="45720" rIns="91440" bIns="45720" numCol="1" spcCol="0" rtlCol="0" fromWordArt="0" anchor="ctr" anchorCtr="0" forceAA="0" compatLnSpc="1">
+                              <a:prstTxWarp prst="textNoShape">
+                                <a:avLst/>
+                              </a:prstTxWarp>
+                              <a:noAutofit/>
+                            </wps:bodyPr>
+                          </wps:wsp>
+                        </a:graphicData>
+                      </a:graphic>
+                    </wp:inline>
+                  </w:drawing>
+                </mc:Choice>
+                <mc:Fallback>
+                  <w:pict>
+                    <v:oval w14:anchorId="0C580C1E" id="Ellipse 1" o:spid="_x0000_s1026" style="width:9.75pt;height:9.75pt;visibility:visible;mso-wrap-style:square;mso-left-percent:-10001;mso-top-percent:-10001;mso-position-horizontal:absolute;mso-position-horizontal-relative:char;mso-position-vertical:absolute;mso-position-vertical-relative:line;mso-left-percent:-10001;mso-top-percent:-10001;v-text-anchor:middle" o:gfxdata="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" fillcolor="#7f7f7f [1612]" stroked="f" strokeweight="1pt">
+                      <v:stroke joinstyle="miter"/>
+                      <w10:anchorlock/>
+                    </v:oval>
+                  </w:pict>
+                </mc:Fallback>
+              </mc:AlternateContent>
+            </w:r>
+            <w:r>
+              <w:rPr>
+                <w:noProof/>
+                <w14:ligatures w14:val="standardContextual"/>
+              </w:rPr>
+              <mc:AlternateContent>
+                <mc:Choice Requires="wps">
+                  <w:drawing>
+                    <wp:inline distT="0" distB="0" distL="0" distR="0" wp14:anchorId="79C32B4E" wp14:editId="4F615A1A">
+                      <wp:extent cx="123825" cy="123825"/>
+                      <wp:effectExtent l="0" t="0" r="9525" b="9525"/>
+                      <wp:docPr id="2105628322" name="Ellipse 1"/>
+                      <wp:cNvGraphicFramePr/>
+                      <a:graphic xmlns:a="http://schemas.openxmlformats.org/drawingml/2006/main">
+                        <a:graphicData uri="http://schemas.microsoft.com/office/word/2010/wordprocessingShape">
+                          <wps:wsp>
+                            <wps:cNvSpPr/>
+                            <wps:spPr>
+                              <a:xfrm>
+                                <a:off x="0" y="0"/>
+                                <a:ext cx="123825" cy="123825"/>
+                              </a:xfrm>
+                              <a:prstGeom prst="ellipse">
+                                <a:avLst/>
+                              </a:prstGeom>
+                              <a:solidFill>
+                                <a:schemeClr val="accent2">
+                                  <a:lumMod val="50000"/>
+                                </a:schemeClr>
+                              </a:solidFill>
+                              <a:ln>
+                                <a:noFill/>
+                              </a:ln>
+                            </wps:spPr>
+                            <wps:style>
+                              <a:lnRef idx="2">
+                                <a:schemeClr val="accent1">
+                                  <a:shade val="15000"/>
+                                </a:schemeClr>
+                              </a:lnRef>
+                              <a:fillRef idx="1">
+                                <a:schemeClr val="accent1"/>
+                              </a:fillRef>
+                              <a:effectRef idx="0">
+                                <a:schemeClr val="accent1"/>
+                              </a:effectRef>
+                              <a:fontRef idx="minor">
+                                <a:schemeClr val="lt1"/>
+                              </a:fontRef>
+                            </wps:style>
+                            <wps:bodyPr rot="0" spcFirstLastPara="0" vertOverflow="overflow" horzOverflow="overflow" vert="horz" wrap="square" lIns="91440" tIns="45720" rIns="91440" bIns="45720" numCol="1" spcCol="0" rtlCol="0" fromWordArt="0" anchor="ctr" anchorCtr="0" forceAA="0" compatLnSpc="1">
+                              <a:prstTxWarp prst="textNoShape">
+                                <a:avLst/>
+                              </a:prstTxWarp>
+                              <a:noAutofit/>
+                            </wps:bodyPr>
+                          </wps:wsp>
+                        </a:graphicData>
+                      </a:graphic>
+                    </wp:inline>
+                  </w:drawing>
+                </mc:Choice>
+                <mc:Fallback>
+                  <w:pict>
+                    <v:oval w14:anchorId="38E12CFD" id="Ellipse 1" o:spid="_x0000_s1026" style="width:9.75pt;height:9.75pt;visibility:visible;mso-wrap-style:square;mso-left-percent:-10001;mso-top-percent:-10001;mso-position-horizontal:absolute;mso-position-horizontal-relative:char;mso-position-vertical:absolute;mso-position-vertical-relative:line;mso-left-percent:-10001;mso-top-percent:-10001;v-text-anchor:middle" o:gfxdata="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" fillcolor="#823b0b [1605]" stroked="f" strokeweight="1pt">
+                      <v:stroke joinstyle="miter"/>
+                      <w10:anchorlock/>
+                    </v:oval>
+                  </w:pict>
+                </mc:Fallback>
+              </mc:AlternateContent>
+            </w:r>
+            <w:r>
+              <w:rPr>
+                <w:noProof/>
+                <w14:ligatures w14:val="standardContextual"/>
+              </w:rPr>
+              <mc:AlternateContent>
+                <mc:Choice Requires="wps">
+                  <w:drawing>
+                    <wp:inline distT="0" distB="0" distL="0" distR="0" wp14:anchorId="64CA8091" wp14:editId="47B334CF">
+                      <wp:extent cx="123825" cy="123825"/>
+                      <wp:effectExtent l="0" t="0" r="9525" b="9525"/>
+                      <wp:docPr id="1755134979" name="Ellipse 1"/>
+                      <wp:cNvGraphicFramePr/>
+                      <a:graphic xmlns:a="http://schemas.openxmlformats.org/drawingml/2006/main">
+                        <a:graphicData uri="http://schemas.microsoft.com/office/word/2010/wordprocessingShape">
+                          <wps:wsp>
+                            <wps:cNvSpPr/>
+                            <wps:spPr>
+                              <a:xfrm>
+                                <a:off x="0" y="0"/>
+                                <a:ext cx="123825" cy="123825"/>
+                              </a:xfrm>
+                              <a:prstGeom prst="ellipse">
+                                <a:avLst/>
+                              </a:prstGeom>
+                              <a:solidFill>
+                                <a:schemeClr val="accent4">
+                                  <a:lumMod val="60000"/>
+                                  <a:lumOff val="40000"/>
+                                </a:schemeClr>
+                              </a:solidFill>
+                              <a:ln>
+                                <a:noFill/>
+                              </a:ln>
+                            </wps:spPr>
+                            <wps:style>
+                              <a:lnRef idx="2">
+                                <a:schemeClr val="accent1">
+                                  <a:shade val="15000"/>
+                                </a:schemeClr>
+                              </a:lnRef>
+                              <a:fillRef idx="1">
+                                <a:schemeClr val="accent1"/>
+                              </a:fillRef>
+                              <a:effectRef idx="0">
+                                <a:schemeClr val="accent1"/>
+                              </a:effectRef>
+                              <a:fontRef idx="minor">
+                                <a:schemeClr val="lt1"/>
+                              </a:fontRef>
+                            </wps:style>
+                            <wps:bodyPr rot="0" spcFirstLastPara="0" vertOverflow="overflow" horzOverflow="overflow" vert="horz" wrap="square" lIns="91440" tIns="45720" rIns="91440" bIns="45720" numCol="1" spcCol="0" rtlCol="0" fromWordArt="0" anchor="ctr" anchorCtr="0" forceAA="0" compatLnSpc="1">
+                              <a:prstTxWarp prst="textNoShape">
+                                <a:avLst/>
+                              </a:prstTxWarp>
+                              <a:noAutofit/>
+                            </wps:bodyPr>
+                          </wps:wsp>
+                        </a:graphicData>
+                      </a:graphic>
+                    </wp:inline>
+                  </w:drawing>
+                </mc:Choice>
+                <mc:Fallback>
+                  <w:pict>
+                    <v:oval w14:anchorId="035B2D24" id="Ellipse 1" o:spid="_x0000_s1026" style="width:9.75pt;height:9.75pt;visibility:visible;mso-wrap-style:square;mso-left-percent:-10001;mso-top-percent:-10001;mso-position-horizontal:absolute;mso-position-horizontal-relative:char;mso-position-vertical:absolute;mso-position-vertical-relative:line;mso-left-percent:-10001;mso-top-percent:-10001;v-text-anchor:middle" o:gfxdata="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" fillcolor="#ffd966 [1943]" stroked="f" strokeweight="1pt">
+                      <v:stroke joinstyle="miter"/>
+                      <w10:anchorlock/>
+                    </v:oval>
+                  </w:pict>
+                </mc:Fallback>
+              </mc:AlternateContent>
+            </w:r>
+            <w:r>
+              <w:rPr>
+                <w:noProof/>
+                <w14:ligatures w14:val="standardContextual"/>
+              </w:rPr>
+              <mc:AlternateContent>
+                <mc:Choice Requires="wps">
+                  <w:drawing>
+                    <wp:inline distT="0" distB="0" distL="0" distR="0" wp14:anchorId="40FDC5E3" wp14:editId="629D6363">
+                      <wp:extent cx="123825" cy="123825"/>
+                      <wp:effectExtent l="0" t="0" r="9525" b="9525"/>
+                      <wp:docPr id="540359960" name="Ellipse 1"/>
+                      <wp:cNvGraphicFramePr/>
+                      <a:graphic xmlns:a="http://schemas.openxmlformats.org/drawingml/2006/main">
+                        <a:graphicData uri="http://schemas.microsoft.com/office/word/2010/wordprocessingShape">
+                          <wps:wsp>
+                            <wps:cNvSpPr/>
+                            <wps:spPr>
+                              <a:xfrm>
+                                <a:off x="0" y="0"/>
+                                <a:ext cx="123825" cy="123825"/>
+                              </a:xfrm>
+                              <a:prstGeom prst="ellipse">
+                                <a:avLst/>
+                              </a:prstGeom>
+                              <a:ln>
+                                <a:noFill/>
+                              </a:ln>
+                            </wps:spPr>
+                            <wps:style>
+                              <a:lnRef idx="2">
+                                <a:schemeClr val="accent1">
+                                  <a:shade val="15000"/>
+                                </a:schemeClr>
+                              </a:lnRef>
+                              <a:fillRef idx="1">
+                                <a:schemeClr val="accent1"/>
+                              </a:fillRef>
+                              <a:effectRef idx="0">
+                                <a:schemeClr val="accent1"/>
+                              </a:effectRef>
+                              <a:fontRef idx="minor">
+                                <a:schemeClr val="lt1"/>
+                              </a:fontRef>
+                            </wps:style>
+                            <wps:bodyPr rot="0" spcFirstLastPara="0" vertOverflow="overflow" horzOverflow="overflow" vert="horz" wrap="square" lIns="91440" tIns="45720" rIns="91440" bIns="45720" numCol="1" spcCol="0" rtlCol="0" fromWordArt="0" anchor="ctr" anchorCtr="0" forceAA="0" compatLnSpc="1">
+                              <a:prstTxWarp prst="textNoShape">
+                                <a:avLst/>
+                              </a:prstTxWarp>
+                              <a:noAutofit/>
+                            </wps:bodyPr>
+                          </wps:wsp>
+                        </a:graphicData>
+                      </a:graphic>
+                    </wp:inline>
+                  </w:drawing>
+                </mc:Choice>
+                <mc:Fallback>
+                  <w:pict>
+                    <v:oval w14:anchorId="05974DF8" id="Ellipse 1" o:spid="_x0000_s1026" style="width:9.75pt;height:9.75pt;visibility:visible;mso-wrap-style:square;mso-left-percent:-10001;mso-top-percent:-10001;mso-position-horizontal:absolute;mso-position-horizontal-relative:char;mso-position-vertical:absolute;mso-position-vertical-relative:line;mso-left-percent:-10001;mso-top-percent:-10001;v-text-anchor:middle" o:gfxdata="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" fillcolor="#4472c4 [3204]" stroked="f" strokeweight="1pt">
+                      <v:stroke joinstyle="miter"/>
+                      <w10:anchorlock/>
+                    </v:oval>
+                  </w:pict>
+                </mc:Fallback>
+              </mc:AlternateContent>
+            </w:r>
+            <w:r>
+              <w:rPr>
+                <w:noProof/>
+                <w14:ligatures w14:val="standardContextual"/>
+              </w:rPr>
+              <mc:AlternateContent>
+                <mc:Choice Requires="wps">
+                  <w:drawing>
+                    <wp:inline distT="0" distB="0" distL="0" distR="0" wp14:anchorId="4AFAC992" wp14:editId="1213C281">
+                      <wp:extent cx="123825" cy="123825"/>
+                      <wp:effectExtent l="0" t="0" r="9525" b="9525"/>
+                      <wp:docPr id="1361159151" name="Ellipse 1"/>
+                      <wp:cNvGraphicFramePr/>
+                      <a:graphic xmlns:a="http://schemas.openxmlformats.org/drawingml/2006/main">
+                        <a:graphicData uri="http://schemas.microsoft.com/office/word/2010/wordprocessingShape">
+                          <wps:wsp>
+                            <wps:cNvSpPr/>
+                            <wps:spPr>
+                              <a:xfrm>
+                                <a:off x="0" y="0"/>
+                                <a:ext cx="123825" cy="123825"/>
+                              </a:xfrm>
+                              <a:prstGeom prst="ellipse">
+                                <a:avLst/>
+                              </a:prstGeom>
+                              <a:solidFill>
+                                <a:schemeClr val="accent2"/>
+                              </a:solidFill>
+                              <a:ln>
+                                <a:noFill/>
+                              </a:ln>
+                            </wps:spPr>
+                            <wps:style>
+                              <a:lnRef idx="2">
+                                <a:schemeClr val="accent1">
+                                  <a:shade val="15000"/>
+                                </a:schemeClr>
+                              </a:lnRef>
+                              <a:fillRef idx="1">
+                                <a:schemeClr val="accent1"/>
+                              </a:fillRef>
+                              <a:effectRef idx="0">
+                                <a:schemeClr val="accent1"/>
+                              </a:effectRef>
+                              <a:fontRef idx="minor">
+                                <a:schemeClr val="lt1"/>
+                              </a:fontRef>
+                            </wps:style>
+                            <wps:bodyPr rot="0" spcFirstLastPara="0" vertOverflow="overflow" horzOverflow="overflow" vert="horz" wrap="square" lIns="91440" tIns="45720" rIns="91440" bIns="45720" numCol="1" spcCol="0" rtlCol="0" fromWordArt="0" anchor="ctr" anchorCtr="0" forceAA="0" compatLnSpc="1">
+                              <a:prstTxWarp prst="textNoShape">
+                                <a:avLst/>
+                              </a:prstTxWarp>
+                              <a:noAutofit/>
+                            </wps:bodyPr>
+                          </wps:wsp>
+                        </a:graphicData>
+                      </a:graphic>
+                    </wp:inline>
+                  </w:drawing>
+                </mc:Choice>
+                <mc:Fallback>
+                  <w:pict>
+                    <v:oval w14:anchorId="3956DC4E" id="Ellipse 1" o:spid="_x0000_s1026" style="width:9.75pt;height:9.75pt;visibility:visible;mso-wrap-style:square;mso-left-percent:-10001;mso-top-percent:-10001;mso-position-horizontal:absolute;mso-position-horizontal-relative:char;mso-position-vertical:absolute;mso-position-vertical-relative:line;mso-left-percent:-10001;mso-top-percent:-10001;v-text-anchor:middle" o:gfxdata="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" fillcolor="#ed7d31 [3205]" stroked="f" strokeweight="1pt">
+                      <v:stroke joinstyle="miter"/>
+                      <w10:anchorlock/>
+                    </v:oval>
+                  </w:pict>
+                </mc:Fallback>
+              </mc:AlternateContent>
+            </w:r>
+          </w:p>
+        </w:tc>
+      </w:tr>
+    </w:tbl>
+    <w:p/>
+    <w:p>
+      <w:r>
+        <w:t xml:space="preserve">Résumé de la mêlé 6 : </w:t>
+      </w:r>
+    </w:p>
+    <w:p/>
+    <w:p>
+      <w:r>
+        <w:t>Tous les développeurs ont continué leur(s) tache(s).</w:t>
+      </w:r>
+    </w:p>
+    <w:p>
+      <w:r>
+        <w:rPr>
+          <w:noProof/>
+          <w14:ligatures w14:val="standardContextual"/>
+        </w:rPr>
+        <mc:AlternateContent>
+          <mc:Choice Requires="wps">
+            <w:drawing>
+              <wp:inline distT="0" distB="0" distL="0" distR="0" wp14:anchorId="1E38F383" wp14:editId="09E2AA28">
+                <wp:extent cx="123825" cy="123825"/>
+                <wp:effectExtent l="0" t="0" r="9525" b="9525"/>
+                <wp:docPr id="1810729174" name="Ellipse 1"/>
+                <wp:cNvGraphicFramePr/>
+                <a:graphic xmlns:a="http://schemas.openxmlformats.org/drawingml/2006/main">
+                  <a:graphicData uri="http://schemas.microsoft.com/office/word/2010/wordprocessingShape">
+                    <wps:wsp>
+                      <wps:cNvSpPr/>
+                      <wps:spPr>
+                        <a:xfrm>
+                          <a:off x="0" y="0"/>
+                          <a:ext cx="123825" cy="123825"/>
+                        </a:xfrm>
+                        <a:prstGeom prst="ellipse">
+                          <a:avLst/>
+                        </a:prstGeom>
+                        <a:solidFill>
+                          <a:schemeClr val="accent4">
+                            <a:lumMod val="60000"/>
+                            <a:lumOff val="40000"/>
+                          </a:schemeClr>
+                        </a:solidFill>
+                        <a:ln>
+                          <a:noFill/>
+                        </a:ln>
+                      </wps:spPr>
+                      <wps:style>
+                        <a:lnRef idx="2">
+                          <a:schemeClr val="accent1">
+                            <a:shade val="15000"/>
+                          </a:schemeClr>
+                        </a:lnRef>
+                        <a:fillRef idx="1">
+                          <a:schemeClr val="accent1"/>
+                        </a:fillRef>
+                        <a:effectRef idx="0">
+                          <a:schemeClr val="accent1"/>
+                        </a:effectRef>
+                        <a:fontRef idx="minor">
+                          <a:schemeClr val="lt1"/>
+                        </a:fontRef>
+                      </wps:style>
+                      <wps:bodyPr rot="0" spcFirstLastPara="0" vertOverflow="overflow" horzOverflow="overflow" vert="horz" wrap="square" lIns="91440" tIns="45720" rIns="91440" bIns="45720" numCol="1" spcCol="0" rtlCol="0" fromWordArt="0" anchor="ctr" anchorCtr="0" forceAA="0" compatLnSpc="1">
+                        <a:prstTxWarp prst="textNoShape">
+                          <a:avLst/>
+                        </a:prstTxWarp>
+                        <a:noAutofit/>
+                      </wps:bodyPr>
+                    </wps:wsp>
+                  </a:graphicData>
+                </a:graphic>
+              </wp:inline>
+            </w:drawing>
+          </mc:Choice>
+          <mc:Fallback>
+            <w:pict>
+              <v:oval w14:anchorId="47E26959" id="Ellipse 1" o:spid="_x0000_s1026" style="width:9.75pt;height:9.75pt;visibility:visible;mso-wrap-style:square;mso-left-percent:-10001;mso-top-percent:-10001;mso-position-horizontal:absolute;mso-position-horizontal-relative:char;mso-position-vertical:absolute;mso-position-vertical-relative:line;mso-left-percent:-10001;mso-top-percent:-10001;v-text-anchor:middle" o:gfxdata="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" fillcolor="#ffd966 [1943]" stroked="f" strokeweight="1pt">
+                <v:stroke joinstyle="miter"/>
+                <w10:anchorlock/>
+              </v:oval>
+            </w:pict>
+          </mc:Fallback>
+        </mc:AlternateContent>
+      </w:r>
+      <w:r>
+        <w:rPr>
+          <w:noProof/>
+          <w14:ligatures w14:val="standardContextual"/>
+        </w:rPr>
+        <mc:AlternateContent>
+          <mc:Choice Requires="wps">
+            <w:drawing>
+              <wp:inline distT="0" distB="0" distL="0" distR="0" wp14:anchorId="51817581" wp14:editId="6E85B146">
+                <wp:extent cx="123825" cy="123825"/>
+                <wp:effectExtent l="0" t="0" r="9525" b="9525"/>
+                <wp:docPr id="361708632" name="Ellipse 1"/>
+                <wp:cNvGraphicFramePr/>
+                <a:graphic xmlns:a="http://schemas.openxmlformats.org/drawingml/2006/main">
+                  <a:graphicData uri="http://schemas.microsoft.com/office/word/2010/wordprocessingShape">
+                    <wps:wsp>
+                      <wps:cNvSpPr/>
+                      <wps:spPr>
+                        <a:xfrm>
+                          <a:off x="0" y="0"/>
+                          <a:ext cx="123825" cy="123825"/>
+                        </a:xfrm>
+                        <a:prstGeom prst="ellipse">
+                          <a:avLst/>
+                        </a:prstGeom>
+                        <a:ln>
+                          <a:noFill/>
+                        </a:ln>
+                      </wps:spPr>
+                      <wps:style>
+                        <a:lnRef idx="2">
+                          <a:schemeClr val="accent1">
+                            <a:shade val="15000"/>
+                          </a:schemeClr>
+                        </a:lnRef>
+                        <a:fillRef idx="1">
+                          <a:schemeClr val="accent1"/>
+                        </a:fillRef>
+                        <a:effectRef idx="0">
+                          <a:schemeClr val="accent1"/>
+                        </a:effectRef>
+                        <a:fontRef idx="minor">
+                          <a:schemeClr val="lt1"/>
+                        </a:fontRef>
+                      </wps:style>
+                      <wps:bodyPr rot="0" spcFirstLastPara="0" vertOverflow="overflow" horzOverflow="overflow" vert="horz" wrap="square" lIns="91440" tIns="45720" rIns="91440" bIns="45720" numCol="1" spcCol="0" rtlCol="0" fromWordArt="0" anchor="ctr" anchorCtr="0" forceAA="0" compatLnSpc="1">
+                        <a:prstTxWarp prst="textNoShape">
+                          <a:avLst/>
+                        </a:prstTxWarp>
+                        <a:noAutofit/>
+                      </wps:bodyPr>
+                    </wps:wsp>
+                  </a:graphicData>
+                </a:graphic>
+              </wp:inline>
+            </w:drawing>
+          </mc:Choice>
+          <mc:Fallback>
+            <w:pict>
+              <v:oval w14:anchorId="4DB1B835" id="Ellipse 1" o:spid="_x0000_s1026" style="width:9.75pt;height:9.75pt;visibility:visible;mso-wrap-style:square;mso-left-percent:-10001;mso-top-percent:-10001;mso-position-horizontal:absolute;mso-position-horizontal-relative:char;mso-position-vertical:absolute;mso-position-vertical-relative:line;mso-left-percent:-10001;mso-top-percent:-10001;v-text-anchor:middle" o:gfxdata="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" fillcolor="#4472c4 [3204]" stroked="f" strokeweight="1pt">
+                <v:stroke joinstyle="miter"/>
+                <w10:anchorlock/>
+              </v:oval>
+            </w:pict>
+          </mc:Fallback>
+        </mc:AlternateContent>
+      </w:r>
+      <w:r>
+        <w:rPr>
+          <w:noProof/>
+          <w14:ligatures w14:val="standardContextual"/>
+        </w:rPr>
+        <mc:AlternateContent>
+          <mc:Choice Requires="wps">
+            <w:drawing>
+              <wp:inline distT="0" distB="0" distL="0" distR="0" wp14:anchorId="195032AC" wp14:editId="34B4B079">
+                <wp:extent cx="123825" cy="123825"/>
+                <wp:effectExtent l="0" t="0" r="9525" b="9525"/>
+                <wp:docPr id="1662814264" name="Ellipse 1"/>
+                <wp:cNvGraphicFramePr/>
+                <a:graphic xmlns:a="http://schemas.openxmlformats.org/drawingml/2006/main">
+                  <a:graphicData uri="http://schemas.microsoft.com/office/word/2010/wordprocessingShape">
+                    <wps:wsp>
+                      <wps:cNvSpPr/>
+                      <wps:spPr>
+                        <a:xfrm>
+                          <a:off x="0" y="0"/>
+                          <a:ext cx="123825" cy="123825"/>
+                        </a:xfrm>
+                        <a:prstGeom prst="ellipse">
+                          <a:avLst/>
+                        </a:prstGeom>
+                        <a:solidFill>
+                          <a:schemeClr val="accent2">
+                            <a:lumMod val="50000"/>
+                          </a:schemeClr>
+                        </a:solidFill>
+                        <a:ln>
+                          <a:noFill/>
+                        </a:ln>
+                      </wps:spPr>
+                      <wps:style>
+                        <a:lnRef idx="2">
+                          <a:schemeClr val="accent1">
+                            <a:shade val="15000"/>
+                          </a:schemeClr>
+                        </a:lnRef>
+                        <a:fillRef idx="1">
+                          <a:schemeClr val="accent1"/>
+                        </a:fillRef>
+                        <a:effectRef idx="0">
+                          <a:schemeClr val="accent1"/>
+                        </a:effectRef>
+                        <a:fontRef idx="minor">
+                          <a:schemeClr val="lt1"/>
+                        </a:fontRef>
+                      </wps:style>
+                      <wps:bodyPr rot="0" spcFirstLastPara="0" vertOverflow="overflow" horzOverflow="overflow" vert="horz" wrap="square" lIns="91440" tIns="45720" rIns="91440" bIns="45720" numCol="1" spcCol="0" rtlCol="0" fromWordArt="0" anchor="ctr" anchorCtr="0" forceAA="0" compatLnSpc="1">
+                        <a:prstTxWarp prst="textNoShape">
+                          <a:avLst/>
+                        </a:prstTxWarp>
+                        <a:noAutofit/>
+                      </wps:bodyPr>
+                    </wps:wsp>
+                  </a:graphicData>
+                </a:graphic>
+              </wp:inline>
+            </w:drawing>
+          </mc:Choice>
+          <mc:Fallback>
+            <w:pict>
+              <v:oval w14:anchorId="32CFB9DB" id="Ellipse 1" o:spid="_x0000_s1026" style="width:9.75pt;height:9.75pt;visibility:visible;mso-wrap-style:square;mso-left-percent:-10001;mso-top-percent:-10001;mso-position-horizontal:absolute;mso-position-horizontal-relative:char;mso-position-vertical:absolute;mso-position-vertical-relative:line;mso-left-percent:-10001;mso-top-percent:-10001;v-text-anchor:middle" o:gfxdata="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" fillcolor="#823b0b [1605]" stroked="f" strokeweight="1pt">
+                <v:stroke joinstyle="miter"/>
+                <w10:anchorlock/>
+              </v:oval>
+            </w:pict>
+          </mc:Fallback>
+        </mc:AlternateContent>
+      </w:r>
+      <w:r>
+        <w:rPr>
+          <w:noProof/>
+          <w14:ligatures w14:val="standardContextual"/>
+        </w:rPr>
+        <mc:AlternateContent>
+          <mc:Choice Requires="wps">
+            <w:drawing>
+              <wp:inline distT="0" distB="0" distL="0" distR="0" wp14:anchorId="29397D38" wp14:editId="1D85A370">
+                <wp:extent cx="123825" cy="123825"/>
+                <wp:effectExtent l="0" t="0" r="9525" b="9525"/>
+                <wp:docPr id="1915699848" name="Ellipse 1"/>
+                <wp:cNvGraphicFramePr/>
+                <a:graphic xmlns:a="http://schemas.openxmlformats.org/drawingml/2006/main">
+                  <a:graphicData uri="http://schemas.microsoft.com/office/word/2010/wordprocessingShape">
+                    <wps:wsp>
+                      <wps:cNvSpPr/>
+                      <wps:spPr>
+                        <a:xfrm>
+                          <a:off x="0" y="0"/>
+                          <a:ext cx="123825" cy="123825"/>
+                        </a:xfrm>
+                        <a:prstGeom prst="ellipse">
+                          <a:avLst/>
+                        </a:prstGeom>
+                        <a:solidFill>
+                          <a:schemeClr val="accent2"/>
+                        </a:solidFill>
+                        <a:ln>
+                          <a:noFill/>
+                        </a:ln>
+                      </wps:spPr>
+                      <wps:style>
+                        <a:lnRef idx="2">
+                          <a:schemeClr val="accent1">
+                            <a:shade val="15000"/>
+                          </a:schemeClr>
+                        </a:lnRef>
+                        <a:fillRef idx="1">
+                          <a:schemeClr val="accent1"/>
+                        </a:fillRef>
+                        <a:effectRef idx="0">
+                          <a:schemeClr val="accent1"/>
+                        </a:effectRef>
+                        <a:fontRef idx="minor">
+                          <a:schemeClr val="lt1"/>
+                        </a:fontRef>
+                      </wps:style>
+                      <wps:bodyPr rot="0" spcFirstLastPara="0" vertOverflow="overflow" horzOverflow="overflow" vert="horz" wrap="square" lIns="91440" tIns="45720" rIns="91440" bIns="45720" numCol="1" spcCol="0" rtlCol="0" fromWordArt="0" anchor="ctr" anchorCtr="0" forceAA="0" compatLnSpc="1">
+                        <a:prstTxWarp prst="textNoShape">
+                          <a:avLst/>
+                        </a:prstTxWarp>
+                        <a:noAutofit/>
+                      </wps:bodyPr>
+                    </wps:wsp>
+                  </a:graphicData>
+                </a:graphic>
+              </wp:inline>
+            </w:drawing>
+          </mc:Choice>
+          <mc:Fallback>
+            <w:pict>
+              <v:oval w14:anchorId="0467A86B" id="Ellipse 1" o:spid="_x0000_s1026" style="width:9.75pt;height:9.75pt;visibility:visible;mso-wrap-style:square;mso-left-percent:-10001;mso-top-percent:-10001;mso-position-horizontal:absolute;mso-position-horizontal-relative:char;mso-position-vertical:absolute;mso-position-vertical-relative:line;mso-left-percent:-10001;mso-top-percent:-10001;v-text-anchor:middle" o:gfxdata="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" fillcolor="#ed7d31 [3205]" stroked="f" strokeweight="1pt">
+                <v:stroke joinstyle="miter"/>
+                <w10:anchorlock/>
+              </v:oval>
+            </w:pict>
+          </mc:Fallback>
+        </mc:AlternateContent>
+      </w:r>
+      <w:r>
+        <w:rPr>
+          <w:noProof/>
+          <w14:ligatures w14:val="standardContextual"/>
+        </w:rPr>
+        <mc:AlternateContent>
+          <mc:Choice Requires="wps">
+            <w:drawing>
+              <wp:inline distT="0" distB="0" distL="0" distR="0" wp14:anchorId="12E2F072" wp14:editId="272EFAC4">
+                <wp:extent cx="123825" cy="123825"/>
+                <wp:effectExtent l="0" t="0" r="9525" b="9525"/>
+                <wp:docPr id="1411052775" name="Ellipse 1"/>
+                <wp:cNvGraphicFramePr/>
+                <a:graphic xmlns:a="http://schemas.openxmlformats.org/drawingml/2006/main">
+                  <a:graphicData uri="http://schemas.microsoft.com/office/word/2010/wordprocessingShape">
+                    <wps:wsp>
+                      <wps:cNvSpPr/>
+                      <wps:spPr>
+                        <a:xfrm>
+                          <a:off x="0" y="0"/>
+                          <a:ext cx="123825" cy="123825"/>
+                        </a:xfrm>
+                        <a:prstGeom prst="ellipse">
+                          <a:avLst/>
+                        </a:prstGeom>
+                        <a:solidFill>
+                          <a:schemeClr val="bg1">
+                            <a:lumMod val="50000"/>
+                          </a:schemeClr>
+                        </a:solidFill>
+                        <a:ln>
+                          <a:noFill/>
+                        </a:ln>
+                      </wps:spPr>
+                      <wps:style>
+                        <a:lnRef idx="2">
+                          <a:schemeClr val="accent1">
+                            <a:shade val="15000"/>
+                          </a:schemeClr>
+                        </a:lnRef>
+                        <a:fillRef idx="1">
+                          <a:schemeClr val="accent1"/>
+                        </a:fillRef>
+                        <a:effectRef idx="0">
+                          <a:schemeClr val="accent1"/>
+                        </a:effectRef>
+                        <a:fontRef idx="minor">
+                          <a:schemeClr val="lt1"/>
+                        </a:fontRef>
+                      </wps:style>
+                      <wps:bodyPr rot="0" spcFirstLastPara="0" vertOverflow="overflow" horzOverflow="overflow" vert="horz" wrap="square" lIns="91440" tIns="45720" rIns="91440" bIns="45720" numCol="1" spcCol="0" rtlCol="0" fromWordArt="0" anchor="ctr" anchorCtr="0" forceAA="0" compatLnSpc="1">
+                        <a:prstTxWarp prst="textNoShape">
+                          <a:avLst/>
+                        </a:prstTxWarp>
+                        <a:noAutofit/>
+                      </wps:bodyPr>
+                    </wps:wsp>
+                  </a:graphicData>
+                </a:graphic>
+              </wp:inline>
+            </w:drawing>
+          </mc:Choice>
+          <mc:Fallback>
+            <w:pict>
+              <v:oval w14:anchorId="0692B76C" id="Ellipse 1" o:spid="_x0000_s1026" style="width:9.75pt;height:9.75pt;visibility:visible;mso-wrap-style:square;mso-left-percent:-10001;mso-top-percent:-10001;mso-position-horizontal:absolute;mso-position-horizontal-relative:char;mso-position-vertical:absolute;mso-position-vertical-relative:line;mso-left-percent:-10001;mso-top-percent:-10001;v-text-anchor:middle" o:gfxdata="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" fillcolor="#7f7f7f [1612]" stroked="f" strokeweight="1pt">
+                <v:stroke joinstyle="miter"/>
+                <w10:anchorlock/>
+              </v:oval>
+            </w:pict>
+          </mc:Fallback>
+        </mc:AlternateContent>
+      </w:r>
+      <w:r>
+        <w:t>Les</w:t>
+      </w:r>
+      <w:r>
+        <w:t xml:space="preserve"> membres de l’équipe </w:t>
+      </w:r>
+      <w:r>
+        <w:t>continuent de faire l</w:t>
+      </w:r>
+      <w:r>
+        <w:t>a division des taches.</w:t>
+      </w:r>
+    </w:p>
+    <w:p/>
+    <w:p>
+      <w:pPr>
+        <w:spacing w:after="160" w:line="259" w:lineRule="auto"/>
+      </w:pPr>
+      <w:r>
+        <w:br w:type="page"/>
+      </w:r>
+    </w:p>
+    <w:p>
+      <w:r>
+        <w:lastRenderedPageBreak/>
+        <w:t xml:space="preserve">Mêlé </w:t>
+      </w:r>
+      <w:r>
+        <w:t>7</w:t>
+      </w:r>
+      <w:r>
+        <w:t xml:space="preserve"> 1</w:t>
+      </w:r>
+      <w:r>
+        <w:t>7</w:t>
+      </w:r>
+      <w:r>
+        <w:t xml:space="preserve">/11 : </w:t>
+      </w:r>
+    </w:p>
+    <w:tbl>
+      <w:tblPr>
+        <w:tblStyle w:val="Grilledutableau"/>
+        <w:tblW w:w="9351" w:type="dxa"/>
+        <w:jc w:val="center"/>
+        <w:tblLook w:val="04A0" w:firstRow="1" w:lastRow="0" w:firstColumn="1" w:lastColumn="0" w:noHBand="0" w:noVBand="1"/>
+      </w:tblPr>
+      <w:tblGrid>
+        <w:gridCol w:w="1810"/>
+        <w:gridCol w:w="1660"/>
+        <w:gridCol w:w="1831"/>
+        <w:gridCol w:w="2097"/>
+        <w:gridCol w:w="1953"/>
+      </w:tblGrid>
+      <w:tr>
+        <w:trPr>
+          <w:jc w:val="center"/>
+        </w:trPr>
+        <w:tc>
+          <w:tcPr>
+            <w:tcW w:w="1810" w:type="dxa"/>
+            <w:vAlign w:val="center"/>
+          </w:tcPr>
+          <w:p>
+            <w:r>
+              <w:t>A faire</w:t>
+            </w:r>
+          </w:p>
+        </w:tc>
+        <w:tc>
+          <w:tcPr>
+            <w:tcW w:w="1660" w:type="dxa"/>
+            <w:vAlign w:val="center"/>
+          </w:tcPr>
+          <w:p>
+            <w:r>
+              <w:t>En cours</w:t>
+            </w:r>
+          </w:p>
+        </w:tc>
+        <w:tc>
+          <w:tcPr>
+            <w:tcW w:w="1831" w:type="dxa"/>
+            <w:vAlign w:val="center"/>
+          </w:tcPr>
+          <w:p>
+            <w:r>
+              <w:t xml:space="preserve">« Merge </w:t>
+            </w:r>
+            <w:proofErr w:type="spellStart"/>
+            <w:r>
+              <w:t>Request</w:t>
+            </w:r>
+            <w:proofErr w:type="spellEnd"/>
+            <w:r>
+              <w:t> »</w:t>
+            </w:r>
+          </w:p>
+        </w:tc>
+        <w:tc>
+          <w:tcPr>
+            <w:tcW w:w="2097" w:type="dxa"/>
+            <w:vAlign w:val="center"/>
+          </w:tcPr>
+          <w:p>
+            <w:r>
+              <w:t>Revue de code</w:t>
+            </w:r>
+          </w:p>
+        </w:tc>
+        <w:tc>
+          <w:tcPr>
+            <w:tcW w:w="1953" w:type="dxa"/>
+            <w:vAlign w:val="center"/>
+          </w:tcPr>
+          <w:p>
+            <w:r>
+              <w:t>Fini</w:t>
+            </w:r>
+          </w:p>
+        </w:tc>
+      </w:tr>
+      <w:tr>
+        <w:trPr>
+          <w:jc w:val="center"/>
+        </w:trPr>
+        <w:tc>
+          <w:tcPr>
+            <w:tcW w:w="1810" w:type="dxa"/>
+            <w:vAlign w:val="center"/>
+          </w:tcPr>
+          <w:p/>
+        </w:tc>
+        <w:tc>
+          <w:tcPr>
+            <w:tcW w:w="1660" w:type="dxa"/>
+            <w:vAlign w:val="center"/>
+          </w:tcPr>
+          <w:p/>
+        </w:tc>
+        <w:tc>
+          <w:tcPr>
+            <w:tcW w:w="1831" w:type="dxa"/>
+            <w:vAlign w:val="center"/>
+          </w:tcPr>
+          <w:p/>
+        </w:tc>
+        <w:tc>
+          <w:tcPr>
+            <w:tcW w:w="2097" w:type="dxa"/>
+            <w:vAlign w:val="center"/>
+          </w:tcPr>
+          <w:p/>
+        </w:tc>
+        <w:tc>
+          <w:tcPr>
+            <w:tcW w:w="1953" w:type="dxa"/>
+            <w:vAlign w:val="center"/>
+          </w:tcPr>
+          <w:p>
+            <w:r>
+              <w:t>Initialisation du projet Symfony</w:t>
+            </w:r>
+          </w:p>
+          <w:p>
+            <w:r>
+              <w:rPr>
+                <w:noProof/>
+                <w14:ligatures w14:val="standardContextual"/>
+              </w:rPr>
+              <mc:AlternateContent>
+                <mc:Choice Requires="wps">
+                  <w:drawing>
+                    <wp:inline distT="0" distB="0" distL="0" distR="0" wp14:anchorId="2BC9BDD4" wp14:editId="758432B9">
+                      <wp:extent cx="123825" cy="123825"/>
+                      <wp:effectExtent l="0" t="0" r="9525" b="9525"/>
+                      <wp:docPr id="1490290314" name="Ellipse 1"/>
+                      <wp:cNvGraphicFramePr/>
+                      <a:graphic xmlns:a="http://schemas.openxmlformats.org/drawingml/2006/main">
+                        <a:graphicData uri="http://schemas.microsoft.com/office/word/2010/wordprocessingShape">
+                          <wps:wsp>
+                            <wps:cNvSpPr/>
+                            <wps:spPr>
+                              <a:xfrm>
+                                <a:off x="0" y="0"/>
+                                <a:ext cx="123825" cy="123825"/>
+                              </a:xfrm>
+                              <a:prstGeom prst="ellipse">
+                                <a:avLst/>
+                              </a:prstGeom>
+                              <a:solidFill>
+                                <a:schemeClr val="accent4">
+                                  <a:lumMod val="60000"/>
+                                  <a:lumOff val="40000"/>
+                                </a:schemeClr>
+                              </a:solidFill>
+                              <a:ln>
+                                <a:noFill/>
+                              </a:ln>
+                            </wps:spPr>
+                            <wps:style>
+                              <a:lnRef idx="2">
+                                <a:schemeClr val="accent1">
+                                  <a:shade val="15000"/>
+                                </a:schemeClr>
+                              </a:lnRef>
+                              <a:fillRef idx="1">
+                                <a:schemeClr val="accent1"/>
+                              </a:fillRef>
+                              <a:effectRef idx="0">
+                                <a:schemeClr val="accent1"/>
+                              </a:effectRef>
+                              <a:fontRef idx="minor">
+                                <a:schemeClr val="lt1"/>
+                              </a:fontRef>
+                            </wps:style>
+                            <wps:bodyPr rot="0" spcFirstLastPara="0" vertOverflow="overflow" horzOverflow="overflow" vert="horz" wrap="square" lIns="91440" tIns="45720" rIns="91440" bIns="45720" numCol="1" spcCol="0" rtlCol="0" fromWordArt="0" anchor="ctr" anchorCtr="0" forceAA="0" compatLnSpc="1">
+                              <a:prstTxWarp prst="textNoShape">
+                                <a:avLst/>
+                              </a:prstTxWarp>
+                              <a:noAutofit/>
+                            </wps:bodyPr>
+                          </wps:wsp>
+                        </a:graphicData>
+                      </a:graphic>
+                    </wp:inline>
+                  </w:drawing>
+                </mc:Choice>
+                <mc:Fallback>
+                  <w:pict>
+                    <v:oval w14:anchorId="0FE4B099" id="Ellipse 1" o:spid="_x0000_s1026" style="width:9.75pt;height:9.75pt;visibility:visible;mso-wrap-style:square;mso-left-percent:-10001;mso-top-percent:-10001;mso-position-horizontal:absolute;mso-position-horizontal-relative:char;mso-position-vertical:absolute;mso-position-vertical-relative:line;mso-left-percent:-10001;mso-top-percent:-10001;v-text-anchor:middle" o:gfxdata="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" fillcolor="#ffd966 [1943]" stroked="f" strokeweight="1pt">
+                      <v:stroke joinstyle="miter"/>
+                      <w10:anchorlock/>
+                    </v:oval>
+                  </w:pict>
+                </mc:Fallback>
+              </mc:AlternateContent>
+            </w:r>
+          </w:p>
+        </w:tc>
+      </w:tr>
+      <w:tr>
+        <w:trPr>
+          <w:jc w:val="center"/>
+        </w:trPr>
+        <w:tc>
+          <w:tcPr>
+            <w:tcW w:w="1810" w:type="dxa"/>
+            <w:vAlign w:val="center"/>
+          </w:tcPr>
+          <w:p/>
+        </w:tc>
+        <w:tc>
+          <w:tcPr>
+            <w:tcW w:w="1660" w:type="dxa"/>
+            <w:vAlign w:val="center"/>
+          </w:tcPr>
+          <w:p/>
+        </w:tc>
+        <w:tc>
+          <w:tcPr>
+            <w:tcW w:w="1831" w:type="dxa"/>
+            <w:vAlign w:val="center"/>
+          </w:tcPr>
+          <w:p>
+            <w:r>
+              <w:t>Création du rapport de projet et documentation du premier sprint</w:t>
+            </w:r>
+          </w:p>
+          <w:p>
+            <w:r>
+              <w:rPr>
+                <w:noProof/>
+                <w14:ligatures w14:val="standardContextual"/>
+              </w:rPr>
+              <mc:AlternateContent>
+                <mc:Choice Requires="wps">
+                  <w:drawing>
+                    <wp:inline distT="0" distB="0" distL="0" distR="0" wp14:anchorId="26BA3B11" wp14:editId="5178BA0A">
+                      <wp:extent cx="123825" cy="123825"/>
+                      <wp:effectExtent l="0" t="0" r="9525" b="9525"/>
+                      <wp:docPr id="905692047" name="Ellipse 1"/>
+                      <wp:cNvGraphicFramePr/>
+                      <a:graphic xmlns:a="http://schemas.openxmlformats.org/drawingml/2006/main">
+                        <a:graphicData uri="http://schemas.microsoft.com/office/word/2010/wordprocessingShape">
+                          <wps:wsp>
+                            <wps:cNvSpPr/>
+                            <wps:spPr>
+                              <a:xfrm>
+                                <a:off x="0" y="0"/>
+                                <a:ext cx="123825" cy="123825"/>
+                              </a:xfrm>
+                              <a:prstGeom prst="ellipse">
+                                <a:avLst/>
+                              </a:prstGeom>
+                              <a:solidFill>
+                                <a:schemeClr val="accent2">
+                                  <a:lumMod val="50000"/>
+                                </a:schemeClr>
+                              </a:solidFill>
+                              <a:ln>
+                                <a:noFill/>
+                              </a:ln>
+                            </wps:spPr>
+                            <wps:style>
+                              <a:lnRef idx="2">
+                                <a:schemeClr val="accent1">
+                                  <a:shade val="15000"/>
+                                </a:schemeClr>
+                              </a:lnRef>
+                              <a:fillRef idx="1">
+                                <a:schemeClr val="accent1"/>
+                              </a:fillRef>
+                              <a:effectRef idx="0">
+                                <a:schemeClr val="accent1"/>
+                              </a:effectRef>
+                              <a:fontRef idx="minor">
+                                <a:schemeClr val="lt1"/>
+                              </a:fontRef>
+                            </wps:style>
+                            <wps:bodyPr rot="0" spcFirstLastPara="0" vertOverflow="overflow" horzOverflow="overflow" vert="horz" wrap="square" lIns="91440" tIns="45720" rIns="91440" bIns="45720" numCol="1" spcCol="0" rtlCol="0" fromWordArt="0" anchor="ctr" anchorCtr="0" forceAA="0" compatLnSpc="1">
+                              <a:prstTxWarp prst="textNoShape">
+                                <a:avLst/>
+                              </a:prstTxWarp>
+                              <a:noAutofit/>
+                            </wps:bodyPr>
+                          </wps:wsp>
+                        </a:graphicData>
+                      </a:graphic>
+                    </wp:inline>
+                  </w:drawing>
+                </mc:Choice>
+                <mc:Fallback>
+                  <w:pict>
+                    <v:oval w14:anchorId="3513A0D5" id="Ellipse 1" o:spid="_x0000_s1026" style="width:9.75pt;height:9.75pt;visibility:visible;mso-wrap-style:square;mso-left-percent:-10001;mso-top-percent:-10001;mso-position-horizontal:absolute;mso-position-horizontal-relative:char;mso-position-vertical:absolute;mso-position-vertical-relative:line;mso-left-percent:-10001;mso-top-percent:-10001;v-text-anchor:middle" o:gfxdata="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" fillcolor="#823b0b [1605]" stroked="f" strokeweight="1pt">
+                      <v:stroke joinstyle="miter"/>
+                      <w10:anchorlock/>
+                    </v:oval>
+                  </w:pict>
+                </mc:Fallback>
+              </mc:AlternateContent>
+            </w:r>
+          </w:p>
+        </w:tc>
+        <w:tc>
+          <w:tcPr>
+            <w:tcW w:w="2097" w:type="dxa"/>
+            <w:vAlign w:val="center"/>
+          </w:tcPr>
+          <w:p/>
+        </w:tc>
+        <w:tc>
+          <w:tcPr>
+            <w:tcW w:w="1953" w:type="dxa"/>
+            <w:vAlign w:val="center"/>
+          </w:tcPr>
+          <w:p/>
+        </w:tc>
+      </w:tr>
+      <w:tr>
+        <w:trPr>
+          <w:jc w:val="center"/>
+        </w:trPr>
+        <w:tc>
+          <w:tcPr>
+            <w:tcW w:w="1810" w:type="dxa"/>
+            <w:vAlign w:val="center"/>
+          </w:tcPr>
+          <w:p/>
+        </w:tc>
+        <w:tc>
+          <w:tcPr>
+            <w:tcW w:w="1660" w:type="dxa"/>
+            <w:vAlign w:val="center"/>
+          </w:tcPr>
+          <w:p/>
+        </w:tc>
+        <w:tc>
+          <w:tcPr>
+            <w:tcW w:w="1831" w:type="dxa"/>
+            <w:vAlign w:val="center"/>
+          </w:tcPr>
+          <w:p/>
+        </w:tc>
+        <w:tc>
+          <w:tcPr>
+            <w:tcW w:w="2097" w:type="dxa"/>
+            <w:vAlign w:val="center"/>
+          </w:tcPr>
+          <w:p/>
+        </w:tc>
+        <w:tc>
+          <w:tcPr>
+            <w:tcW w:w="1953" w:type="dxa"/>
+            <w:vAlign w:val="center"/>
+          </w:tcPr>
+          <w:p>
+            <w:r>
+              <w:t>Finalisation du MCD</w:t>
+            </w:r>
+          </w:p>
+          <w:p>
+            <w:r>
+              <w:rPr>
+                <w:noProof/>
+                <w14:ligatures w14:val="standardContextual"/>
+              </w:rPr>
+              <mc:AlternateContent>
+                <mc:Choice Requires="wps">
+                  <w:drawing>
+                    <wp:inline distT="0" distB="0" distL="0" distR="0" wp14:anchorId="555661C5" wp14:editId="6DF1B74D">
+                      <wp:extent cx="123825" cy="123825"/>
+                      <wp:effectExtent l="0" t="0" r="9525" b="9525"/>
+                      <wp:docPr id="847635338" name="Ellipse 1"/>
+                      <wp:cNvGraphicFramePr/>
+                      <a:graphic xmlns:a="http://schemas.openxmlformats.org/drawingml/2006/main">
+                        <a:graphicData uri="http://schemas.microsoft.com/office/word/2010/wordprocessingShape">
+                          <wps:wsp>
+                            <wps:cNvSpPr/>
+                            <wps:spPr>
+                              <a:xfrm>
+                                <a:off x="0" y="0"/>
+                                <a:ext cx="123825" cy="123825"/>
+                              </a:xfrm>
+                              <a:prstGeom prst="ellipse">
+                                <a:avLst/>
+                              </a:prstGeom>
+                              <a:solidFill>
+                                <a:schemeClr val="bg1">
+                                  <a:lumMod val="50000"/>
+                                </a:schemeClr>
+                              </a:solidFill>
+                              <a:ln>
+                                <a:noFill/>
+                              </a:ln>
+                            </wps:spPr>
+                            <wps:style>
+                              <a:lnRef idx="2">
+                                <a:schemeClr val="accent1">
+                                  <a:shade val="15000"/>
+                                </a:schemeClr>
+                              </a:lnRef>
+                              <a:fillRef idx="1">
+                                <a:schemeClr val="accent1"/>
+                              </a:fillRef>
+                              <a:effectRef idx="0">
+                                <a:schemeClr val="accent1"/>
+                              </a:effectRef>
+                              <a:fontRef idx="minor">
+                                <a:schemeClr val="lt1"/>
+                              </a:fontRef>
+                            </wps:style>
+                            <wps:bodyPr rot="0" spcFirstLastPara="0" vertOverflow="overflow" horzOverflow="overflow" vert="horz" wrap="square" lIns="91440" tIns="45720" rIns="91440" bIns="45720" numCol="1" spcCol="0" rtlCol="0" fromWordArt="0" anchor="ctr" anchorCtr="0" forceAA="0" compatLnSpc="1">
+                              <a:prstTxWarp prst="textNoShape">
+                                <a:avLst/>
+                              </a:prstTxWarp>
+                              <a:noAutofit/>
+                            </wps:bodyPr>
+                          </wps:wsp>
+                        </a:graphicData>
+                      </a:graphic>
+                    </wp:inline>
+                  </w:drawing>
+                </mc:Choice>
+                <mc:Fallback>
+                  <w:pict>
+                    <v:oval w14:anchorId="3C8FEDE8" id="Ellipse 1" o:spid="_x0000_s1026" style="width:9.75pt;height:9.75pt;visibility:visible;mso-wrap-style:square;mso-left-percent:-10001;mso-top-percent:-10001;mso-position-horizontal:absolute;mso-position-horizontal-relative:char;mso-position-vertical:absolute;mso-position-vertical-relative:line;mso-left-percent:-10001;mso-top-percent:-10001;v-text-anchor:middle" o:gfxdata="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" fillcolor="#7f7f7f [1612]" stroked="f" strokeweight="1pt">
+                      <v:stroke joinstyle="miter"/>
+                      <w10:anchorlock/>
+                    </v:oval>
+                  </w:pict>
+                </mc:Fallback>
+              </mc:AlternateContent>
+            </w:r>
+          </w:p>
+        </w:tc>
+      </w:tr>
+      <w:tr>
+        <w:trPr>
+          <w:jc w:val="center"/>
+        </w:trPr>
+        <w:tc>
+          <w:tcPr>
+            <w:tcW w:w="1810" w:type="dxa"/>
+            <w:vAlign w:val="center"/>
+          </w:tcPr>
+          <w:p/>
+        </w:tc>
+        <w:tc>
+          <w:tcPr>
+            <w:tcW w:w="1660" w:type="dxa"/>
+            <w:vAlign w:val="center"/>
+          </w:tcPr>
+          <w:p/>
+        </w:tc>
+        <w:tc>
+          <w:tcPr>
+            <w:tcW w:w="1831" w:type="dxa"/>
+            <w:vAlign w:val="center"/>
+          </w:tcPr>
+          <w:p/>
+        </w:tc>
+        <w:tc>
+          <w:tcPr>
+            <w:tcW w:w="2097" w:type="dxa"/>
+            <w:vAlign w:val="center"/>
+          </w:tcPr>
+          <w:p/>
+        </w:tc>
+        <w:tc>
+          <w:tcPr>
+            <w:tcW w:w="1953" w:type="dxa"/>
+            <w:vAlign w:val="center"/>
+          </w:tcPr>
+          <w:p>
+            <w:r>
+              <w:t>Adaptation du MCD en MPD</w:t>
+            </w:r>
+          </w:p>
+          <w:p>
+            <w:r>
+              <w:rPr>
+                <w:noProof/>
+                <w14:ligatures w14:val="standardContextual"/>
+              </w:rPr>
+              <mc:AlternateContent>
+                <mc:Choice Requires="wps">
+                  <w:drawing>
+                    <wp:inline distT="0" distB="0" distL="0" distR="0" wp14:anchorId="6D120506" wp14:editId="6757A15A">
+                      <wp:extent cx="123825" cy="123825"/>
+                      <wp:effectExtent l="0" t="0" r="9525" b="9525"/>
+                      <wp:docPr id="1064229435" name="Ellipse 1"/>
+                      <wp:cNvGraphicFramePr/>
+                      <a:graphic xmlns:a="http://schemas.openxmlformats.org/drawingml/2006/main">
+                        <a:graphicData uri="http://schemas.microsoft.com/office/word/2010/wordprocessingShape">
+                          <wps:wsp>
+                            <wps:cNvSpPr/>
+                            <wps:spPr>
+                              <a:xfrm>
+                                <a:off x="0" y="0"/>
+                                <a:ext cx="123825" cy="123825"/>
+                              </a:xfrm>
+                              <a:prstGeom prst="ellipse">
+                                <a:avLst/>
+                              </a:prstGeom>
+                              <a:solidFill>
+                                <a:schemeClr val="accent2"/>
+                              </a:solidFill>
+                              <a:ln>
+                                <a:noFill/>
+                              </a:ln>
+                            </wps:spPr>
+                            <wps:style>
+                              <a:lnRef idx="2">
+                                <a:schemeClr val="accent1">
+                                  <a:shade val="15000"/>
+                                </a:schemeClr>
+                              </a:lnRef>
+                              <a:fillRef idx="1">
+                                <a:schemeClr val="accent1"/>
+                              </a:fillRef>
+                              <a:effectRef idx="0">
+                                <a:schemeClr val="accent1"/>
+                              </a:effectRef>
+                              <a:fontRef idx="minor">
+                                <a:schemeClr val="lt1"/>
+                              </a:fontRef>
+                            </wps:style>
+                            <wps:bodyPr rot="0" spcFirstLastPara="0" vertOverflow="overflow" horzOverflow="overflow" vert="horz" wrap="square" lIns="91440" tIns="45720" rIns="91440" bIns="45720" numCol="1" spcCol="0" rtlCol="0" fromWordArt="0" anchor="ctr" anchorCtr="0" forceAA="0" compatLnSpc="1">
+                              <a:prstTxWarp prst="textNoShape">
+                                <a:avLst/>
+                              </a:prstTxWarp>
+                              <a:noAutofit/>
+                            </wps:bodyPr>
+                          </wps:wsp>
+                        </a:graphicData>
+                      </a:graphic>
+                    </wp:inline>
+                  </w:drawing>
+                </mc:Choice>
+                <mc:Fallback>
+                  <w:pict>
+                    <v:oval w14:anchorId="0E31BEE4" id="Ellipse 1" o:spid="_x0000_s1026" style="width:9.75pt;height:9.75pt;visibility:visible;mso-wrap-style:square;mso-left-percent:-10001;mso-top-percent:-10001;mso-position-horizontal:absolute;mso-position-horizontal-relative:char;mso-position-vertical:absolute;mso-position-vertical-relative:line;mso-left-percent:-10001;mso-top-percent:-10001;v-text-anchor:middle" o:gfxdata="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" fillcolor="#ed7d31 [3205]" stroked="f" strokeweight="1pt">
+                      <v:stroke joinstyle="miter"/>
+                      <w10:anchorlock/>
+                    </v:oval>
+                  </w:pict>
+                </mc:Fallback>
+              </mc:AlternateContent>
+            </w:r>
+            <w:r>
+              <w:rPr>
+                <w:noProof/>
+                <w14:ligatures w14:val="standardContextual"/>
+              </w:rPr>
+              <mc:AlternateContent>
+                <mc:Choice Requires="wps">
+                  <w:drawing>
+                    <wp:inline distT="0" distB="0" distL="0" distR="0" wp14:anchorId="27D5E25F" wp14:editId="535A26D6">
+                      <wp:extent cx="123825" cy="123825"/>
+                      <wp:effectExtent l="0" t="0" r="9525" b="9525"/>
+                      <wp:docPr id="946054626" name="Ellipse 1"/>
+                      <wp:cNvGraphicFramePr/>
+                      <a:graphic xmlns:a="http://schemas.openxmlformats.org/drawingml/2006/main">
+                        <a:graphicData uri="http://schemas.microsoft.com/office/word/2010/wordprocessingShape">
+                          <wps:wsp>
+                            <wps:cNvSpPr/>
+                            <wps:spPr>
+                              <a:xfrm>
+                                <a:off x="0" y="0"/>
+                                <a:ext cx="123825" cy="123825"/>
+                              </a:xfrm>
+                              <a:prstGeom prst="ellipse">
+                                <a:avLst/>
+                              </a:prstGeom>
+                              <a:ln>
+                                <a:noFill/>
+                              </a:ln>
+                            </wps:spPr>
+                            <wps:style>
+                              <a:lnRef idx="2">
+                                <a:schemeClr val="accent1">
+                                  <a:shade val="15000"/>
+                                </a:schemeClr>
+                              </a:lnRef>
+                              <a:fillRef idx="1">
+                                <a:schemeClr val="accent1"/>
+                              </a:fillRef>
+                              <a:effectRef idx="0">
+                                <a:schemeClr val="accent1"/>
+                              </a:effectRef>
+                              <a:fontRef idx="minor">
+                                <a:schemeClr val="lt1"/>
+                              </a:fontRef>
+                            </wps:style>
+                            <wps:bodyPr rot="0" spcFirstLastPara="0" vertOverflow="overflow" horzOverflow="overflow" vert="horz" wrap="square" lIns="91440" tIns="45720" rIns="91440" bIns="45720" numCol="1" spcCol="0" rtlCol="0" fromWordArt="0" anchor="ctr" anchorCtr="0" forceAA="0" compatLnSpc="1">
+                              <a:prstTxWarp prst="textNoShape">
+                                <a:avLst/>
+                              </a:prstTxWarp>
+                              <a:noAutofit/>
+                            </wps:bodyPr>
+                          </wps:wsp>
+                        </a:graphicData>
+                      </a:graphic>
+                    </wp:inline>
+                  </w:drawing>
+                </mc:Choice>
+                <mc:Fallback>
+                  <w:pict>
+                    <v:oval w14:anchorId="31DD2F42" id="Ellipse 1" o:spid="_x0000_s1026" style="width:9.75pt;height:9.75pt;visibility:visible;mso-wrap-style:square;mso-left-percent:-10001;mso-top-percent:-10001;mso-position-horizontal:absolute;mso-position-horizontal-relative:char;mso-position-vertical:absolute;mso-position-vertical-relative:line;mso-left-percent:-10001;mso-top-percent:-10001;v-text-anchor:middle" o:gfxdata="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" fillcolor="#4472c4 [3204]" stroked="f" strokeweight="1pt">
+                      <v:stroke joinstyle="miter"/>
+                      <w10:anchorlock/>
+                    </v:oval>
+                  </w:pict>
+                </mc:Fallback>
+              </mc:AlternateContent>
+            </w:r>
+          </w:p>
+        </w:tc>
+      </w:tr>
+      <w:tr>
+        <w:trPr>
+          <w:jc w:val="center"/>
+        </w:trPr>
+        <w:tc>
+          <w:tcPr>
+            <w:tcW w:w="1810" w:type="dxa"/>
+            <w:vAlign w:val="center"/>
+          </w:tcPr>
+          <w:p/>
+        </w:tc>
+        <w:tc>
+          <w:tcPr>
+            <w:tcW w:w="1660" w:type="dxa"/>
+            <w:vAlign w:val="center"/>
+          </w:tcPr>
+          <w:p/>
+        </w:tc>
+        <w:tc>
+          <w:tcPr>
+            <w:tcW w:w="1831" w:type="dxa"/>
+            <w:vAlign w:val="center"/>
+          </w:tcPr>
+          <w:p/>
+        </w:tc>
+        <w:tc>
+          <w:tcPr>
+            <w:tcW w:w="2097" w:type="dxa"/>
+            <w:vAlign w:val="center"/>
+          </w:tcPr>
+          <w:p/>
+        </w:tc>
+        <w:tc>
+          <w:tcPr>
+            <w:tcW w:w="1953" w:type="dxa"/>
+            <w:vAlign w:val="center"/>
+          </w:tcPr>
+          <w:p>
+            <w:r>
+              <w:t>Diviser en taches les fonctionnalités du cahier des charges</w:t>
+            </w:r>
+          </w:p>
+          <w:p>
+            <w:r>
+              <w:rPr>
+                <w:noProof/>
+                <w14:ligatures w14:val="standardContextual"/>
+              </w:rPr>
+              <mc:AlternateContent>
+                <mc:Choice Requires="wps">
+                  <w:drawing>
+                    <wp:inline distT="0" distB="0" distL="0" distR="0" wp14:anchorId="5CEB6BCE" wp14:editId="4E93A9CF">
+                      <wp:extent cx="123825" cy="123825"/>
+                      <wp:effectExtent l="0" t="0" r="9525" b="9525"/>
+                      <wp:docPr id="1203153303" name="Ellipse 1"/>
+                      <wp:cNvGraphicFramePr/>
+                      <a:graphic xmlns:a="http://schemas.openxmlformats.org/drawingml/2006/main">
+                        <a:graphicData uri="http://schemas.microsoft.com/office/word/2010/wordprocessingShape">
+                          <wps:wsp>
+                            <wps:cNvSpPr/>
+                            <wps:spPr>
+                              <a:xfrm>
+                                <a:off x="0" y="0"/>
+                                <a:ext cx="123825" cy="123825"/>
+                              </a:xfrm>
+                              <a:prstGeom prst="ellipse">
+                                <a:avLst/>
+                              </a:prstGeom>
+                              <a:solidFill>
+                                <a:schemeClr val="bg1">
+                                  <a:lumMod val="50000"/>
+                                </a:schemeClr>
+                              </a:solidFill>
+                              <a:ln>
+                                <a:noFill/>
+                              </a:ln>
+                            </wps:spPr>
+                            <wps:style>
+                              <a:lnRef idx="2">
+                                <a:schemeClr val="accent1">
+                                  <a:shade val="15000"/>
+                                </a:schemeClr>
+                              </a:lnRef>
+                              <a:fillRef idx="1">
+                                <a:schemeClr val="accent1"/>
+                              </a:fillRef>
+                              <a:effectRef idx="0">
+                                <a:schemeClr val="accent1"/>
+                              </a:effectRef>
+                              <a:fontRef idx="minor">
+                                <a:schemeClr val="lt1"/>
+                              </a:fontRef>
+                            </wps:style>
+                            <wps:bodyPr rot="0" spcFirstLastPara="0" vertOverflow="overflow" horzOverflow="overflow" vert="horz" wrap="square" lIns="91440" tIns="45720" rIns="91440" bIns="45720" numCol="1" spcCol="0" rtlCol="0" fromWordArt="0" anchor="ctr" anchorCtr="0" forceAA="0" compatLnSpc="1">
+                              <a:prstTxWarp prst="textNoShape">
+                                <a:avLst/>
+                              </a:prstTxWarp>
+                              <a:noAutofit/>
+                            </wps:bodyPr>
+                          </wps:wsp>
+                        </a:graphicData>
+                      </a:graphic>
+                    </wp:inline>
+                  </w:drawing>
+                </mc:Choice>
+                <mc:Fallback>
+                  <w:pict>
+                    <v:oval w14:anchorId="31F7E459" id="Ellipse 1" o:spid="_x0000_s1026" style="width:9.75pt;height:9.75pt;visibility:visible;mso-wrap-style:square;mso-left-percent:-10001;mso-top-percent:-10001;mso-position-horizontal:absolute;mso-position-horizontal-relative:char;mso-position-vertical:absolute;mso-position-vertical-relative:line;mso-left-percent:-10001;mso-top-percent:-10001;v-text-anchor:middle" o:gfxdata="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" fillcolor="#7f7f7f [1612]" stroked="f" strokeweight="1pt">
+                      <v:stroke joinstyle="miter"/>
+                      <w10:anchorlock/>
+                    </v:oval>
+                  </w:pict>
+                </mc:Fallback>
+              </mc:AlternateContent>
+            </w:r>
+            <w:r>
+              <w:rPr>
+                <w:noProof/>
+                <w14:ligatures w14:val="standardContextual"/>
+              </w:rPr>
+              <mc:AlternateContent>
+                <mc:Choice Requires="wps">
+                  <w:drawing>
+                    <wp:inline distT="0" distB="0" distL="0" distR="0" wp14:anchorId="11E63A3A" wp14:editId="4854763F">
+                      <wp:extent cx="123825" cy="123825"/>
+                      <wp:effectExtent l="0" t="0" r="9525" b="9525"/>
+                      <wp:docPr id="400021114" name="Ellipse 1"/>
+                      <wp:cNvGraphicFramePr/>
+                      <a:graphic xmlns:a="http://schemas.openxmlformats.org/drawingml/2006/main">
+                        <a:graphicData uri="http://schemas.microsoft.com/office/word/2010/wordprocessingShape">
+                          <wps:wsp>
+                            <wps:cNvSpPr/>
+                            <wps:spPr>
+                              <a:xfrm>
+                                <a:off x="0" y="0"/>
+                                <a:ext cx="123825" cy="123825"/>
+                              </a:xfrm>
+                              <a:prstGeom prst="ellipse">
+                                <a:avLst/>
+                              </a:prstGeom>
+                              <a:solidFill>
+                                <a:schemeClr val="accent2">
+                                  <a:lumMod val="50000"/>
+                                </a:schemeClr>
+                              </a:solidFill>
+                              <a:ln>
+                                <a:noFill/>
+                              </a:ln>
+                            </wps:spPr>
+                            <wps:style>
+                              <a:lnRef idx="2">
+                                <a:schemeClr val="accent1">
+                                  <a:shade val="15000"/>
+                                </a:schemeClr>
+                              </a:lnRef>
+                              <a:fillRef idx="1">
+                                <a:schemeClr val="accent1"/>
+                              </a:fillRef>
+                              <a:effectRef idx="0">
+                                <a:schemeClr val="accent1"/>
+                              </a:effectRef>
+                              <a:fontRef idx="minor">
+                                <a:schemeClr val="lt1"/>
+                              </a:fontRef>
+                            </wps:style>
+                            <wps:bodyPr rot="0" spcFirstLastPara="0" vertOverflow="overflow" horzOverflow="overflow" vert="horz" wrap="square" lIns="91440" tIns="45720" rIns="91440" bIns="45720" numCol="1" spcCol="0" rtlCol="0" fromWordArt="0" anchor="ctr" anchorCtr="0" forceAA="0" compatLnSpc="1">
+                              <a:prstTxWarp prst="textNoShape">
+                                <a:avLst/>
+                              </a:prstTxWarp>
+                              <a:noAutofit/>
+                            </wps:bodyPr>
+                          </wps:wsp>
+                        </a:graphicData>
+                      </a:graphic>
+                    </wp:inline>
+                  </w:drawing>
+                </mc:Choice>
+                <mc:Fallback>
+                  <w:pict>
+                    <v:oval w14:anchorId="467D314A" id="Ellipse 1" o:spid="_x0000_s1026" style="width:9.75pt;height:9.75pt;visibility:visible;mso-wrap-style:square;mso-left-percent:-10001;mso-top-percent:-10001;mso-position-horizontal:absolute;mso-position-horizontal-relative:char;mso-position-vertical:absolute;mso-position-vertical-relative:line;mso-left-percent:-10001;mso-top-percent:-10001;v-text-anchor:middle" o:gfxdata="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" fillcolor="#823b0b [1605]" stroked="f" strokeweight="1pt">
+                      <v:stroke joinstyle="miter"/>
+                      <w10:anchorlock/>
+                    </v:oval>
+                  </w:pict>
+                </mc:Fallback>
+              </mc:AlternateContent>
+            </w:r>
+            <w:r>
+              <w:rPr>
+                <w:noProof/>
+                <w14:ligatures w14:val="standardContextual"/>
+              </w:rPr>
+              <mc:AlternateContent>
+                <mc:Choice Requires="wps">
+                  <w:drawing>
+                    <wp:inline distT="0" distB="0" distL="0" distR="0" wp14:anchorId="6B492B0C" wp14:editId="7105553B">
+                      <wp:extent cx="123825" cy="123825"/>
+                      <wp:effectExtent l="0" t="0" r="9525" b="9525"/>
+                      <wp:docPr id="1751843760" name="Ellipse 1"/>
+                      <wp:cNvGraphicFramePr/>
+                      <a:graphic xmlns:a="http://schemas.openxmlformats.org/drawingml/2006/main">
+                        <a:graphicData uri="http://schemas.microsoft.com/office/word/2010/wordprocessingShape">
+                          <wps:wsp>
+                            <wps:cNvSpPr/>
+                            <wps:spPr>
+                              <a:xfrm>
+                                <a:off x="0" y="0"/>
+                                <a:ext cx="123825" cy="123825"/>
+                              </a:xfrm>
+                              <a:prstGeom prst="ellipse">
+                                <a:avLst/>
+                              </a:prstGeom>
+                              <a:solidFill>
+                                <a:schemeClr val="accent4">
+                                  <a:lumMod val="60000"/>
+                                  <a:lumOff val="40000"/>
+                                </a:schemeClr>
+                              </a:solidFill>
+                              <a:ln>
+                                <a:noFill/>
+                              </a:ln>
+                            </wps:spPr>
+                            <wps:style>
+                              <a:lnRef idx="2">
+                                <a:schemeClr val="accent1">
+                                  <a:shade val="15000"/>
+                                </a:schemeClr>
+                              </a:lnRef>
+                              <a:fillRef idx="1">
+                                <a:schemeClr val="accent1"/>
+                              </a:fillRef>
+                              <a:effectRef idx="0">
+                                <a:schemeClr val="accent1"/>
+                              </a:effectRef>
+                              <a:fontRef idx="minor">
+                                <a:schemeClr val="lt1"/>
+                              </a:fontRef>
+                            </wps:style>
+                            <wps:bodyPr rot="0" spcFirstLastPara="0" vertOverflow="overflow" horzOverflow="overflow" vert="horz" wrap="square" lIns="91440" tIns="45720" rIns="91440" bIns="45720" numCol="1" spcCol="0" rtlCol="0" fromWordArt="0" anchor="ctr" anchorCtr="0" forceAA="0" compatLnSpc="1">
+                              <a:prstTxWarp prst="textNoShape">
+                                <a:avLst/>
+                              </a:prstTxWarp>
+                              <a:noAutofit/>
+                            </wps:bodyPr>
+                          </wps:wsp>
+                        </a:graphicData>
+                      </a:graphic>
+                    </wp:inline>
+                  </w:drawing>
+                </mc:Choice>
+                <mc:Fallback>
+                  <w:pict>
+                    <v:oval w14:anchorId="3D794D2C" id="Ellipse 1" o:spid="_x0000_s1026" style="width:9.75pt;height:9.75pt;visibility:visible;mso-wrap-style:square;mso-left-percent:-10001;mso-top-percent:-10001;mso-position-horizontal:absolute;mso-position-horizontal-relative:char;mso-position-vertical:absolute;mso-position-vertical-relative:line;mso-left-percent:-10001;mso-top-percent:-10001;v-text-anchor:middle" o:gfxdata="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" fillcolor="#ffd966 [1943]" stroked="f" strokeweight="1pt">
+                      <v:stroke joinstyle="miter"/>
+                      <w10:anchorlock/>
+                    </v:oval>
+                  </w:pict>
+                </mc:Fallback>
+              </mc:AlternateContent>
+            </w:r>
+            <w:r>
+              <w:rPr>
+                <w:noProof/>
+                <w14:ligatures w14:val="standardContextual"/>
+              </w:rPr>
+              <mc:AlternateContent>
+                <mc:Choice Requires="wps">
+                  <w:drawing>
+                    <wp:inline distT="0" distB="0" distL="0" distR="0" wp14:anchorId="74A3AB98" wp14:editId="45FAED77">
+                      <wp:extent cx="123825" cy="123825"/>
+                      <wp:effectExtent l="0" t="0" r="9525" b="9525"/>
+                      <wp:docPr id="571478267" name="Ellipse 1"/>
+                      <wp:cNvGraphicFramePr/>
+                      <a:graphic xmlns:a="http://schemas.openxmlformats.org/drawingml/2006/main">
+                        <a:graphicData uri="http://schemas.microsoft.com/office/word/2010/wordprocessingShape">
+                          <wps:wsp>
+                            <wps:cNvSpPr/>
+                            <wps:spPr>
+                              <a:xfrm>
+                                <a:off x="0" y="0"/>
+                                <a:ext cx="123825" cy="123825"/>
+                              </a:xfrm>
+                              <a:prstGeom prst="ellipse">
+                                <a:avLst/>
+                              </a:prstGeom>
+                              <a:ln>
+                                <a:noFill/>
+                              </a:ln>
+                            </wps:spPr>
+                            <wps:style>
+                              <a:lnRef idx="2">
+                                <a:schemeClr val="accent1">
+                                  <a:shade val="15000"/>
+                                </a:schemeClr>
+                              </a:lnRef>
+                              <a:fillRef idx="1">
+                                <a:schemeClr val="accent1"/>
+                              </a:fillRef>
+                              <a:effectRef idx="0">
+                                <a:schemeClr val="accent1"/>
+                              </a:effectRef>
+                              <a:fontRef idx="minor">
+                                <a:schemeClr val="lt1"/>
+                              </a:fontRef>
+                            </wps:style>
+                            <wps:bodyPr rot="0" spcFirstLastPara="0" vertOverflow="overflow" horzOverflow="overflow" vert="horz" wrap="square" lIns="91440" tIns="45720" rIns="91440" bIns="45720" numCol="1" spcCol="0" rtlCol="0" fromWordArt="0" anchor="ctr" anchorCtr="0" forceAA="0" compatLnSpc="1">
+                              <a:prstTxWarp prst="textNoShape">
+                                <a:avLst/>
+                              </a:prstTxWarp>
+                              <a:noAutofit/>
+                            </wps:bodyPr>
+                          </wps:wsp>
+                        </a:graphicData>
+                      </a:graphic>
+                    </wp:inline>
+                  </w:drawing>
+                </mc:Choice>
+                <mc:Fallback>
+                  <w:pict>
+                    <v:oval w14:anchorId="60D0561A" id="Ellipse 1" o:spid="_x0000_s1026" style="width:9.75pt;height:9.75pt;visibility:visible;mso-wrap-style:square;mso-left-percent:-10001;mso-top-percent:-10001;mso-position-horizontal:absolute;mso-position-horizontal-relative:char;mso-position-vertical:absolute;mso-position-vertical-relative:line;mso-left-percent:-10001;mso-top-percent:-10001;v-text-anchor:middle" o:gfxdata="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" fillcolor="#4472c4 [3204]" stroked="f" strokeweight="1pt">
+                      <v:stroke joinstyle="miter"/>
+                      <w10:anchorlock/>
+                    </v:oval>
+                  </w:pict>
+                </mc:Fallback>
+              </mc:AlternateContent>
+            </w:r>
+            <w:r>
+              <w:rPr>
+                <w:noProof/>
+                <w14:ligatures w14:val="standardContextual"/>
+              </w:rPr>
+              <mc:AlternateContent>
+                <mc:Choice Requires="wps">
+                  <w:drawing>
+                    <wp:inline distT="0" distB="0" distL="0" distR="0" wp14:anchorId="4674C2D3" wp14:editId="0862F544">
+                      <wp:extent cx="123825" cy="123825"/>
+                      <wp:effectExtent l="0" t="0" r="9525" b="9525"/>
+                      <wp:docPr id="733637038" name="Ellipse 1"/>
+                      <wp:cNvGraphicFramePr/>
+                      <a:graphic xmlns:a="http://schemas.openxmlformats.org/drawingml/2006/main">
+                        <a:graphicData uri="http://schemas.microsoft.com/office/word/2010/wordprocessingShape">
+                          <wps:wsp>
+                            <wps:cNvSpPr/>
+                            <wps:spPr>
+                              <a:xfrm>
+                                <a:off x="0" y="0"/>
+                                <a:ext cx="123825" cy="123825"/>
+                              </a:xfrm>
+                              <a:prstGeom prst="ellipse">
+                                <a:avLst/>
+                              </a:prstGeom>
+                              <a:solidFill>
+                                <a:schemeClr val="accent2"/>
+                              </a:solidFill>
+                              <a:ln>
+                                <a:noFill/>
+                              </a:ln>
+                            </wps:spPr>
+                            <wps:style>
+                              <a:lnRef idx="2">
+                                <a:schemeClr val="accent1">
+                                  <a:shade val="15000"/>
+                                </a:schemeClr>
+                              </a:lnRef>
+                              <a:fillRef idx="1">
+                                <a:schemeClr val="accent1"/>
+                              </a:fillRef>
+                              <a:effectRef idx="0">
+                                <a:schemeClr val="accent1"/>
+                              </a:effectRef>
+                              <a:fontRef idx="minor">
+                                <a:schemeClr val="lt1"/>
+                              </a:fontRef>
+                            </wps:style>
+                            <wps:bodyPr rot="0" spcFirstLastPara="0" vertOverflow="overflow" horzOverflow="overflow" vert="horz" wrap="square" lIns="91440" tIns="45720" rIns="91440" bIns="45720" numCol="1" spcCol="0" rtlCol="0" fromWordArt="0" anchor="ctr" anchorCtr="0" forceAA="0" compatLnSpc="1">
+                              <a:prstTxWarp prst="textNoShape">
+                                <a:avLst/>
+                              </a:prstTxWarp>
+                              <a:noAutofit/>
+                            </wps:bodyPr>
+                          </wps:wsp>
+                        </a:graphicData>
+                      </a:graphic>
+                    </wp:inline>
+                  </w:drawing>
+                </mc:Choice>
+                <mc:Fallback>
+                  <w:pict>
+                    <v:oval w14:anchorId="1FBFAB9E" id="Ellipse 1" o:spid="_x0000_s1026" style="width:9.75pt;height:9.75pt;visibility:visible;mso-wrap-style:square;mso-left-percent:-10001;mso-top-percent:-10001;mso-position-horizontal:absolute;mso-position-horizontal-relative:char;mso-position-vertical:absolute;mso-position-vertical-relative:line;mso-left-percent:-10001;mso-top-percent:-10001;v-text-anchor:middle" o:gfxdata="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" fillcolor="#ed7d31 [3205]" stroked="f" strokeweight="1pt">
+                      <v:stroke joinstyle="miter"/>
+                      <w10:anchorlock/>
+                    </v:oval>
+                  </w:pict>
+                </mc:Fallback>
+              </mc:AlternateContent>
+            </w:r>
+          </w:p>
+        </w:tc>
+      </w:tr>
+    </w:tbl>
+    <w:p/>
+    <w:p>
+      <w:r>
+        <w:t xml:space="preserve">Résumé de la mêlé </w:t>
+      </w:r>
+      <w:r>
+        <w:t>7</w:t>
+      </w:r>
+      <w:r>
+        <w:t xml:space="preserve"> : </w:t>
+      </w:r>
+    </w:p>
+    <w:p>
+      <w:r>
+        <w:t>Tous les développeurs ont fini leurs taches</w:t>
+      </w:r>
+    </w:p>
+    <w:p>
+      <w:r>
+        <w:rPr>
+          <w:noProof/>
+          <w14:ligatures w14:val="standardContextual"/>
+        </w:rPr>
+        <mc:AlternateContent>
+          <mc:Choice Requires="wps">
+            <w:drawing>
+              <wp:inline distT="0" distB="0" distL="0" distR="0" wp14:anchorId="4DCD73FD" wp14:editId="5DE78CFF">
+                <wp:extent cx="123825" cy="123825"/>
+                <wp:effectExtent l="0" t="0" r="9525" b="9525"/>
+                <wp:docPr id="1281613324" name="Ellipse 1"/>
+                <wp:cNvGraphicFramePr/>
+                <a:graphic xmlns:a="http://schemas.openxmlformats.org/drawingml/2006/main">
+                  <a:graphicData uri="http://schemas.microsoft.com/office/word/2010/wordprocessingShape">
+                    <wps:wsp>
+                      <wps:cNvSpPr/>
+                      <wps:spPr>
+                        <a:xfrm>
+                          <a:off x="0" y="0"/>
+                          <a:ext cx="123825" cy="123825"/>
+                        </a:xfrm>
+                        <a:prstGeom prst="ellipse">
+                          <a:avLst/>
+                        </a:prstGeom>
+                        <a:solidFill>
+                          <a:schemeClr val="accent2">
+                            <a:lumMod val="50000"/>
+                          </a:schemeClr>
+                        </a:solidFill>
+                        <a:ln>
+                          <a:noFill/>
+                        </a:ln>
+                      </wps:spPr>
+                      <wps:style>
+                        <a:lnRef idx="2">
+                          <a:schemeClr val="accent1">
+                            <a:shade val="15000"/>
+                          </a:schemeClr>
+                        </a:lnRef>
+                        <a:fillRef idx="1">
+                          <a:schemeClr val="accent1"/>
+                        </a:fillRef>
+                        <a:effectRef idx="0">
+                          <a:schemeClr val="accent1"/>
+                        </a:effectRef>
+                        <a:fontRef idx="minor">
+                          <a:schemeClr val="lt1"/>
+                        </a:fontRef>
+                      </wps:style>
+                      <wps:bodyPr rot="0" spcFirstLastPara="0" vertOverflow="overflow" horzOverflow="overflow" vert="horz" wrap="square" lIns="91440" tIns="45720" rIns="91440" bIns="45720" numCol="1" spcCol="0" rtlCol="0" fromWordArt="0" anchor="ctr" anchorCtr="0" forceAA="0" compatLnSpc="1">
+                        <a:prstTxWarp prst="textNoShape">
+                          <a:avLst/>
+                        </a:prstTxWarp>
+                        <a:noAutofit/>
+                      </wps:bodyPr>
+                    </wps:wsp>
+                  </a:graphicData>
+                </a:graphic>
+              </wp:inline>
+            </w:drawing>
+          </mc:Choice>
+          <mc:Fallback>
+            <w:pict>
+              <v:oval w14:anchorId="1871065C" id="Ellipse 1" o:spid="_x0000_s1026" style="width:9.75pt;height:9.75pt;visibility:visible;mso-wrap-style:square;mso-left-percent:-10001;mso-top-percent:-10001;mso-position-horizontal:absolute;mso-position-horizontal-relative:char;mso-position-vertical:absolute;mso-position-vertical-relative:line;mso-left-percent:-10001;mso-top-percent:-10001;v-text-anchor:middle" o:gfxdata="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" fillcolor="#823b0b [1605]" stroked="f" strokeweight="1pt">
+                <v:stroke joinstyle="miter"/>
+                <w10:anchorlock/>
+              </v:oval>
+            </w:pict>
+          </mc:Fallback>
+        </mc:AlternateContent>
+      </w:r>
+      <w:r>
+        <w:t xml:space="preserve">Antoine </w:t>
+      </w:r>
+      <w:r>
+        <w:t xml:space="preserve">a fini de faire le rapport du sprint 1 et l’a « merge </w:t>
+      </w:r>
+      <w:proofErr w:type="spellStart"/>
+      <w:r>
+        <w:t>request</w:t>
+      </w:r>
+      <w:proofErr w:type="spellEnd"/>
+      <w:r>
+        <w:t> »</w:t>
+      </w:r>
+      <w:r>
+        <w:t>.</w:t>
+      </w:r>
+    </w:p>
+    <w:p/>
     <w:p/>
     <w:sectPr>
       <w:pgSz w:w="11906" w:h="16838"/>

</xml_diff>